<commit_message>
Implemented game over, add emptiness checking to LinkedList, added gameOver test
</commit_message>
<xml_diff>
--- a/Report.docx
+++ b/Report.docx
@@ -3,6 +3,11 @@
 <w:document xmlns:wpc="http://schemas.microsoft.com/office/word/2010/wordprocessingCanvas" xmlns:cx="http://schemas.microsoft.com/office/drawing/2014/chartex" xmlns:cx1="http://schemas.microsoft.com/office/drawing/2015/9/8/chartex" xmlns:cx2="http://schemas.microsoft.com/office/drawing/2015/10/21/chartex" xmlns:cx3="http://schemas.microsoft.com/office/drawing/2016/5/9/chartex" xmlns:cx4="http://schemas.microsoft.com/office/drawing/2016/5/10/chartex" xmlns:cx5="http://schemas.microsoft.com/office/drawing/2016/5/11/chartex" xmlns:cx6="http://schemas.microsoft.com/office/drawing/2016/5/12/chartex" xmlns:cx7="http://schemas.microsoft.com/office/drawing/2016/5/13/chartex" xmlns:cx8="http://schemas.microsoft.com/office/drawing/2016/5/14/chartex" xmlns:mc="http://schemas.openxmlformats.org/markup-compatibility/2006" xmlns:aink="http://schemas.microsoft.com/office/drawing/2016/ink" xmlns:am3d="http://schemas.microsoft.com/office/drawing/2017/model3d" xmlns:o="urn:schemas-microsoft-com:office:office" xmlns:r="http://schemas.openxmlformats.org/officeDocument/2006/relationships" xmlns:m="http://schemas.openxmlformats.org/officeDocument/2006/math" xmlns:v="urn:schemas-microsoft-com:vml" xmlns:wp14="http://schemas.microsoft.com/office/word/2010/wordprocessingDrawing" xmlns:wp="http://schemas.openxmlformats.org/drawingml/2006/wordprocessingDrawing" xmlns:w10="urn:schemas-microsoft-com:office:word" xmlns:w="http://schemas.openxmlformats.org/wordprocessingml/2006/main" xmlns:w14="http://schemas.microsoft.com/office/word/2010/wordml" xmlns:w15="http://schemas.microsoft.com/office/word/2012/wordml" xmlns:w16cid="http://schemas.microsoft.com/office/word/2016/wordml/cid" xmlns:w16se="http://schemas.microsoft.com/office/word/2015/wordml/symex" xmlns:wpg="http://schemas.microsoft.com/office/word/2010/wordprocessingGroup" xmlns:wpi="http://schemas.microsoft.com/office/word/2010/wordprocessingInk" xmlns:wne="http://schemas.microsoft.com/office/word/2006/wordml" xmlns:wps="http://schemas.microsoft.com/office/word/2010/wordprocessingShape" mc:Ignorable="w14 w15 w16se w16cid wp14">
   <w:body>
     <w:p>
+      <w:pPr>
+        <w:rPr>
+          <w:b/>
+        </w:rPr>
+      </w:pPr>
       <w:r>
         <w:rPr>
           <w:b/>
@@ -11,44 +16,39 @@
       </w:r>
     </w:p>
     <w:p>
-      <w:r>
-        <w:rPr>
-          <w:b/>
-        </w:rPr>
-        <w:t>placeTile2:</w:t>
-      </w:r>
-      <w:r>
-        <w:t xml:space="preserve"> </w:t>
-      </w:r>
-    </w:p>
-    <w:p>
-      <w:pPr>
-        <w:pStyle w:val="ListParagraph"/>
-        <w:numPr>
-          <w:ilvl w:val="0"/>
-          <w:numId w:val="1"/>
-        </w:numPr>
-      </w:pPr>
-      <w:r>
-        <w:t>Shows that placing a tile next to a segment in which the adjacent tile is valid, but already contains the specified tile, will fail (Y2 at G1). Also shows that placing a tile next to a segment in which the adjacent tile is valid, but the segment’s similarity type is different to the similarity between the specified tile and the adjacent tile, will fail (Y2 at H2).</w:t>
-      </w:r>
-    </w:p>
-    <w:p>
-      <w:pPr>
-        <w:pStyle w:val="ListParagraph"/>
-        <w:numPr>
-          <w:ilvl w:val="0"/>
-          <w:numId w:val="1"/>
-        </w:numPr>
-      </w:pPr>
-      <w:r>
-        <w:t xml:space="preserve">Shows that placing </w:t>
-      </w:r>
-      <w:r>
-        <w:t>a tile between two segments that share a similar tile is invalid (R4 at B3</w:t>
-      </w:r>
-      <w:r>
-        <w:t>) but</w:t>
+      <w:pPr>
+        <w:rPr>
+          <w:b/>
+        </w:rPr>
+      </w:pPr>
+      <w:proofErr w:type="spellStart"/>
+      <w:r>
+        <w:rPr>
+          <w:b/>
+        </w:rPr>
+        <w:t>gameOver</w:t>
+      </w:r>
+      <w:proofErr w:type="spellEnd"/>
+      <w:r>
+        <w:rPr>
+          <w:b/>
+        </w:rPr>
+        <w:t>:</w:t>
+      </w:r>
+    </w:p>
+    <w:p>
+      <w:pPr>
+        <w:pStyle w:val="ListParagraph"/>
+        <w:numPr>
+          <w:ilvl w:val="0"/>
+          <w:numId w:val="2"/>
+        </w:numPr>
+      </w:pPr>
+      <w:r>
+        <w:t xml:space="preserve">Shows that if the tile bag is empty and placing a tile causes a player’s hand to be empty, then the game will end and display the scores and the winner. If the scores are </w:t>
+      </w:r>
+      <w:r>
+        <w:t>equal,</w:t>
       </w:r>
       <w:r>
         <w:t xml:space="preserve"> </w:t>
@@ -56,7 +56,51 @@
       <w:bookmarkStart w:id="0" w:name="_GoBack"/>
       <w:bookmarkEnd w:id="0"/>
       <w:r>
-        <w:t>placing a tile at the corner of two segments that share a similar tile is fine (R4 at B6). Also shows that placing a tile between two segments that don’t share a similar tile is also fine (Y5 at G4)</w:t>
+        <w:t>then the game will call a draw.</w:t>
+      </w:r>
+    </w:p>
+    <w:p>
+      <w:r>
+        <w:rPr>
+          <w:b/>
+        </w:rPr>
+        <w:t>placeTile2:</w:t>
+      </w:r>
+      <w:r>
+        <w:t xml:space="preserve"> </w:t>
+      </w:r>
+    </w:p>
+    <w:p>
+      <w:pPr>
+        <w:pStyle w:val="ListParagraph"/>
+        <w:numPr>
+          <w:ilvl w:val="0"/>
+          <w:numId w:val="1"/>
+        </w:numPr>
+      </w:pPr>
+      <w:r>
+        <w:t>Shows that placing a tile next to a segment in which the adjacent tile is valid, but already contains the specified tile, will fail (Y2 at G1). Also shows that placing a tile next to a segment in which the adjacent tile is valid, but the segment’s similarity type is different to the similarity between the specified tile and the adjacent tile, will fail (Y2 at H2).</w:t>
+      </w:r>
+    </w:p>
+    <w:p>
+      <w:pPr>
+        <w:pStyle w:val="ListParagraph"/>
+        <w:numPr>
+          <w:ilvl w:val="0"/>
+          <w:numId w:val="1"/>
+        </w:numPr>
+      </w:pPr>
+      <w:r>
+        <w:t xml:space="preserve">Shows that placing </w:t>
+      </w:r>
+      <w:r>
+        <w:t>a tile between two segments that share a similar tile is invalid (R4 at B3</w:t>
+      </w:r>
+      <w:r>
+        <w:t>) but</w:t>
+      </w:r>
+      <w:r>
+        <w:t xml:space="preserve"> placing a tile at the corner of two segments that share a similar tile is fine (R4 at B6). Also shows that placing a tile between two segments that don’t share a similar tile is also fine (Y5 at G4)</w:t>
       </w:r>
     </w:p>
     <w:p>
@@ -177,18 +221,6 @@
         </w:numPr>
       </w:pPr>
       <w:r>
-        <w:t>The number of total tiles exceeds 72</w:t>
-      </w:r>
-    </w:p>
-    <w:p>
-      <w:pPr>
-        <w:pStyle w:val="ListParagraph"/>
-        <w:numPr>
-          <w:ilvl w:val="0"/>
-          <w:numId w:val="1"/>
-        </w:numPr>
-      </w:pPr>
-      <w:r>
         <w:t>The tile bag is empty</w:t>
       </w:r>
     </w:p>
@@ -429,6 +461,7 @@
       </w:pPr>
       <w:proofErr w:type="spellStart"/>
       <w:r>
+        <w:lastRenderedPageBreak/>
         <w:t>getInput</w:t>
       </w:r>
       <w:proofErr w:type="spellEnd"/>
@@ -592,8 +625,123 @@
       </w:rPr>
     </w:lvl>
   </w:abstractNum>
+  <w:abstractNum w:abstractNumId="1" w15:restartNumberingAfterBreak="0">
+    <w:nsid w:val="6BF3119E"/>
+    <w:multiLevelType w:val="hybridMultilevel"/>
+    <w:tmpl w:val="21E6E9C0"/>
+    <w:lvl w:ilvl="0" w:tplc="3CB2FC34">
+      <w:numFmt w:val="bullet"/>
+      <w:lvlText w:val=""/>
+      <w:lvlJc w:val="left"/>
+      <w:pPr>
+        <w:ind w:left="720" w:hanging="360"/>
+      </w:pPr>
+      <w:rPr>
+        <w:rFonts w:ascii="Symbol" w:eastAsiaTheme="minorHAnsi" w:hAnsi="Symbol" w:cstheme="minorBidi" w:hint="default"/>
+      </w:rPr>
+    </w:lvl>
+    <w:lvl w:ilvl="1" w:tplc="04090003" w:tentative="1">
+      <w:start w:val="1"/>
+      <w:numFmt w:val="bullet"/>
+      <w:lvlText w:val="o"/>
+      <w:lvlJc w:val="left"/>
+      <w:pPr>
+        <w:ind w:left="1440" w:hanging="360"/>
+      </w:pPr>
+      <w:rPr>
+        <w:rFonts w:ascii="Courier New" w:hAnsi="Courier New" w:cs="Courier New" w:hint="default"/>
+      </w:rPr>
+    </w:lvl>
+    <w:lvl w:ilvl="2" w:tplc="04090005" w:tentative="1">
+      <w:start w:val="1"/>
+      <w:numFmt w:val="bullet"/>
+      <w:lvlText w:val=""/>
+      <w:lvlJc w:val="left"/>
+      <w:pPr>
+        <w:ind w:left="2160" w:hanging="360"/>
+      </w:pPr>
+      <w:rPr>
+        <w:rFonts w:ascii="Wingdings" w:hAnsi="Wingdings" w:hint="default"/>
+      </w:rPr>
+    </w:lvl>
+    <w:lvl w:ilvl="3" w:tplc="04090001" w:tentative="1">
+      <w:start w:val="1"/>
+      <w:numFmt w:val="bullet"/>
+      <w:lvlText w:val=""/>
+      <w:lvlJc w:val="left"/>
+      <w:pPr>
+        <w:ind w:left="2880" w:hanging="360"/>
+      </w:pPr>
+      <w:rPr>
+        <w:rFonts w:ascii="Symbol" w:hAnsi="Symbol" w:hint="default"/>
+      </w:rPr>
+    </w:lvl>
+    <w:lvl w:ilvl="4" w:tplc="04090003" w:tentative="1">
+      <w:start w:val="1"/>
+      <w:numFmt w:val="bullet"/>
+      <w:lvlText w:val="o"/>
+      <w:lvlJc w:val="left"/>
+      <w:pPr>
+        <w:ind w:left="3600" w:hanging="360"/>
+      </w:pPr>
+      <w:rPr>
+        <w:rFonts w:ascii="Courier New" w:hAnsi="Courier New" w:cs="Courier New" w:hint="default"/>
+      </w:rPr>
+    </w:lvl>
+    <w:lvl w:ilvl="5" w:tplc="04090005" w:tentative="1">
+      <w:start w:val="1"/>
+      <w:numFmt w:val="bullet"/>
+      <w:lvlText w:val=""/>
+      <w:lvlJc w:val="left"/>
+      <w:pPr>
+        <w:ind w:left="4320" w:hanging="360"/>
+      </w:pPr>
+      <w:rPr>
+        <w:rFonts w:ascii="Wingdings" w:hAnsi="Wingdings" w:hint="default"/>
+      </w:rPr>
+    </w:lvl>
+    <w:lvl w:ilvl="6" w:tplc="04090001" w:tentative="1">
+      <w:start w:val="1"/>
+      <w:numFmt w:val="bullet"/>
+      <w:lvlText w:val=""/>
+      <w:lvlJc w:val="left"/>
+      <w:pPr>
+        <w:ind w:left="5040" w:hanging="360"/>
+      </w:pPr>
+      <w:rPr>
+        <w:rFonts w:ascii="Symbol" w:hAnsi="Symbol" w:hint="default"/>
+      </w:rPr>
+    </w:lvl>
+    <w:lvl w:ilvl="7" w:tplc="04090003" w:tentative="1">
+      <w:start w:val="1"/>
+      <w:numFmt w:val="bullet"/>
+      <w:lvlText w:val="o"/>
+      <w:lvlJc w:val="left"/>
+      <w:pPr>
+        <w:ind w:left="5760" w:hanging="360"/>
+      </w:pPr>
+      <w:rPr>
+        <w:rFonts w:ascii="Courier New" w:hAnsi="Courier New" w:cs="Courier New" w:hint="default"/>
+      </w:rPr>
+    </w:lvl>
+    <w:lvl w:ilvl="8" w:tplc="04090005" w:tentative="1">
+      <w:start w:val="1"/>
+      <w:numFmt w:val="bullet"/>
+      <w:lvlText w:val=""/>
+      <w:lvlJc w:val="left"/>
+      <w:pPr>
+        <w:ind w:left="6480" w:hanging="360"/>
+      </w:pPr>
+      <w:rPr>
+        <w:rFonts w:ascii="Wingdings" w:hAnsi="Wingdings" w:hint="default"/>
+      </w:rPr>
+    </w:lvl>
+  </w:abstractNum>
   <w:num w:numId="1">
     <w:abstractNumId w:val="0"/>
+  </w:num>
+  <w:num w:numId="2">
+    <w:abstractNumId w:val="1"/>
   </w:num>
 </w:numbering>
 </file>
@@ -721,6 +869,7 @@
     <w:lsdException w:name="HTML Sample" w:semiHidden="1" w:unhideWhenUsed="1"/>
     <w:lsdException w:name="HTML Typewriter" w:semiHidden="1" w:unhideWhenUsed="1"/>
     <w:lsdException w:name="HTML Variable" w:semiHidden="1" w:unhideWhenUsed="1"/>
+    <w:lsdException w:name="Normal Table" w:semiHidden="1" w:unhideWhenUsed="1"/>
     <w:lsdException w:name="annotation subject" w:semiHidden="1" w:unhideWhenUsed="1"/>
     <w:lsdException w:name="No List" w:semiHidden="1" w:unhideWhenUsed="1"/>
     <w:lsdException w:name="Outline List 1" w:semiHidden="1" w:unhideWhenUsed="1"/>
@@ -767,8 +916,10 @@
     <w:lsdException w:name="Table Subtle 2" w:semiHidden="1" w:unhideWhenUsed="1"/>
     <w:lsdException w:name="Table Web 1" w:semiHidden="1" w:unhideWhenUsed="1"/>
     <w:lsdException w:name="Table Web 2" w:semiHidden="1" w:unhideWhenUsed="1"/>
+    <w:lsdException w:name="Table Web 3" w:semiHidden="1" w:unhideWhenUsed="1"/>
     <w:lsdException w:name="Balloon Text" w:semiHidden="1" w:unhideWhenUsed="1"/>
     <w:lsdException w:name="Table Grid" w:uiPriority="59"/>
+    <w:lsdException w:name="Table Theme" w:semiHidden="1" w:unhideWhenUsed="1"/>
     <w:lsdException w:name="Placeholder Text" w:semiHidden="1"/>
     <w:lsdException w:name="No Spacing" w:uiPriority="1" w:qFormat="1"/>
     <w:lsdException w:name="Light Shading" w:uiPriority="60"/>

</xml_diff>

<commit_message>
Added test cases for loadGame
</commit_message>
<xml_diff>
--- a/Report.docx
+++ b/Report.docx
@@ -53,7 +53,7 @@
       <w:r>
         <w:t xml:space="preserve"> </w:t>
       </w:r>
-      <w:bookmarkStart w:id="0" w:name="_GoBack"/>
+      <w:bookmarkStart w:name="_GoBack" w:id="0"/>
       <w:bookmarkEnd w:id="0"/>
       <w:r>
         <w:t>then the game will call a draw.</w:t>
@@ -110,16 +110,138 @@
           <w:ilvl w:val="0"/>
           <w:numId w:val="1"/>
         </w:numPr>
-      </w:pPr>
-      <w:r>
+        <w:rPr/>
+      </w:pPr>
+      <w:r>
+        <w:rPr/>
         <w:t xml:space="preserve">Shows that placing a tile between two segments of different similarity types is invalid (R4 at H6), but placing a tile at the corner of two segments </w:t>
       </w:r>
       <w:r>
+        <w:rPr/>
         <w:t>of a different similarity type in fine (R4 at H6)</w:t>
       </w:r>
     </w:p>
     <w:p>
       <w:pPr>
+        <w:pStyle w:val="Normal"/>
+      </w:pPr>
+    </w:p>
+    <w:p>
+      <w:pPr>
+        <w:pStyle w:val="Normal"/>
+        <w:rPr>
+          <w:b w:val="1"/>
+          <w:bCs w:val="1"/>
+        </w:rPr>
+      </w:pPr>
+      <w:proofErr w:type="spellStart"/>
+      <w:r>
+        <w:rPr>
+          <w:b w:val="1"/>
+          <w:bCs w:val="1"/>
+        </w:rPr>
+        <w:t>loadGame</w:t>
+      </w:r>
+      <w:proofErr w:type="spellEnd"/>
+      <w:r>
+        <w:rPr>
+          <w:b w:val="1"/>
+          <w:bCs w:val="1"/>
+        </w:rPr>
+        <w:t>:</w:t>
+      </w:r>
+    </w:p>
+    <w:p>
+      <w:pPr>
+        <w:pStyle w:val="ListParagraph"/>
+        <w:numPr>
+          <w:ilvl w:val="0"/>
+          <w:numId w:val="3"/>
+        </w:numPr>
+        <w:rPr>
+          <w:sz w:val="22"/>
+          <w:szCs w:val="22"/>
+        </w:rPr>
+      </w:pPr>
+      <w:r>
+        <w:rPr/>
+        <w:t>Player details included in the saved game file must follow the required format of a saved game. The name of both players must only be consisted of letters (no numbers or symbols). The score of both players can only contain a positive number or zero. Each player’s hand must not contain more than 6 tiles</w:t>
+      </w:r>
+    </w:p>
+    <w:p>
+      <w:pPr>
+        <w:pStyle w:val="ListParagraph"/>
+        <w:numPr>
+          <w:ilvl w:val="0"/>
+          <w:numId w:val="3"/>
+        </w:numPr>
+        <w:rPr>
+          <w:sz w:val="22"/>
+          <w:szCs w:val="22"/>
+        </w:rPr>
+      </w:pPr>
+      <w:r>
+        <w:rPr/>
+        <w:t>All the tiles found in the hands of the players and in the tile bag container must only contain valid tiles and are properly separated using the correct format which is by separating each tile using a comma and ending each line not with a space or comma but a valid tile.</w:t>
+      </w:r>
+    </w:p>
+    <w:p>
+      <w:pPr>
+        <w:pStyle w:val="ListParagraph"/>
+        <w:numPr>
+          <w:ilvl w:val="0"/>
+          <w:numId w:val="3"/>
+        </w:numPr>
+        <w:rPr>
+          <w:sz w:val="22"/>
+          <w:szCs w:val="22"/>
+        </w:rPr>
+      </w:pPr>
+      <w:r>
+        <w:rPr/>
+        <w:t>The board must follow the required format including the column and row co-ordinates. No tiles should be found out of bounds of the board and no invalid tiles should be accepted</w:t>
+      </w:r>
+      <w:r>
+        <w:rPr/>
+        <w:t>.</w:t>
+      </w:r>
+    </w:p>
+    <w:p>
+      <w:pPr>
+        <w:pStyle w:val="ListParagraph"/>
+        <w:numPr>
+          <w:ilvl w:val="0"/>
+          <w:numId w:val="3"/>
+        </w:numPr>
+        <w:rPr>
+          <w:sz w:val="22"/>
+          <w:szCs w:val="22"/>
+        </w:rPr>
+      </w:pPr>
+      <w:r>
+        <w:rPr/>
+        <w:t>Current player must match the name of one of the players.</w:t>
+      </w:r>
+    </w:p>
+    <w:p>
+      <w:pPr>
+        <w:pStyle w:val="ListParagraph"/>
+        <w:numPr>
+          <w:ilvl w:val="0"/>
+          <w:numId w:val="3"/>
+        </w:numPr>
+        <w:rPr>
+          <w:sz w:val="22"/>
+          <w:szCs w:val="22"/>
+        </w:rPr>
+      </w:pPr>
+      <w:r>
+        <w:rPr/>
+        <w:t>The tile bag contents should not be empty.</w:t>
+      </w:r>
+    </w:p>
+    <w:p>
+      <w:pPr>
         <w:rPr>
           <w:b/>
         </w:rPr>
@@ -134,116 +256,19 @@
     <w:p>
       <w:pPr>
         <w:rPr>
-          <w:b/>
+          <w:b w:val="1"/>
+          <w:bCs w:val="1"/>
         </w:rPr>
       </w:pPr>
       <w:proofErr w:type="spellStart"/>
       <w:r>
         <w:rPr>
-          <w:b/>
-        </w:rPr>
-        <w:t>loadGame</w:t>
+          <w:b w:val="1"/>
+          <w:bCs w:val="1"/>
+        </w:rPr>
+        <w:t>runGame:</w:t>
       </w:r>
       <w:proofErr w:type="spellEnd"/>
-      <w:r>
-        <w:rPr>
-          <w:b/>
-        </w:rPr>
-        <w:t>:</w:t>
-      </w:r>
-    </w:p>
-    <w:p>
-      <w:pPr>
-        <w:pStyle w:val="ListParagraph"/>
-        <w:numPr>
-          <w:ilvl w:val="0"/>
-          <w:numId w:val="1"/>
-        </w:numPr>
-      </w:pPr>
-      <w:r>
-        <w:t>Player names do not match specified format</w:t>
-      </w:r>
-    </w:p>
-    <w:p>
-      <w:pPr>
-        <w:pStyle w:val="ListParagraph"/>
-        <w:numPr>
-          <w:ilvl w:val="0"/>
-          <w:numId w:val="1"/>
-        </w:numPr>
-      </w:pPr>
-      <w:r>
-        <w:t>Score isn’t processed correctly</w:t>
-      </w:r>
-    </w:p>
-    <w:p>
-      <w:pPr>
-        <w:pStyle w:val="ListParagraph"/>
-        <w:numPr>
-          <w:ilvl w:val="0"/>
-          <w:numId w:val="1"/>
-        </w:numPr>
-      </w:pPr>
-      <w:r>
-        <w:t>Hand does not match the correct format, or exceeds a length of 6</w:t>
-      </w:r>
-    </w:p>
-    <w:p>
-      <w:pPr>
-        <w:pStyle w:val="ListParagraph"/>
-        <w:numPr>
-          <w:ilvl w:val="0"/>
-          <w:numId w:val="1"/>
-        </w:numPr>
-      </w:pPr>
-      <w:r>
-        <w:t>Board does not match the correct format</w:t>
-      </w:r>
-    </w:p>
-    <w:p>
-      <w:pPr>
-        <w:pStyle w:val="ListParagraph"/>
-        <w:numPr>
-          <w:ilvl w:val="0"/>
-          <w:numId w:val="1"/>
-        </w:numPr>
-      </w:pPr>
-      <w:r>
-        <w:t>Current player name does not match either player name</w:t>
-      </w:r>
-    </w:p>
-    <w:p>
-      <w:pPr>
-        <w:pStyle w:val="ListParagraph"/>
-        <w:numPr>
-          <w:ilvl w:val="0"/>
-          <w:numId w:val="1"/>
-        </w:numPr>
-      </w:pPr>
-      <w:r>
-        <w:t>The tile bag is empty</w:t>
-      </w:r>
-    </w:p>
-    <w:p>
-      <w:pPr>
-        <w:rPr>
-          <w:b/>
-        </w:rPr>
-      </w:pPr>
-      <w:proofErr w:type="spellStart"/>
-      <w:r>
-        <w:rPr>
-          <w:b/>
-        </w:rPr>
-        <w:t>runGame</w:t>
-      </w:r>
-      <w:proofErr w:type="spellEnd"/>
-      <w:r>
-        <w:rPr>
-          <w:b/>
-        </w:rPr>
-        <w:t>:</w:t>
-      </w:r>
     </w:p>
     <w:p>
       <w:pPr>
@@ -502,7 +527,7 @@
       </w:r>
     </w:p>
     <w:sectPr>
-      <w:pgSz w:w="11906" w:h="16838"/>
+      <w:pgSz w:w="11906" w:h="16838" w:orient="portrait"/>
       <w:pgMar w:top="720" w:right="720" w:bottom="720" w:left="720" w:header="720" w:footer="720" w:gutter="0"/>
       <w:cols w:space="720"/>
       <w:docGrid w:linePitch="360"/>
@@ -513,6 +538,117 @@
 
 <file path=word/numbering.xml><?xml version="1.0" encoding="utf-8"?>
 <w:numbering xmlns:wpc="http://schemas.microsoft.com/office/word/2010/wordprocessingCanvas" xmlns:cx="http://schemas.microsoft.com/office/drawing/2014/chartex" xmlns:cx1="http://schemas.microsoft.com/office/drawing/2015/9/8/chartex" xmlns:cx2="http://schemas.microsoft.com/office/drawing/2015/10/21/chartex" xmlns:cx3="http://schemas.microsoft.com/office/drawing/2016/5/9/chartex" xmlns:cx4="http://schemas.microsoft.com/office/drawing/2016/5/10/chartex" xmlns:cx5="http://schemas.microsoft.com/office/drawing/2016/5/11/chartex" xmlns:cx6="http://schemas.microsoft.com/office/drawing/2016/5/12/chartex" xmlns:cx7="http://schemas.microsoft.com/office/drawing/2016/5/13/chartex" xmlns:cx8="http://schemas.microsoft.com/office/drawing/2016/5/14/chartex" xmlns:mc="http://schemas.openxmlformats.org/markup-compatibility/2006" xmlns:aink="http://schemas.microsoft.com/office/drawing/2016/ink" xmlns:am3d="http://schemas.microsoft.com/office/drawing/2017/model3d" xmlns:o="urn:schemas-microsoft-com:office:office" xmlns:r="http://schemas.openxmlformats.org/officeDocument/2006/relationships" xmlns:m="http://schemas.openxmlformats.org/officeDocument/2006/math" xmlns:v="urn:schemas-microsoft-com:vml" xmlns:wp14="http://schemas.microsoft.com/office/word/2010/wordprocessingDrawing" xmlns:wp="http://schemas.openxmlformats.org/drawingml/2006/wordprocessingDrawing" xmlns:w10="urn:schemas-microsoft-com:office:word" xmlns:w="http://schemas.openxmlformats.org/wordprocessingml/2006/main" xmlns:w14="http://schemas.microsoft.com/office/word/2010/wordml" xmlns:w15="http://schemas.microsoft.com/office/word/2012/wordml" xmlns:w16cid="http://schemas.microsoft.com/office/word/2016/wordml/cid" xmlns:w16se="http://schemas.microsoft.com/office/word/2015/wordml/symex" xmlns:wpg="http://schemas.microsoft.com/office/word/2010/wordprocessingGroup" xmlns:wpi="http://schemas.microsoft.com/office/word/2010/wordprocessingInk" xmlns:wne="http://schemas.microsoft.com/office/word/2006/wordml" xmlns:wps="http://schemas.microsoft.com/office/word/2010/wordprocessingShape" mc:Ignorable="w14 w15 w16se w16cid wp14">
+  <w:abstractNum xmlns:w="http://schemas.openxmlformats.org/wordprocessingml/2006/main" w:abstractNumId="2">
+    <w:multiLevelType xmlns:w="http://schemas.openxmlformats.org/wordprocessingml/2006/main" w:val="hybridMultilevel"/>
+    <w:lvl xmlns:w="http://schemas.openxmlformats.org/wordprocessingml/2006/main" w:ilvl="0">
+      <w:start w:val="1"/>
+      <w:numFmt w:val="bullet"/>
+      <w:lvlText w:val=""/>
+      <w:lvlJc w:val="left"/>
+      <w:pPr>
+        <w:ind w:left="720" w:hanging="360"/>
+      </w:pPr>
+      <w:rPr>
+        <w:rFonts w:hint="default" w:ascii="Symbol" w:hAnsi="Symbol"/>
+      </w:rPr>
+    </w:lvl>
+    <w:lvl xmlns:w="http://schemas.openxmlformats.org/wordprocessingml/2006/main" w:ilvl="1">
+      <w:start w:val="1"/>
+      <w:numFmt w:val="bullet"/>
+      <w:lvlText w:val="o"/>
+      <w:lvlJc w:val="left"/>
+      <w:pPr>
+        <w:ind w:left="1440" w:hanging="360"/>
+      </w:pPr>
+      <w:rPr>
+        <w:rFonts w:hint="default" w:ascii="Courier New" w:hAnsi="Courier New"/>
+      </w:rPr>
+    </w:lvl>
+    <w:lvl xmlns:w="http://schemas.openxmlformats.org/wordprocessingml/2006/main" w:ilvl="2">
+      <w:start w:val="1"/>
+      <w:numFmt w:val="bullet"/>
+      <w:lvlText w:val=""/>
+      <w:lvlJc w:val="left"/>
+      <w:pPr>
+        <w:ind w:left="2160" w:hanging="360"/>
+      </w:pPr>
+      <w:rPr>
+        <w:rFonts w:hint="default" w:ascii="Wingdings" w:hAnsi="Wingdings"/>
+      </w:rPr>
+    </w:lvl>
+    <w:lvl xmlns:w="http://schemas.openxmlformats.org/wordprocessingml/2006/main" w:ilvl="3">
+      <w:start w:val="1"/>
+      <w:numFmt w:val="bullet"/>
+      <w:lvlText w:val=""/>
+      <w:lvlJc w:val="left"/>
+      <w:pPr>
+        <w:ind w:left="2880" w:hanging="360"/>
+      </w:pPr>
+      <w:rPr>
+        <w:rFonts w:hint="default" w:ascii="Symbol" w:hAnsi="Symbol"/>
+      </w:rPr>
+    </w:lvl>
+    <w:lvl xmlns:w="http://schemas.openxmlformats.org/wordprocessingml/2006/main" w:ilvl="4">
+      <w:start w:val="1"/>
+      <w:numFmt w:val="bullet"/>
+      <w:lvlText w:val="o"/>
+      <w:lvlJc w:val="left"/>
+      <w:pPr>
+        <w:ind w:left="3600" w:hanging="360"/>
+      </w:pPr>
+      <w:rPr>
+        <w:rFonts w:hint="default" w:ascii="Courier New" w:hAnsi="Courier New"/>
+      </w:rPr>
+    </w:lvl>
+    <w:lvl xmlns:w="http://schemas.openxmlformats.org/wordprocessingml/2006/main" w:ilvl="5">
+      <w:start w:val="1"/>
+      <w:numFmt w:val="bullet"/>
+      <w:lvlText w:val=""/>
+      <w:lvlJc w:val="left"/>
+      <w:pPr>
+        <w:ind w:left="4320" w:hanging="360"/>
+      </w:pPr>
+      <w:rPr>
+        <w:rFonts w:hint="default" w:ascii="Wingdings" w:hAnsi="Wingdings"/>
+      </w:rPr>
+    </w:lvl>
+    <w:lvl xmlns:w="http://schemas.openxmlformats.org/wordprocessingml/2006/main" w:ilvl="6">
+      <w:start w:val="1"/>
+      <w:numFmt w:val="bullet"/>
+      <w:lvlText w:val=""/>
+      <w:lvlJc w:val="left"/>
+      <w:pPr>
+        <w:ind w:left="5040" w:hanging="360"/>
+      </w:pPr>
+      <w:rPr>
+        <w:rFonts w:hint="default" w:ascii="Symbol" w:hAnsi="Symbol"/>
+      </w:rPr>
+    </w:lvl>
+    <w:lvl xmlns:w="http://schemas.openxmlformats.org/wordprocessingml/2006/main" w:ilvl="7">
+      <w:start w:val="1"/>
+      <w:numFmt w:val="bullet"/>
+      <w:lvlText w:val="o"/>
+      <w:lvlJc w:val="left"/>
+      <w:pPr>
+        <w:ind w:left="5760" w:hanging="360"/>
+      </w:pPr>
+      <w:rPr>
+        <w:rFonts w:hint="default" w:ascii="Courier New" w:hAnsi="Courier New"/>
+      </w:rPr>
+    </w:lvl>
+    <w:lvl xmlns:w="http://schemas.openxmlformats.org/wordprocessingml/2006/main" w:ilvl="8">
+      <w:start w:val="1"/>
+      <w:numFmt w:val="bullet"/>
+      <w:lvlText w:val=""/>
+      <w:lvlJc w:val="left"/>
+      <w:pPr>
+        <w:ind w:left="6480" w:hanging="360"/>
+      </w:pPr>
+      <w:rPr>
+        <w:rFonts w:hint="default" w:ascii="Wingdings" w:hAnsi="Wingdings"/>
+      </w:rPr>
+    </w:lvl>
+  </w:abstractNum>
   <w:abstractNum w:abstractNumId="0" w15:restartNumberingAfterBreak="0">
     <w:nsid w:val="58C54D04"/>
     <w:multiLevelType w:val="hybridMultilevel"/>
@@ -525,7 +661,7 @@
         <w:ind w:left="227" w:hanging="227"/>
       </w:pPr>
       <w:rPr>
-        <w:rFonts w:ascii="Symbol" w:eastAsiaTheme="minorHAnsi" w:hAnsi="Symbol" w:cstheme="minorBidi" w:hint="default"/>
+        <w:rFonts w:hint="default" w:ascii="Symbol" w:hAnsi="Symbol" w:eastAsiaTheme="minorHAnsi" w:cstheme="minorBidi"/>
       </w:rPr>
     </w:lvl>
     <w:lvl w:ilvl="1" w:tplc="04090003" w:tentative="1">
@@ -537,7 +673,7 @@
         <w:ind w:left="1440" w:hanging="360"/>
       </w:pPr>
       <w:rPr>
-        <w:rFonts w:ascii="Courier New" w:hAnsi="Courier New" w:cs="Courier New" w:hint="default"/>
+        <w:rFonts w:hint="default" w:ascii="Courier New" w:hAnsi="Courier New" w:cs="Courier New"/>
       </w:rPr>
     </w:lvl>
     <w:lvl w:ilvl="2" w:tplc="04090005" w:tentative="1">
@@ -549,7 +685,7 @@
         <w:ind w:left="2160" w:hanging="360"/>
       </w:pPr>
       <w:rPr>
-        <w:rFonts w:ascii="Wingdings" w:hAnsi="Wingdings" w:hint="default"/>
+        <w:rFonts w:hint="default" w:ascii="Wingdings" w:hAnsi="Wingdings"/>
       </w:rPr>
     </w:lvl>
     <w:lvl w:ilvl="3" w:tplc="04090001" w:tentative="1">
@@ -561,7 +697,7 @@
         <w:ind w:left="2880" w:hanging="360"/>
       </w:pPr>
       <w:rPr>
-        <w:rFonts w:ascii="Symbol" w:hAnsi="Symbol" w:hint="default"/>
+        <w:rFonts w:hint="default" w:ascii="Symbol" w:hAnsi="Symbol"/>
       </w:rPr>
     </w:lvl>
     <w:lvl w:ilvl="4" w:tplc="04090003" w:tentative="1">
@@ -573,7 +709,7 @@
         <w:ind w:left="3600" w:hanging="360"/>
       </w:pPr>
       <w:rPr>
-        <w:rFonts w:ascii="Courier New" w:hAnsi="Courier New" w:cs="Courier New" w:hint="default"/>
+        <w:rFonts w:hint="default" w:ascii="Courier New" w:hAnsi="Courier New" w:cs="Courier New"/>
       </w:rPr>
     </w:lvl>
     <w:lvl w:ilvl="5" w:tplc="04090005" w:tentative="1">
@@ -585,7 +721,7 @@
         <w:ind w:left="4320" w:hanging="360"/>
       </w:pPr>
       <w:rPr>
-        <w:rFonts w:ascii="Wingdings" w:hAnsi="Wingdings" w:hint="default"/>
+        <w:rFonts w:hint="default" w:ascii="Wingdings" w:hAnsi="Wingdings"/>
       </w:rPr>
     </w:lvl>
     <w:lvl w:ilvl="6" w:tplc="04090001" w:tentative="1">
@@ -597,7 +733,7 @@
         <w:ind w:left="5040" w:hanging="360"/>
       </w:pPr>
       <w:rPr>
-        <w:rFonts w:ascii="Symbol" w:hAnsi="Symbol" w:hint="default"/>
+        <w:rFonts w:hint="default" w:ascii="Symbol" w:hAnsi="Symbol"/>
       </w:rPr>
     </w:lvl>
     <w:lvl w:ilvl="7" w:tplc="04090003" w:tentative="1">
@@ -609,7 +745,7 @@
         <w:ind w:left="5760" w:hanging="360"/>
       </w:pPr>
       <w:rPr>
-        <w:rFonts w:ascii="Courier New" w:hAnsi="Courier New" w:cs="Courier New" w:hint="default"/>
+        <w:rFonts w:hint="default" w:ascii="Courier New" w:hAnsi="Courier New" w:cs="Courier New"/>
       </w:rPr>
     </w:lvl>
     <w:lvl w:ilvl="8" w:tplc="04090005" w:tentative="1">
@@ -621,7 +757,7 @@
         <w:ind w:left="6480" w:hanging="360"/>
       </w:pPr>
       <w:rPr>
-        <w:rFonts w:ascii="Wingdings" w:hAnsi="Wingdings" w:hint="default"/>
+        <w:rFonts w:hint="default" w:ascii="Wingdings" w:hAnsi="Wingdings"/>
       </w:rPr>
     </w:lvl>
   </w:abstractNum>
@@ -637,7 +773,7 @@
         <w:ind w:left="720" w:hanging="360"/>
       </w:pPr>
       <w:rPr>
-        <w:rFonts w:ascii="Symbol" w:eastAsiaTheme="minorHAnsi" w:hAnsi="Symbol" w:cstheme="minorBidi" w:hint="default"/>
+        <w:rFonts w:hint="default" w:ascii="Symbol" w:hAnsi="Symbol" w:eastAsiaTheme="minorHAnsi" w:cstheme="minorBidi"/>
       </w:rPr>
     </w:lvl>
     <w:lvl w:ilvl="1" w:tplc="04090003" w:tentative="1">
@@ -649,7 +785,7 @@
         <w:ind w:left="1440" w:hanging="360"/>
       </w:pPr>
       <w:rPr>
-        <w:rFonts w:ascii="Courier New" w:hAnsi="Courier New" w:cs="Courier New" w:hint="default"/>
+        <w:rFonts w:hint="default" w:ascii="Courier New" w:hAnsi="Courier New" w:cs="Courier New"/>
       </w:rPr>
     </w:lvl>
     <w:lvl w:ilvl="2" w:tplc="04090005" w:tentative="1">
@@ -661,7 +797,7 @@
         <w:ind w:left="2160" w:hanging="360"/>
       </w:pPr>
       <w:rPr>
-        <w:rFonts w:ascii="Wingdings" w:hAnsi="Wingdings" w:hint="default"/>
+        <w:rFonts w:hint="default" w:ascii="Wingdings" w:hAnsi="Wingdings"/>
       </w:rPr>
     </w:lvl>
     <w:lvl w:ilvl="3" w:tplc="04090001" w:tentative="1">
@@ -673,7 +809,7 @@
         <w:ind w:left="2880" w:hanging="360"/>
       </w:pPr>
       <w:rPr>
-        <w:rFonts w:ascii="Symbol" w:hAnsi="Symbol" w:hint="default"/>
+        <w:rFonts w:hint="default" w:ascii="Symbol" w:hAnsi="Symbol"/>
       </w:rPr>
     </w:lvl>
     <w:lvl w:ilvl="4" w:tplc="04090003" w:tentative="1">
@@ -685,7 +821,7 @@
         <w:ind w:left="3600" w:hanging="360"/>
       </w:pPr>
       <w:rPr>
-        <w:rFonts w:ascii="Courier New" w:hAnsi="Courier New" w:cs="Courier New" w:hint="default"/>
+        <w:rFonts w:hint="default" w:ascii="Courier New" w:hAnsi="Courier New" w:cs="Courier New"/>
       </w:rPr>
     </w:lvl>
     <w:lvl w:ilvl="5" w:tplc="04090005" w:tentative="1">
@@ -697,7 +833,7 @@
         <w:ind w:left="4320" w:hanging="360"/>
       </w:pPr>
       <w:rPr>
-        <w:rFonts w:ascii="Wingdings" w:hAnsi="Wingdings" w:hint="default"/>
+        <w:rFonts w:hint="default" w:ascii="Wingdings" w:hAnsi="Wingdings"/>
       </w:rPr>
     </w:lvl>
     <w:lvl w:ilvl="6" w:tplc="04090001" w:tentative="1">
@@ -709,7 +845,7 @@
         <w:ind w:left="5040" w:hanging="360"/>
       </w:pPr>
       <w:rPr>
-        <w:rFonts w:ascii="Symbol" w:hAnsi="Symbol" w:hint="default"/>
+        <w:rFonts w:hint="default" w:ascii="Symbol" w:hAnsi="Symbol"/>
       </w:rPr>
     </w:lvl>
     <w:lvl w:ilvl="7" w:tplc="04090003" w:tentative="1">
@@ -721,7 +857,7 @@
         <w:ind w:left="5760" w:hanging="360"/>
       </w:pPr>
       <w:rPr>
-        <w:rFonts w:ascii="Courier New" w:hAnsi="Courier New" w:cs="Courier New" w:hint="default"/>
+        <w:rFonts w:hint="default" w:ascii="Courier New" w:hAnsi="Courier New" w:cs="Courier New"/>
       </w:rPr>
     </w:lvl>
     <w:lvl w:ilvl="8" w:tplc="04090005" w:tentative="1">
@@ -733,10 +869,13 @@
         <w:ind w:left="6480" w:hanging="360"/>
       </w:pPr>
       <w:rPr>
-        <w:rFonts w:ascii="Wingdings" w:hAnsi="Wingdings" w:hint="default"/>
+        <w:rFonts w:hint="default" w:ascii="Wingdings" w:hAnsi="Wingdings"/>
       </w:rPr>
     </w:lvl>
   </w:abstractNum>
+  <w:num w:numId="3">
+    <w:abstractNumId w:val="2"/>
+  </w:num>
   <w:num w:numId="1">
     <w:abstractNumId w:val="0"/>
   </w:num>
@@ -751,7 +890,7 @@
   <w:docDefaults>
     <w:rPrDefault>
       <w:rPr>
-        <w:rFonts w:asciiTheme="minorHAnsi" w:eastAsiaTheme="minorHAnsi" w:hAnsiTheme="minorHAnsi" w:cstheme="minorBidi"/>
+        <w:rFonts w:asciiTheme="minorHAnsi" w:hAnsiTheme="minorHAnsi" w:eastAsiaTheme="minorHAnsi" w:cstheme="minorBidi"/>
         <w:sz w:val="22"/>
         <w:szCs w:val="22"/>
         <w:lang w:val="en-AU" w:eastAsia="en-US" w:bidi="ar-SA"/>
@@ -766,14 +905,14 @@
   <w:latentStyles w:defLockedState="0" w:defUIPriority="99" w:defSemiHidden="0" w:defUnhideWhenUsed="0" w:defQFormat="0" w:count="376">
     <w:lsdException w:name="Normal" w:uiPriority="0" w:qFormat="1"/>
     <w:lsdException w:name="heading 1" w:uiPriority="9" w:qFormat="1"/>
-    <w:lsdException w:name="heading 2" w:semiHidden="1" w:uiPriority="9" w:unhideWhenUsed="1" w:qFormat="1"/>
-    <w:lsdException w:name="heading 3" w:semiHidden="1" w:uiPriority="9" w:unhideWhenUsed="1" w:qFormat="1"/>
-    <w:lsdException w:name="heading 4" w:semiHidden="1" w:uiPriority="9" w:unhideWhenUsed="1" w:qFormat="1"/>
-    <w:lsdException w:name="heading 5" w:semiHidden="1" w:uiPriority="9" w:unhideWhenUsed="1" w:qFormat="1"/>
-    <w:lsdException w:name="heading 6" w:semiHidden="1" w:uiPriority="9" w:unhideWhenUsed="1" w:qFormat="1"/>
-    <w:lsdException w:name="heading 7" w:semiHidden="1" w:uiPriority="9" w:unhideWhenUsed="1" w:qFormat="1"/>
-    <w:lsdException w:name="heading 8" w:semiHidden="1" w:uiPriority="9" w:unhideWhenUsed="1" w:qFormat="1"/>
-    <w:lsdException w:name="heading 9" w:semiHidden="1" w:uiPriority="9" w:unhideWhenUsed="1" w:qFormat="1"/>
+    <w:lsdException w:name="heading 2" w:uiPriority="9" w:semiHidden="1" w:unhideWhenUsed="1" w:qFormat="1"/>
+    <w:lsdException w:name="heading 3" w:uiPriority="9" w:semiHidden="1" w:unhideWhenUsed="1" w:qFormat="1"/>
+    <w:lsdException w:name="heading 4" w:uiPriority="9" w:semiHidden="1" w:unhideWhenUsed="1" w:qFormat="1"/>
+    <w:lsdException w:name="heading 5" w:uiPriority="9" w:semiHidden="1" w:unhideWhenUsed="1" w:qFormat="1"/>
+    <w:lsdException w:name="heading 6" w:uiPriority="9" w:semiHidden="1" w:unhideWhenUsed="1" w:qFormat="1"/>
+    <w:lsdException w:name="heading 7" w:uiPriority="9" w:semiHidden="1" w:unhideWhenUsed="1" w:qFormat="1"/>
+    <w:lsdException w:name="heading 8" w:uiPriority="9" w:semiHidden="1" w:unhideWhenUsed="1" w:qFormat="1"/>
+    <w:lsdException w:name="heading 9" w:uiPriority="9" w:semiHidden="1" w:unhideWhenUsed="1" w:qFormat="1"/>
     <w:lsdException w:name="index 1" w:semiHidden="1" w:unhideWhenUsed="1"/>
     <w:lsdException w:name="index 2" w:semiHidden="1" w:unhideWhenUsed="1"/>
     <w:lsdException w:name="index 3" w:semiHidden="1" w:unhideWhenUsed="1"/>
@@ -783,22 +922,22 @@
     <w:lsdException w:name="index 7" w:semiHidden="1" w:unhideWhenUsed="1"/>
     <w:lsdException w:name="index 8" w:semiHidden="1" w:unhideWhenUsed="1"/>
     <w:lsdException w:name="index 9" w:semiHidden="1" w:unhideWhenUsed="1"/>
-    <w:lsdException w:name="toc 1" w:semiHidden="1" w:uiPriority="39" w:unhideWhenUsed="1"/>
-    <w:lsdException w:name="toc 2" w:semiHidden="1" w:uiPriority="39" w:unhideWhenUsed="1"/>
-    <w:lsdException w:name="toc 3" w:semiHidden="1" w:uiPriority="39" w:unhideWhenUsed="1"/>
-    <w:lsdException w:name="toc 4" w:semiHidden="1" w:uiPriority="39" w:unhideWhenUsed="1"/>
-    <w:lsdException w:name="toc 5" w:semiHidden="1" w:uiPriority="39" w:unhideWhenUsed="1"/>
-    <w:lsdException w:name="toc 6" w:semiHidden="1" w:uiPriority="39" w:unhideWhenUsed="1"/>
-    <w:lsdException w:name="toc 7" w:semiHidden="1" w:uiPriority="39" w:unhideWhenUsed="1"/>
-    <w:lsdException w:name="toc 8" w:semiHidden="1" w:uiPriority="39" w:unhideWhenUsed="1"/>
-    <w:lsdException w:name="toc 9" w:semiHidden="1" w:uiPriority="39" w:unhideWhenUsed="1"/>
+    <w:lsdException w:name="toc 1" w:uiPriority="39" w:semiHidden="1" w:unhideWhenUsed="1"/>
+    <w:lsdException w:name="toc 2" w:uiPriority="39" w:semiHidden="1" w:unhideWhenUsed="1"/>
+    <w:lsdException w:name="toc 3" w:uiPriority="39" w:semiHidden="1" w:unhideWhenUsed="1"/>
+    <w:lsdException w:name="toc 4" w:uiPriority="39" w:semiHidden="1" w:unhideWhenUsed="1"/>
+    <w:lsdException w:name="toc 5" w:uiPriority="39" w:semiHidden="1" w:unhideWhenUsed="1"/>
+    <w:lsdException w:name="toc 6" w:uiPriority="39" w:semiHidden="1" w:unhideWhenUsed="1"/>
+    <w:lsdException w:name="toc 7" w:uiPriority="39" w:semiHidden="1" w:unhideWhenUsed="1"/>
+    <w:lsdException w:name="toc 8" w:uiPriority="39" w:semiHidden="1" w:unhideWhenUsed="1"/>
+    <w:lsdException w:name="toc 9" w:uiPriority="39" w:semiHidden="1" w:unhideWhenUsed="1"/>
     <w:lsdException w:name="Normal Indent" w:semiHidden="1" w:unhideWhenUsed="1"/>
     <w:lsdException w:name="footnote text" w:semiHidden="1" w:unhideWhenUsed="1"/>
     <w:lsdException w:name="annotation text" w:semiHidden="1" w:unhideWhenUsed="1"/>
     <w:lsdException w:name="header" w:semiHidden="1" w:unhideWhenUsed="1"/>
     <w:lsdException w:name="footer" w:semiHidden="1" w:unhideWhenUsed="1"/>
     <w:lsdException w:name="index heading" w:semiHidden="1" w:unhideWhenUsed="1"/>
-    <w:lsdException w:name="caption" w:semiHidden="1" w:uiPriority="35" w:unhideWhenUsed="1" w:qFormat="1"/>
+    <w:lsdException w:name="caption" w:uiPriority="35" w:semiHidden="1" w:unhideWhenUsed="1" w:qFormat="1"/>
     <w:lsdException w:name="table of figures" w:semiHidden="1" w:unhideWhenUsed="1"/>
     <w:lsdException w:name="envelope address" w:semiHidden="1" w:unhideWhenUsed="1"/>
     <w:lsdException w:name="envelope return" w:semiHidden="1" w:unhideWhenUsed="1"/>
@@ -829,7 +968,7 @@
     <w:lsdException w:name="Title" w:uiPriority="10" w:qFormat="1"/>
     <w:lsdException w:name="Closing" w:semiHidden="1" w:unhideWhenUsed="1"/>
     <w:lsdException w:name="Signature" w:semiHidden="1" w:unhideWhenUsed="1"/>
-    <w:lsdException w:name="Default Paragraph Font" w:semiHidden="1" w:uiPriority="1" w:unhideWhenUsed="1"/>
+    <w:lsdException w:name="Default Paragraph Font" w:uiPriority="1" w:semiHidden="1" w:unhideWhenUsed="1"/>
     <w:lsdException w:name="Body Text" w:semiHidden="1" w:unhideWhenUsed="1"/>
     <w:lsdException w:name="Body Text Indent" w:semiHidden="1" w:unhideWhenUsed="1"/>
     <w:lsdException w:name="List Continue" w:semiHidden="1" w:unhideWhenUsed="1"/>
@@ -1029,8 +1168,8 @@
     <w:lsdException w:name="Subtle Reference" w:uiPriority="31" w:qFormat="1"/>
     <w:lsdException w:name="Intense Reference" w:uiPriority="32" w:qFormat="1"/>
     <w:lsdException w:name="Book Title" w:uiPriority="33" w:qFormat="1"/>
-    <w:lsdException w:name="Bibliography" w:semiHidden="1" w:uiPriority="37" w:unhideWhenUsed="1"/>
-    <w:lsdException w:name="TOC Heading" w:semiHidden="1" w:uiPriority="39" w:unhideWhenUsed="1" w:qFormat="1"/>
+    <w:lsdException w:name="Bibliography" w:uiPriority="37" w:semiHidden="1" w:unhideWhenUsed="1"/>
+    <w:lsdException w:name="TOC Heading" w:uiPriority="39" w:semiHidden="1" w:unhideWhenUsed="1" w:qFormat="1"/>
     <w:lsdException w:name="Plain Table 1" w:uiPriority="41"/>
     <w:lsdException w:name="Plain Table 2" w:uiPriority="42"/>
     <w:lsdException w:name="Plain Table 3" w:uiPriority="43"/>
@@ -1141,17 +1280,17 @@
     <w:lsdException w:name="Unresolved Mention" w:semiHidden="1" w:unhideWhenUsed="1"/>
     <w:lsdException w:name="Smart Link" w:semiHidden="1" w:unhideWhenUsed="1"/>
   </w:latentStyles>
-  <w:style w:type="paragraph" w:default="1" w:styleId="Normal">
+  <w:style w:type="paragraph" w:styleId="Normal" w:default="1">
     <w:name w:val="Normal"/>
     <w:qFormat/>
   </w:style>
-  <w:style w:type="character" w:default="1" w:styleId="DefaultParagraphFont">
+  <w:style w:type="character" w:styleId="DefaultParagraphFont" w:default="1">
     <w:name w:val="Default Paragraph Font"/>
     <w:uiPriority w:val="1"/>
     <w:semiHidden/>
     <w:unhideWhenUsed/>
   </w:style>
-  <w:style w:type="table" w:default="1" w:styleId="TableNormal">
+  <w:style w:type="table" w:styleId="TableNormal" w:default="1">
     <w:name w:val="Normal Table"/>
     <w:uiPriority w:val="99"/>
     <w:semiHidden/>
@@ -1166,7 +1305,7 @@
       </w:tblCellMar>
     </w:tblPr>
   </w:style>
-  <w:style w:type="numbering" w:default="1" w:styleId="NoList">
+  <w:style w:type="numbering" w:styleId="NoList" w:default="1">
     <w:name w:val="No List"/>
     <w:uiPriority w:val="99"/>
     <w:semiHidden/>

</xml_diff>

<commit_message>
Change placeTile1 test cases and updated doc
</commit_message>
<xml_diff>
--- a/Report.docx
+++ b/Report.docx
@@ -4,7 +4,7 @@
   <w:body>
     <w:p>
       <w:pPr>
-        <w:pStyle w:val="Body"/>
+        <w:pStyle w:val="Body A"/>
         <w:rPr>
           <w:rFonts w:ascii="Calibri" w:cs="Calibri" w:hAnsi="Calibri" w:eastAsia="Calibri"/>
           <w:b w:val="1"/>
@@ -24,7 +24,7 @@
     </w:p>
     <w:p>
       <w:pPr>
-        <w:pStyle w:val="Body"/>
+        <w:pStyle w:val="Body A"/>
         <w:rPr>
           <w:rFonts w:ascii="Calibri" w:cs="Calibri" w:hAnsi="Calibri" w:eastAsia="Calibri"/>
           <w:b w:val="1"/>
@@ -77,23 +77,42 @@
     </w:p>
     <w:p>
       <w:pPr>
-        <w:pStyle w:val="Body"/>
-      </w:pPr>
-      <w:r>
+        <w:pStyle w:val="Body A"/>
         <w:rPr>
           <w:rFonts w:ascii="Calibri" w:cs="Calibri" w:hAnsi="Calibri" w:eastAsia="Calibri"/>
           <w:b w:val="1"/>
           <w:bCs w:val="1"/>
-          <w:rtl w:val="0"/>
-          <w:lang w:val="en-US"/>
-        </w:rPr>
-        <w:t>placeTile2:</w:t>
-      </w:r>
-      <w:r>
-        <w:rPr>
-          <w:rtl w:val="0"/>
-        </w:rPr>
-        <w:t xml:space="preserve"> </w:t>
+        </w:rPr>
+      </w:pPr>
+      <w:r>
+        <w:rPr>
+          <w:rFonts w:ascii="Calibri" w:cs="Calibri" w:hAnsi="Calibri" w:eastAsia="Calibri"/>
+          <w:b w:val="1"/>
+          <w:bCs w:val="1"/>
+          <w:rtl w:val="0"/>
+          <w:lang w:val="en-US"/>
+        </w:rPr>
+        <w:t>placeTile</w:t>
+      </w:r>
+      <w:r>
+        <w:rPr>
+          <w:rFonts w:ascii="Calibri" w:cs="Calibri" w:hAnsi="Calibri" w:eastAsia="Calibri"/>
+          <w:b w:val="1"/>
+          <w:bCs w:val="1"/>
+          <w:rtl w:val="0"/>
+          <w:lang w:val="en-US"/>
+        </w:rPr>
+        <w:t>1</w:t>
+      </w:r>
+      <w:r>
+        <w:rPr>
+          <w:rFonts w:ascii="Calibri" w:cs="Calibri" w:hAnsi="Calibri" w:eastAsia="Calibri"/>
+          <w:b w:val="1"/>
+          <w:bCs w:val="1"/>
+          <w:rtl w:val="0"/>
+          <w:lang w:val="en-US"/>
+        </w:rPr>
+        <w:t>:</w:t>
       </w:r>
     </w:p>
     <w:p>
@@ -112,7 +131,7 @@
           <w:rtl w:val="0"/>
           <w:lang w:val="en-US"/>
         </w:rPr>
-        <w:t>Shows that placing a tile next to a segment in which the adjacent tile is valid, but already contains the specified tile, will fail (Y2 at G1). Also shows that placing a tile next to a segment in which the adjacent tile is valid, but the segment</w:t>
+        <w:t>Specifying an invalid tile (improper format, does not exist in the player</w:t>
       </w:r>
       <w:r>
         <w:rPr>
@@ -126,7 +145,123 @@
           <w:rtl w:val="0"/>
           <w:lang w:val="en-US"/>
         </w:rPr>
-        <w:t>s similarity type is different to the similarity between the specified tile and the adjacent tile, will fail (Y2 at H2).</w:t>
+        <w:t xml:space="preserve">s hand) or an invalid position fail. </w:t>
+      </w:r>
+    </w:p>
+    <w:p>
+      <w:pPr>
+        <w:pStyle w:val="List Paragraph"/>
+        <w:ind w:left="0" w:firstLine="0"/>
+      </w:pPr>
+      <w:r>
+        <w:rPr>
+          <w:rtl w:val="0"/>
+        </w:rPr>
+        <w:tab/>
+        <w:t>1. Invalid position fail -&gt; place R5 at F26</w:t>
+      </w:r>
+    </w:p>
+    <w:p>
+      <w:pPr>
+        <w:pStyle w:val="List Paragraph"/>
+        <w:ind w:left="0" w:firstLine="0"/>
+      </w:pPr>
+      <w:r>
+        <w:rPr>
+          <w:rtl w:val="0"/>
+        </w:rPr>
+        <w:tab/>
+        <w:t>2. Doesn</w:t>
+      </w:r>
+      <w:r>
+        <w:rPr>
+          <w:rtl w:val="0"/>
+          <w:lang w:val="en-US"/>
+        </w:rPr>
+        <w:t>’</w:t>
+      </w:r>
+      <w:r>
+        <w:rPr>
+          <w:rtl w:val="0"/>
+          <w:lang w:val="en-US"/>
+        </w:rPr>
+        <w:t>t exist in players hand -&gt; place R6 at F10</w:t>
+      </w:r>
+    </w:p>
+    <w:p>
+      <w:pPr>
+        <w:pStyle w:val="List Paragraph"/>
+        <w:ind w:left="0" w:firstLine="0"/>
+      </w:pPr>
+      <w:r>
+        <w:rPr>
+          <w:rtl w:val="0"/>
+        </w:rPr>
+        <w:tab/>
+        <w:t xml:space="preserve">3. Improper </w:t>
+      </w:r>
+      <w:r>
+        <w:rPr>
+          <w:rtl w:val="0"/>
+          <w:lang w:val="en-US"/>
+        </w:rPr>
+        <w:t>placing of tile</w:t>
+      </w:r>
+      <w:r>
+        <w:rPr>
+          <w:rtl w:val="0"/>
+          <w:lang w:val="en-US"/>
+        </w:rPr>
+        <w:t xml:space="preserve"> </w:t>
+      </w:r>
+      <w:r>
+        <w:rPr>
+          <w:rtl w:val="0"/>
+          <w:lang w:val="en-US"/>
+        </w:rPr>
+        <w:t>(on top of another tile)</w:t>
+      </w:r>
+      <w:r>
+        <w:rPr>
+          <w:rtl w:val="0"/>
+          <w:lang w:val="en-US"/>
+        </w:rPr>
+        <w:t>-&gt; plac</w:t>
+      </w:r>
+      <w:r>
+        <w:rPr>
+          <w:rtl w:val="0"/>
+          <w:lang w:val="en-US"/>
+        </w:rPr>
+        <w:t>e</w:t>
+      </w:r>
+      <w:r>
+        <w:rPr>
+          <w:rtl w:val="0"/>
+          <w:lang w:val="en-US"/>
+        </w:rPr>
+        <w:t xml:space="preserve"> </w:t>
+      </w:r>
+      <w:r>
+        <w:rPr>
+          <w:rtl w:val="0"/>
+          <w:lang w:val="en-US"/>
+        </w:rPr>
+        <w:t>O1</w:t>
+      </w:r>
+      <w:r>
+        <w:rPr>
+          <w:rtl w:val="0"/>
+          <w:lang w:val="en-US"/>
+        </w:rPr>
+        <w:t xml:space="preserve"> at </w:t>
+      </w:r>
+      <w:r>
+        <w:rPr>
+          <w:rtl w:val="0"/>
+          <w:lang w:val="en-US"/>
+        </w:rPr>
+        <w:t>C10</w:t>
       </w:r>
     </w:p>
     <w:p>
@@ -145,21 +280,7 @@
           <w:rtl w:val="0"/>
           <w:lang w:val="en-US"/>
         </w:rPr>
-        <w:t>Shows that placing a tile between two segments that share a similar tile is invalid (R4 at B3) but placing a tile at the corner of two segments that share a similar tile is fine (R4 at B6). Also shows that placing a tile between two segments that don</w:t>
-      </w:r>
-      <w:r>
-        <w:rPr>
-          <w:rtl w:val="0"/>
-          <w:lang w:val="en-US"/>
-        </w:rPr>
-        <w:t>’</w:t>
-      </w:r>
-      <w:r>
-        <w:rPr>
-          <w:rtl w:val="0"/>
-          <w:lang w:val="en-US"/>
-        </w:rPr>
-        <w:t>t share a similar tile is also fine (Y5 at G4)</w:t>
+        <w:t>Placing a tile next to one that shares no similarity fails -&gt; place R5 at M5</w:t>
       </w:r>
     </w:p>
     <w:p>
@@ -178,17 +299,246 @@
           <w:rtl w:val="0"/>
           <w:lang w:val="en-US"/>
         </w:rPr>
+        <w:t>Placing a tile next to an (adjacent) duplicate fails -&gt;</w:t>
+      </w:r>
+      <w:r>
+        <w:rPr>
+          <w:rtl w:val="0"/>
+          <w:lang w:val="en-US"/>
+        </w:rPr>
+        <w:t>place O1 at L6 (checking next to one tile),</w:t>
+      </w:r>
+      <w:r>
+        <w:rPr>
+          <w:rtl w:val="0"/>
+          <w:lang w:val="en-US"/>
+        </w:rPr>
+        <w:t xml:space="preserve"> place R5 at F10</w:t>
+      </w:r>
+      <w:r>
+        <w:rPr>
+          <w:rtl w:val="0"/>
+          <w:lang w:val="en-US"/>
+        </w:rPr>
+        <w:t xml:space="preserve"> ( checking next to a tile in a segment)</w:t>
+      </w:r>
+    </w:p>
+    <w:p>
+      <w:pPr>
+        <w:pStyle w:val="List Paragraph"/>
+        <w:numPr>
+          <w:ilvl w:val="0"/>
+          <w:numId w:val="4"/>
+        </w:numPr>
+        <w:rPr>
+          <w:lang w:val="en-US"/>
+        </w:rPr>
+      </w:pPr>
+      <w:r>
+        <w:rPr>
+          <w:rtl w:val="0"/>
+          <w:lang w:val="en-US"/>
+        </w:rPr>
+        <w:t>Placing a tile next to one that only shares one type of similarity succeeds (show both colour and shape successes)</w:t>
+      </w:r>
+    </w:p>
+    <w:p>
+      <w:pPr>
+        <w:pStyle w:val="List Paragraph"/>
+        <w:ind w:left="0" w:firstLine="0"/>
+      </w:pPr>
+      <w:r>
+        <w:rPr>
+          <w:rtl w:val="0"/>
+        </w:rPr>
+        <w:tab/>
+        <w:t>1. Similar colour -&gt; place R1 at G6 which is placed in a segment containing Red tiles</w:t>
+      </w:r>
+    </w:p>
+    <w:p>
+      <w:pPr>
+        <w:pStyle w:val="List Paragraph"/>
+        <w:ind w:left="0" w:firstLine="0"/>
+      </w:pPr>
+      <w:r>
+        <w:rPr>
+          <w:rtl w:val="0"/>
+        </w:rPr>
+        <w:tab/>
+        <w:t xml:space="preserve">2. Similar shape -&gt; place O1 at C11 which is placed next to R1 </w:t>
+      </w:r>
+    </w:p>
+    <w:p>
+      <w:pPr>
+        <w:pStyle w:val="List Paragraph"/>
+        <w:numPr>
+          <w:ilvl w:val="0"/>
+          <w:numId w:val="4"/>
+        </w:numPr>
+        <w:rPr>
+          <w:lang w:val="en-US"/>
+        </w:rPr>
+      </w:pPr>
+      <w:r>
+        <w:rPr>
+          <w:rtl w:val="0"/>
+          <w:lang w:val="en-US"/>
+        </w:rPr>
+        <w:t xml:space="preserve">Placing a tile in a segment adds one to the score for every tile in the segment (including the tile itself) -&gt; place O6 at M10 depicts this behaviour </w:t>
+      </w:r>
+    </w:p>
+    <w:p>
+      <w:pPr>
+        <w:pStyle w:val="List Paragraph"/>
+        <w:numPr>
+          <w:ilvl w:val="0"/>
+          <w:numId w:val="4"/>
+        </w:numPr>
+        <w:rPr>
+          <w:lang w:val="en-US"/>
+        </w:rPr>
+      </w:pPr>
+      <w:r>
+        <w:rPr>
+          <w:rtl w:val="0"/>
+          <w:lang w:val="en-US"/>
+        </w:rPr>
+        <w:t xml:space="preserve">Placing a tile as part of two segments adds to the score for every tile in each segment, plus an extra point for the tile itself (2 in total) -&gt; place R6 at F10 </w:t>
+      </w:r>
+    </w:p>
+    <w:p>
+      <w:pPr>
+        <w:pStyle w:val="List Paragraph"/>
+        <w:numPr>
+          <w:ilvl w:val="0"/>
+          <w:numId w:val="4"/>
+        </w:numPr>
+        <w:rPr>
+          <w:lang w:val="en-US"/>
+        </w:rPr>
+      </w:pPr>
+      <w:r>
+        <w:rPr>
+          <w:rtl w:val="0"/>
+          <w:lang w:val="en-US"/>
+        </w:rPr>
+        <w:t>Creating a qwirkle results in 6 bonus points and "QWIRKLE!!!" being printed to the screen -&gt; place )3 at M11</w:t>
+      </w:r>
+    </w:p>
+    <w:p>
+      <w:pPr>
+        <w:pStyle w:val="Body A"/>
+      </w:pPr>
+      <w:r>
+        <w:rPr>
+          <w:rFonts w:ascii="Calibri" w:cs="Calibri" w:hAnsi="Calibri" w:eastAsia="Calibri"/>
+          <w:b w:val="1"/>
+          <w:bCs w:val="1"/>
+          <w:rtl w:val="0"/>
+          <w:lang w:val="en-US"/>
+        </w:rPr>
+        <w:t>placeTile2:</w:t>
+      </w:r>
+      <w:r>
+        <w:rPr>
+          <w:rtl w:val="0"/>
+        </w:rPr>
+        <w:t xml:space="preserve"> </w:t>
+      </w:r>
+    </w:p>
+    <w:p>
+      <w:pPr>
+        <w:pStyle w:val="List Paragraph"/>
+        <w:numPr>
+          <w:ilvl w:val="0"/>
+          <w:numId w:val="4"/>
+        </w:numPr>
+        <w:rPr>
+          <w:lang w:val="en-US"/>
+        </w:rPr>
+      </w:pPr>
+      <w:r>
+        <w:rPr>
+          <w:rtl w:val="0"/>
+          <w:lang w:val="en-US"/>
+        </w:rPr>
+        <w:t>Shows that placing a tile next to a segment in which the adjacent tile is valid, but already contains the specified tile, will fail (Y2 at G1). Also shows that placing a tile next to a segment in which the adjacent tile is valid, but the segment</w:t>
+      </w:r>
+      <w:r>
+        <w:rPr>
+          <w:rtl w:val="0"/>
+          <w:lang w:val="en-US"/>
+        </w:rPr>
+        <w:t>’</w:t>
+      </w:r>
+      <w:r>
+        <w:rPr>
+          <w:rtl w:val="0"/>
+          <w:lang w:val="en-US"/>
+        </w:rPr>
+        <w:t>s similarity type is different to the similarity between the specified tile and the adjacent tile, will fail (Y2 at H2).</w:t>
+      </w:r>
+    </w:p>
+    <w:p>
+      <w:pPr>
+        <w:pStyle w:val="List Paragraph"/>
+        <w:numPr>
+          <w:ilvl w:val="0"/>
+          <w:numId w:val="4"/>
+        </w:numPr>
+        <w:rPr>
+          <w:lang w:val="en-US"/>
+        </w:rPr>
+      </w:pPr>
+      <w:r>
+        <w:rPr>
+          <w:rtl w:val="0"/>
+          <w:lang w:val="en-US"/>
+        </w:rPr>
+        <w:t>Shows that placing a tile between two segments that share a similar tile is invalid (R4 at B3) but placing a tile at the corner of two segments that share a similar tile is fine (R4 at B6). Also shows that placing a tile between two segments that don</w:t>
+      </w:r>
+      <w:r>
+        <w:rPr>
+          <w:rtl w:val="0"/>
+          <w:lang w:val="en-US"/>
+        </w:rPr>
+        <w:t>’</w:t>
+      </w:r>
+      <w:r>
+        <w:rPr>
+          <w:rtl w:val="0"/>
+          <w:lang w:val="en-US"/>
+        </w:rPr>
+        <w:t>t share a similar tile is also fine (Y5 at G4)</w:t>
+      </w:r>
+    </w:p>
+    <w:p>
+      <w:pPr>
+        <w:pStyle w:val="List Paragraph"/>
+        <w:numPr>
+          <w:ilvl w:val="0"/>
+          <w:numId w:val="4"/>
+        </w:numPr>
+        <w:rPr>
+          <w:lang w:val="en-US"/>
+        </w:rPr>
+      </w:pPr>
+      <w:r>
+        <w:rPr>
+          <w:rtl w:val="0"/>
+          <w:lang w:val="en-US"/>
+        </w:rPr>
         <w:t>Shows that placing a tile between two segments of different similarity types is invalid (R4 at H6), but placing a tile at the corner of two segments of a different similarity type in fine (R4 at H6)</w:t>
       </w:r>
     </w:p>
     <w:p>
       <w:pPr>
-        <w:pStyle w:val="Body"/>
-      </w:pPr>
-    </w:p>
-    <w:p>
-      <w:pPr>
-        <w:pStyle w:val="Body"/>
+        <w:pStyle w:val="Body A"/>
+      </w:pPr>
+    </w:p>
+    <w:p>
+      <w:pPr>
+        <w:pStyle w:val="Body A"/>
         <w:rPr>
           <w:rFonts w:ascii="Calibri" w:cs="Calibri" w:hAnsi="Calibri" w:eastAsia="Calibri"/>
           <w:b w:val="1"/>
@@ -317,7 +667,7 @@
     </w:p>
     <w:p>
       <w:pPr>
-        <w:pStyle w:val="Body"/>
+        <w:pStyle w:val="Body A"/>
         <w:rPr>
           <w:rFonts w:ascii="Calibri" w:cs="Calibri" w:hAnsi="Calibri" w:eastAsia="Calibri"/>
           <w:b w:val="1"/>
@@ -337,7 +687,7 @@
     </w:p>
     <w:p>
       <w:pPr>
-        <w:pStyle w:val="Body"/>
+        <w:pStyle w:val="Body A"/>
         <w:rPr>
           <w:rFonts w:ascii="Calibri" w:cs="Calibri" w:hAnsi="Calibri" w:eastAsia="Calibri"/>
           <w:b w:val="1"/>
@@ -350,6 +700,7 @@
           <w:b w:val="1"/>
           <w:bCs w:val="1"/>
           <w:rtl w:val="0"/>
+          <w:lang w:val="en-US"/>
         </w:rPr>
         <w:t>runGame:</w:t>
       </w:r>
@@ -394,22 +745,17 @@
     </w:p>
     <w:p>
       <w:pPr>
-        <w:pStyle w:val="Body"/>
+        <w:pStyle w:val="Body A"/>
+      </w:pPr>
+      <w:r>
         <w:rPr>
           <w:rFonts w:ascii="Calibri" w:cs="Calibri" w:hAnsi="Calibri" w:eastAsia="Calibri"/>
           <w:b w:val="1"/>
           <w:bCs w:val="1"/>
-        </w:rPr>
-      </w:pPr>
-      <w:r>
-        <w:rPr>
-          <w:rFonts w:ascii="Calibri" w:cs="Calibri" w:hAnsi="Calibri" w:eastAsia="Calibri"/>
-          <w:b w:val="1"/>
-          <w:bCs w:val="1"/>
-          <w:rtl w:val="0"/>
-          <w:lang w:val="en-US"/>
-        </w:rPr>
-        <w:t>placeTile:</w:t>
+          <w:rtl w:val="0"/>
+          <w:lang w:val="en-US"/>
+        </w:rPr>
+        <w:t>replaceTile:</w:t>
       </w:r>
     </w:p>
     <w:p>
@@ -428,7 +774,7 @@
           <w:rtl w:val="0"/>
           <w:lang w:val="en-US"/>
         </w:rPr>
-        <w:t>Specifying an invalid tile (improper format, does not exist in the player</w:t>
+        <w:t>Attempting to replace a tile that doesn</w:t>
       </w:r>
       <w:r>
         <w:rPr>
@@ -442,40 +788,7 @@
           <w:rtl w:val="0"/>
           <w:lang w:val="en-US"/>
         </w:rPr>
-        <w:t>s hand) or an invalid position fail</w:t>
-      </w:r>
-      <w:r>
-        <w:rPr>
-          <w:rtl w:val="0"/>
-          <w:lang w:val="en-US"/>
-        </w:rPr>
-        <w:t xml:space="preserve">. </w:t>
-      </w:r>
-    </w:p>
-    <w:p>
-      <w:pPr>
-        <w:pStyle w:val="List Paragraph"/>
-        <w:ind w:left="0" w:firstLine="0"/>
-      </w:pPr>
-      <w:r>
-        <w:rPr>
-          <w:rtl w:val="0"/>
-        </w:rPr>
-        <w:tab/>
-        <w:t>1. Invalid position fail -&gt; place R5 at F26</w:t>
-      </w:r>
-    </w:p>
-    <w:p>
-      <w:pPr>
-        <w:pStyle w:val="List Paragraph"/>
-        <w:ind w:left="0" w:firstLine="0"/>
-      </w:pPr>
-      <w:r>
-        <w:rPr>
-          <w:rtl w:val="0"/>
-        </w:rPr>
-        <w:tab/>
-        <w:t>2. Doesn</w:t>
+        <w:t>t exist in the player</w:t>
       </w:r>
       <w:r>
         <w:rPr>
@@ -489,20 +802,7 @@
           <w:rtl w:val="0"/>
           <w:lang w:val="en-US"/>
         </w:rPr>
-        <w:t>t exist in players hand -&gt; place R6 at F10</w:t>
-      </w:r>
-    </w:p>
-    <w:p>
-      <w:pPr>
-        <w:pStyle w:val="List Paragraph"/>
-        <w:ind w:left="0" w:firstLine="0"/>
-      </w:pPr>
-      <w:r>
-        <w:rPr>
-          <w:rtl w:val="0"/>
-        </w:rPr>
-        <w:tab/>
-        <w:t>3. Improper format of input -&gt; plac R5 at G6</w:t>
+        <w:t>s hand will fail</w:t>
       </w:r>
     </w:p>
     <w:p>
@@ -521,14 +821,21 @@
           <w:rtl w:val="0"/>
           <w:lang w:val="en-US"/>
         </w:rPr>
-        <w:t>Placing a tile next to one that shares no similarity fails</w:t>
-      </w:r>
-      <w:r>
-        <w:rPr>
-          <w:rtl w:val="0"/>
-          <w:lang w:val="en-US"/>
-        </w:rPr>
-        <w:t xml:space="preserve"> -&gt; place R5 at M5</w:t>
+        <w:t>Attempting to replace a tile that does exist in the player</w:t>
+      </w:r>
+      <w:r>
+        <w:rPr>
+          <w:rtl w:val="0"/>
+          <w:lang w:val="en-US"/>
+        </w:rPr>
+        <w:t>’</w:t>
+      </w:r>
+      <w:r>
+        <w:rPr>
+          <w:rtl w:val="0"/>
+          <w:lang w:val="en-US"/>
+        </w:rPr>
+        <w:t>s hand will succeed</w:t>
       </w:r>
     </w:p>
     <w:p>
@@ -547,270 +854,12 @@
           <w:rtl w:val="0"/>
           <w:lang w:val="en-US"/>
         </w:rPr>
-        <w:t>Placing a tile next to a</w:t>
-      </w:r>
-      <w:r>
-        <w:rPr>
-          <w:rtl w:val="0"/>
-          <w:lang w:val="en-US"/>
-        </w:rPr>
-        <w:t>n (adjacent)</w:t>
-      </w:r>
-      <w:r>
-        <w:rPr>
-          <w:rtl w:val="0"/>
-          <w:lang w:val="en-US"/>
-        </w:rPr>
-        <w:t xml:space="preserve"> duplicate fails</w:t>
-      </w:r>
-      <w:r>
-        <w:rPr>
-          <w:rtl w:val="0"/>
-          <w:lang w:val="en-US"/>
-        </w:rPr>
-        <w:t xml:space="preserve"> -&gt; place R5 at F10</w:t>
-      </w:r>
-    </w:p>
-    <w:p>
-      <w:pPr>
-        <w:pStyle w:val="List Paragraph"/>
-        <w:numPr>
-          <w:ilvl w:val="0"/>
-          <w:numId w:val="4"/>
-        </w:numPr>
-        <w:rPr>
-          <w:lang w:val="en-US"/>
-        </w:rPr>
-      </w:pPr>
-      <w:r>
-        <w:rPr>
-          <w:rtl w:val="0"/>
-          <w:lang w:val="en-US"/>
-        </w:rPr>
-        <w:t>Placing a tile next to one that only shares one type of similarity succeeds (show both colour and shape successes)</w:t>
-      </w:r>
-    </w:p>
-    <w:p>
-      <w:pPr>
-        <w:pStyle w:val="List Paragraph"/>
-        <w:ind w:left="0" w:firstLine="0"/>
-      </w:pPr>
-      <w:r>
-        <w:rPr>
-          <w:rtl w:val="0"/>
-        </w:rPr>
-        <w:tab/>
-        <w:t>1. Similar colour -&gt; place R1 at G6 which is placed in a segment containing Red tiles</w:t>
-      </w:r>
-    </w:p>
-    <w:p>
-      <w:pPr>
-        <w:pStyle w:val="List Paragraph"/>
-        <w:ind w:left="0" w:firstLine="0"/>
-      </w:pPr>
-      <w:r>
-        <w:rPr>
-          <w:rtl w:val="0"/>
-        </w:rPr>
-        <w:tab/>
-        <w:t xml:space="preserve">2. Similar shape -&gt; place O1 at C11 which is placed next to R1 </w:t>
-      </w:r>
-    </w:p>
-    <w:p>
-      <w:pPr>
-        <w:pStyle w:val="List Paragraph"/>
-        <w:numPr>
-          <w:ilvl w:val="0"/>
-          <w:numId w:val="4"/>
-        </w:numPr>
-        <w:rPr>
-          <w:lang w:val="en-US"/>
-        </w:rPr>
-      </w:pPr>
-      <w:r>
-        <w:rPr>
-          <w:rtl w:val="0"/>
-          <w:lang w:val="en-US"/>
-        </w:rPr>
-        <w:t>Placing a tile in a segment adds one to the score for every tile in the segment (including the tile itself)</w:t>
-      </w:r>
-      <w:r>
-        <w:rPr>
-          <w:rtl w:val="0"/>
-          <w:lang w:val="en-US"/>
-        </w:rPr>
-        <w:t xml:space="preserve"> -&gt; place O6 at M10 depicts this behaviour </w:t>
-      </w:r>
-    </w:p>
-    <w:p>
-      <w:pPr>
-        <w:pStyle w:val="List Paragraph"/>
-        <w:numPr>
-          <w:ilvl w:val="0"/>
-          <w:numId w:val="4"/>
-        </w:numPr>
-        <w:rPr>
-          <w:lang w:val="en-US"/>
-        </w:rPr>
-      </w:pPr>
-      <w:r>
-        <w:rPr>
-          <w:rtl w:val="0"/>
-          <w:lang w:val="en-US"/>
-        </w:rPr>
-        <w:t>Placing a tile as part of two segments adds to the score for every tile in each segment, plus an extra point for the tile itself (2 in total)</w:t>
-      </w:r>
-      <w:r>
-        <w:rPr>
-          <w:rtl w:val="0"/>
-          <w:lang w:val="en-US"/>
-        </w:rPr>
-        <w:t xml:space="preserve"> -&gt; place R6 at F10 </w:t>
-      </w:r>
-    </w:p>
-    <w:p>
-      <w:pPr>
-        <w:pStyle w:val="List Paragraph"/>
-        <w:numPr>
-          <w:ilvl w:val="0"/>
-          <w:numId w:val="4"/>
-        </w:numPr>
-        <w:rPr>
-          <w:lang w:val="en-US"/>
-        </w:rPr>
-      </w:pPr>
-      <w:r>
-        <w:rPr>
-          <w:rtl w:val="0"/>
-          <w:lang w:val="en-US"/>
-        </w:rPr>
-        <w:t>Creating a qwirkle results in 6 bonus points and "QWIRKLE!!!" being printed to the screen</w:t>
-      </w:r>
-      <w:r>
-        <w:rPr>
-          <w:rtl w:val="0"/>
-          <w:lang w:val="en-US"/>
-        </w:rPr>
-        <w:t xml:space="preserve"> -&gt; place )3 at M11</w:t>
-      </w:r>
-    </w:p>
-    <w:p>
-      <w:pPr>
-        <w:pStyle w:val="Body"/>
-      </w:pPr>
-      <w:r>
-        <w:rPr>
-          <w:rFonts w:ascii="Calibri" w:cs="Calibri" w:hAnsi="Calibri" w:eastAsia="Calibri"/>
-          <w:b w:val="1"/>
-          <w:bCs w:val="1"/>
-          <w:rtl w:val="0"/>
-          <w:lang w:val="en-US"/>
-        </w:rPr>
-        <w:t>replaceTile:</w:t>
-      </w:r>
-    </w:p>
-    <w:p>
-      <w:pPr>
-        <w:pStyle w:val="List Paragraph"/>
-        <w:numPr>
-          <w:ilvl w:val="0"/>
-          <w:numId w:val="4"/>
-        </w:numPr>
-        <w:rPr>
-          <w:lang w:val="en-US"/>
-        </w:rPr>
-      </w:pPr>
-      <w:r>
-        <w:rPr>
-          <w:rtl w:val="0"/>
-          <w:lang w:val="en-US"/>
-        </w:rPr>
-        <w:t>Attempting to replace a tile that doesn</w:t>
-      </w:r>
-      <w:r>
-        <w:rPr>
-          <w:rtl w:val="0"/>
-          <w:lang w:val="en-US"/>
-        </w:rPr>
-        <w:t>’</w:t>
-      </w:r>
-      <w:r>
-        <w:rPr>
-          <w:rtl w:val="0"/>
-          <w:lang w:val="en-US"/>
-        </w:rPr>
-        <w:t>t exist in the player</w:t>
-      </w:r>
-      <w:r>
-        <w:rPr>
-          <w:rtl w:val="0"/>
-          <w:lang w:val="en-US"/>
-        </w:rPr>
-        <w:t>’</w:t>
-      </w:r>
-      <w:r>
-        <w:rPr>
-          <w:rtl w:val="0"/>
-          <w:lang w:val="en-US"/>
-        </w:rPr>
-        <w:t>s hand will fail</w:t>
-      </w:r>
-    </w:p>
-    <w:p>
-      <w:pPr>
-        <w:pStyle w:val="List Paragraph"/>
-        <w:numPr>
-          <w:ilvl w:val="0"/>
-          <w:numId w:val="4"/>
-        </w:numPr>
-        <w:rPr>
-          <w:lang w:val="en-US"/>
-        </w:rPr>
-      </w:pPr>
-      <w:r>
-        <w:rPr>
-          <w:rtl w:val="0"/>
-          <w:lang w:val="en-US"/>
-        </w:rPr>
-        <w:t>Attempting to replace a tile that does exist in the player</w:t>
-      </w:r>
-      <w:r>
-        <w:rPr>
-          <w:rtl w:val="0"/>
-          <w:lang w:val="en-US"/>
-        </w:rPr>
-        <w:t>’</w:t>
-      </w:r>
-      <w:r>
-        <w:rPr>
-          <w:rtl w:val="0"/>
-          <w:lang w:val="en-US"/>
-        </w:rPr>
-        <w:t>s hand will succeed</w:t>
-      </w:r>
-    </w:p>
-    <w:p>
-      <w:pPr>
-        <w:pStyle w:val="List Paragraph"/>
-        <w:numPr>
-          <w:ilvl w:val="0"/>
-          <w:numId w:val="4"/>
-        </w:numPr>
-        <w:rPr>
-          <w:lang w:val="en-US"/>
-        </w:rPr>
-      </w:pPr>
-      <w:r>
-        <w:rPr>
-          <w:rtl w:val="0"/>
-          <w:lang w:val="en-US"/>
-        </w:rPr>
         <w:t>Attempting to replace a tile while the tile bag is empty will fail</w:t>
       </w:r>
     </w:p>
     <w:p>
       <w:pPr>
-        <w:pStyle w:val="Body"/>
+        <w:pStyle w:val="Body A"/>
       </w:pPr>
       <w:r>
         <w:rPr>
@@ -1881,9 +1930,9 @@
       <w:vertAlign w:val="baseline"/>
     </w:rPr>
   </w:style>
-  <w:style w:type="paragraph" w:styleId="Body">
-    <w:name w:val="Body"/>
-    <w:next w:val="Body"/>
+  <w:style w:type="paragraph" w:styleId="Body A">
+    <w:name w:val="Body A"/>
+    <w:next w:val="Body A"/>
     <w:pPr>
       <w:keepNext w:val="0"/>
       <w:keepLines w:val="0"/>
@@ -2129,9 +2178,9 @@
         </a:effectStyle>
         <a:effectStyle>
           <a:effectLst>
-            <a:outerShdw sx="100000" sy="100000" kx="0" ky="0" algn="b" rotWithShape="0" blurRad="38100" dist="20000" dir="5400000">
+            <a:outerShdw sx="100000" sy="100000" kx="0" ky="0" algn="b" rotWithShape="0" blurRad="38100" dist="23000" dir="5400000">
               <a:srgbClr val="000000">
-                <a:alpha val="38000"/>
+                <a:alpha val="35000"/>
               </a:srgbClr>
             </a:outerShdw>
           </a:effectLst>
@@ -2211,7 +2260,7 @@
         </a:effectLst>
         <a:sp3d/>
       </a:spPr>
-      <a:bodyPr rot="0" spcFirstLastPara="1" vertOverflow="overflow" horzOverflow="overflow" vert="horz" wrap="square" lIns="45719" tIns="45719" rIns="45719" bIns="45719" numCol="1" spcCol="38100" rtlCol="0" anchor="ctr" upright="0">
+      <a:bodyPr rot="0" spcFirstLastPara="1" vertOverflow="overflow" horzOverflow="overflow" vert="horz" wrap="square" lIns="45718" tIns="45718" rIns="45718" bIns="45718" numCol="1" spcCol="38100" rtlCol="0" anchor="ctr" upright="0">
         <a:spAutoFit/>
       </a:bodyPr>
       <a:lstStyle>
@@ -2239,10 +2288,10 @@
             </a:solidFill>
             <a:effectLst/>
             <a:uFillTx/>
-            <a:latin typeface="Calibri"/>
-            <a:ea typeface="Calibri"/>
-            <a:cs typeface="Calibri"/>
-            <a:sym typeface="Calibri"/>
+            <a:latin typeface="+mn-lt"/>
+            <a:ea typeface="+mn-ea"/>
+            <a:cs typeface="+mn-cs"/>
+            <a:sym typeface="Helvetica Neue"/>
           </a:defRPr>
         </a:defPPr>
         <a:lvl1pPr marL="0" marR="0" indent="0" algn="l" defTabSz="914400" rtl="0" fontAlgn="auto" latinLnBrk="1" hangingPunct="0">
@@ -2498,9 +2547,9 @@
           <a:round/>
         </a:ln>
         <a:effectLst>
-          <a:outerShdw sx="100000" sy="100000" kx="0" ky="0" algn="b" rotWithShape="0" blurRad="38100" dist="20000" dir="5400000">
+          <a:outerShdw sx="100000" sy="100000" kx="0" ky="0" algn="b" rotWithShape="0" blurRad="38100" dist="23000" dir="5400000">
             <a:srgbClr val="000000">
-              <a:alpha val="38000"/>
+              <a:alpha val="35000"/>
             </a:srgbClr>
           </a:outerShdw>
         </a:effectLst>
@@ -2788,7 +2837,7 @@
         <a:effectLst/>
         <a:sp3d/>
       </a:spPr>
-      <a:bodyPr rot="0" spcFirstLastPara="1" vertOverflow="overflow" horzOverflow="overflow" vert="horz" wrap="square" lIns="45719" tIns="45719" rIns="45719" bIns="45719" numCol="1" spcCol="38100" rtlCol="0" anchor="t" upright="0">
+      <a:bodyPr rot="0" spcFirstLastPara="1" vertOverflow="overflow" horzOverflow="overflow" vert="horz" wrap="square" lIns="45718" tIns="45718" rIns="45718" bIns="45718" numCol="1" spcCol="38100" rtlCol="0" anchor="t" upright="0">
         <a:spAutoFit/>
       </a:bodyPr>
       <a:lstStyle>
@@ -2816,10 +2865,10 @@
             </a:solidFill>
             <a:effectLst/>
             <a:uFillTx/>
-            <a:latin typeface="Calibri"/>
-            <a:ea typeface="Calibri"/>
-            <a:cs typeface="Calibri"/>
-            <a:sym typeface="Calibri"/>
+            <a:latin typeface="+mn-lt"/>
+            <a:ea typeface="+mn-ea"/>
+            <a:cs typeface="+mn-cs"/>
+            <a:sym typeface="Helvetica Neue"/>
           </a:defRPr>
         </a:defPPr>
         <a:lvl1pPr marL="0" marR="0" indent="0" algn="l" defTabSz="914400" rtl="0" fontAlgn="auto" latinLnBrk="1" hangingPunct="0">

</xml_diff>

<commit_message>
Updated and fixed all loadGame tests, added loadGame error messages
</commit_message>
<xml_diff>
--- a/Report.docx
+++ b/Report.docx
@@ -1,854 +1,805 @@
 
 <file path=word/document.xml><?xml version="1.0" encoding="utf-8"?>
-<w:document xmlns:r="http://schemas.openxmlformats.org/officeDocument/2006/relationships" xmlns:wp="http://schemas.openxmlformats.org/drawingml/2006/wordprocessingDrawing" xmlns:w="http://schemas.openxmlformats.org/wordprocessingml/2006/main" xmlns:w10="urn:schemas-microsoft-com:office:word" xmlns:w14="http://schemas.microsoft.com/office/word/2010/wordml" xmlns:wps="http://schemas.microsoft.com/office/word/2010/wordprocessingShape" xmlns:wpg="http://schemas.microsoft.com/office/word/2010/wordprocessingGroup" xmlns:mc="http://schemas.openxmlformats.org/markup-compatibility/2006" xmlns:v="urn:schemas-microsoft-com:vml" xmlns:o="urn:schemas-microsoft-com:office:office" xmlns:m="http://schemas.openxmlformats.org/officeDocument/2006/math" mc:Ignorable="w14">
+<w:document xmlns:wpc="http://schemas.microsoft.com/office/word/2010/wordprocessingCanvas" xmlns:cx="http://schemas.microsoft.com/office/drawing/2014/chartex" xmlns:cx1="http://schemas.microsoft.com/office/drawing/2015/9/8/chartex" xmlns:cx2="http://schemas.microsoft.com/office/drawing/2015/10/21/chartex" xmlns:cx3="http://schemas.microsoft.com/office/drawing/2016/5/9/chartex" xmlns:cx4="http://schemas.microsoft.com/office/drawing/2016/5/10/chartex" xmlns:cx5="http://schemas.microsoft.com/office/drawing/2016/5/11/chartex" xmlns:cx6="http://schemas.microsoft.com/office/drawing/2016/5/12/chartex" xmlns:cx7="http://schemas.microsoft.com/office/drawing/2016/5/13/chartex" xmlns:cx8="http://schemas.microsoft.com/office/drawing/2016/5/14/chartex" xmlns:mc="http://schemas.openxmlformats.org/markup-compatibility/2006" xmlns:aink="http://schemas.microsoft.com/office/drawing/2016/ink" xmlns:am3d="http://schemas.microsoft.com/office/drawing/2017/model3d" xmlns:o="urn:schemas-microsoft-com:office:office" xmlns:r="http://schemas.openxmlformats.org/officeDocument/2006/relationships" xmlns:m="http://schemas.openxmlformats.org/officeDocument/2006/math" xmlns:v="urn:schemas-microsoft-com:vml" xmlns:wp14="http://schemas.microsoft.com/office/word/2010/wordprocessingDrawing" xmlns:wp="http://schemas.openxmlformats.org/drawingml/2006/wordprocessingDrawing" xmlns:w10="urn:schemas-microsoft-com:office:word" xmlns:w="http://schemas.openxmlformats.org/wordprocessingml/2006/main" xmlns:w14="http://schemas.microsoft.com/office/word/2010/wordml" xmlns:w15="http://schemas.microsoft.com/office/word/2012/wordml" xmlns:w16cid="http://schemas.microsoft.com/office/word/2016/wordml/cid" xmlns:w16se="http://schemas.microsoft.com/office/word/2015/wordml/symex" xmlns:wpg="http://schemas.microsoft.com/office/word/2010/wordprocessingGroup" xmlns:wpi="http://schemas.microsoft.com/office/word/2010/wordprocessingInk" xmlns:wne="http://schemas.microsoft.com/office/word/2006/wordml" xmlns:wps="http://schemas.microsoft.com/office/word/2010/wordprocessingShape" mc:Ignorable="w14 w15 w16se w16cid wp14">
   <w:body>
     <w:p>
       <w:pPr>
-        <w:pStyle w:val="Body A"/>
-        <w:rPr>
-          <w:rFonts w:ascii="Calibri" w:cs="Calibri" w:hAnsi="Calibri" w:eastAsia="Calibri"/>
-          <w:b w:val="1"/>
-          <w:bCs w:val="1"/>
-        </w:rPr>
-      </w:pPr>
-      <w:r>
-        <w:rPr>
-          <w:rFonts w:ascii="Calibri" w:cs="Calibri" w:hAnsi="Calibri" w:eastAsia="Calibri"/>
-          <w:b w:val="1"/>
-          <w:bCs w:val="1"/>
-          <w:rtl w:val="0"/>
-          <w:lang w:val="en-US"/>
+        <w:pStyle w:val="BodyA"/>
+        <w:spacing w:after="0"/>
+        <w:rPr>
+          <w:b/>
+          <w:bCs/>
+        </w:rPr>
+      </w:pPr>
+      <w:r>
+        <w:rPr>
+          <w:b/>
+          <w:bCs/>
         </w:rPr>
         <w:t>Test case explanation:</w:t>
       </w:r>
     </w:p>
     <w:p>
       <w:pPr>
-        <w:pStyle w:val="Body A"/>
-        <w:rPr>
-          <w:rFonts w:ascii="Calibri" w:cs="Calibri" w:hAnsi="Calibri" w:eastAsia="Calibri"/>
-          <w:b w:val="1"/>
-          <w:bCs w:val="1"/>
-        </w:rPr>
-      </w:pPr>
-      <w:r>
-        <w:rPr>
-          <w:rFonts w:ascii="Calibri" w:cs="Calibri" w:hAnsi="Calibri" w:eastAsia="Calibri"/>
-          <w:b w:val="1"/>
-          <w:bCs w:val="1"/>
-          <w:rtl w:val="0"/>
-          <w:lang w:val="en-US"/>
-        </w:rPr>
-        <w:t>gameOver:</w:t>
-      </w:r>
-    </w:p>
-    <w:p>
-      <w:pPr>
-        <w:pStyle w:val="List Paragraph"/>
+        <w:pStyle w:val="BodyA"/>
+        <w:spacing w:after="0"/>
+        <w:rPr>
+          <w:b/>
+          <w:bCs/>
+        </w:rPr>
+      </w:pPr>
+      <w:proofErr w:type="spellStart"/>
+      <w:r>
+        <w:rPr>
+          <w:b/>
+          <w:bCs/>
+        </w:rPr>
+        <w:t>gameOver</w:t>
+      </w:r>
+      <w:proofErr w:type="spellEnd"/>
+      <w:r>
+        <w:rPr>
+          <w:b/>
+          <w:bCs/>
+        </w:rPr>
+        <w:t>:</w:t>
+      </w:r>
+    </w:p>
+    <w:p>
+      <w:pPr>
+        <w:pStyle w:val="ListParagraph"/>
         <w:numPr>
           <w:ilvl w:val="0"/>
           <w:numId w:val="2"/>
         </w:numPr>
-        <w:rPr>
-          <w:lang w:val="en-US"/>
-        </w:rPr>
-      </w:pPr>
-      <w:r>
-        <w:rPr>
-          <w:rtl w:val="0"/>
-          <w:lang w:val="en-US"/>
-        </w:rPr>
-        <w:t>Shows that if the tile bag is empty and placing a tile causes a player</w:t>
-      </w:r>
-      <w:r>
-        <w:rPr>
-          <w:rtl w:val="0"/>
-          <w:lang w:val="en-US"/>
-        </w:rPr>
-        <w:t>’</w:t>
-      </w:r>
-      <w:r>
-        <w:rPr>
-          <w:rtl w:val="0"/>
-          <w:lang w:val="en-US"/>
-        </w:rPr>
-        <w:t>s hand to be empty, then the game will end and display the scores and the winner. If the scores are equal, then the game will call a draw.</w:t>
-      </w:r>
-    </w:p>
-    <w:p>
-      <w:pPr>
-        <w:pStyle w:val="Body A"/>
-        <w:rPr>
-          <w:rFonts w:ascii="Calibri" w:cs="Calibri" w:hAnsi="Calibri" w:eastAsia="Calibri"/>
-          <w:b w:val="1"/>
-          <w:bCs w:val="1"/>
-        </w:rPr>
-      </w:pPr>
-      <w:r>
-        <w:rPr>
-          <w:rFonts w:ascii="Calibri" w:cs="Calibri" w:hAnsi="Calibri" w:eastAsia="Calibri"/>
-          <w:b w:val="1"/>
-          <w:bCs w:val="1"/>
-          <w:rtl w:val="0"/>
-          <w:lang w:val="en-US"/>
+        <w:spacing w:after="0"/>
+      </w:pPr>
+      <w:r>
+        <w:t>Shows that if the tile bag is empty and placing a tile causes a player’s hand to be empty, then the game will end and display the scores and the winner. If the scores are equal, then the game will call a draw.</w:t>
+      </w:r>
+    </w:p>
+    <w:p>
+      <w:pPr>
+        <w:pStyle w:val="BodyA"/>
+        <w:spacing w:after="0"/>
+        <w:rPr>
+          <w:b/>
+          <w:bCs/>
+        </w:rPr>
+      </w:pPr>
+      <w:r>
+        <w:rPr>
+          <w:b/>
+          <w:bCs/>
         </w:rPr>
         <w:t>placeTile1:</w:t>
       </w:r>
     </w:p>
     <w:p>
       <w:pPr>
-        <w:pStyle w:val="List Paragraph"/>
+        <w:pStyle w:val="ListParagraph"/>
         <w:numPr>
           <w:ilvl w:val="0"/>
           <w:numId w:val="4"/>
         </w:numPr>
-        <w:rPr>
-          <w:lang w:val="en-US"/>
-        </w:rPr>
-      </w:pPr>
-      <w:r>
-        <w:rPr>
-          <w:rtl w:val="0"/>
-          <w:lang w:val="en-US"/>
-        </w:rPr>
-        <w:t>Specifying an invalid tile (improper format, does not exist in the player</w:t>
-      </w:r>
-      <w:r>
-        <w:rPr>
-          <w:rtl w:val="0"/>
-          <w:lang w:val="en-US"/>
-        </w:rPr>
-        <w:t>’</w:t>
-      </w:r>
-      <w:r>
-        <w:rPr>
-          <w:rtl w:val="0"/>
-          <w:lang w:val="en-US"/>
-        </w:rPr>
-        <w:t xml:space="preserve">s hand) or an invalid position fail. </w:t>
-      </w:r>
-    </w:p>
-    <w:p>
-      <w:pPr>
-        <w:pStyle w:val="List Paragraph"/>
-        <w:ind w:left="0" w:firstLine="0"/>
-      </w:pPr>
-      <w:r>
-        <w:rPr>
-          <w:rtl w:val="0"/>
-        </w:rPr>
+        <w:spacing w:after="0"/>
+      </w:pPr>
+      <w:r>
+        <w:t xml:space="preserve">Specifying an invalid tile (improper format, does not exist in the player’s hand) or an invalid position fail. </w:t>
+      </w:r>
+    </w:p>
+    <w:p>
+      <w:pPr>
+        <w:pStyle w:val="ListParagraph"/>
+        <w:spacing w:after="0"/>
+        <w:ind w:left="0"/>
+      </w:pPr>
+      <w:r>
         <w:tab/>
         <w:t>1. Invalid position fail -&gt; place R5 at F26</w:t>
       </w:r>
     </w:p>
     <w:p>
       <w:pPr>
-        <w:pStyle w:val="List Paragraph"/>
-        <w:ind w:left="0" w:firstLine="0"/>
-      </w:pPr>
-      <w:r>
-        <w:rPr>
-          <w:rtl w:val="0"/>
-        </w:rPr>
+        <w:pStyle w:val="ListParagraph"/>
+        <w:spacing w:after="0"/>
+        <w:ind w:left="0"/>
+      </w:pPr>
+      <w:r>
         <w:tab/>
         <w:t>2. Doesn</w:t>
       </w:r>
       <w:r>
-        <w:rPr>
-          <w:rtl w:val="0"/>
-          <w:lang w:val="en-US"/>
-        </w:rPr>
-        <w:t>’</w:t>
-      </w:r>
-      <w:r>
-        <w:rPr>
-          <w:rtl w:val="0"/>
-          <w:lang w:val="en-US"/>
-        </w:rPr>
-        <w:t xml:space="preserve">t exist in players hand -&gt; place R6 at </w:t>
-      </w:r>
-      <w:r>
-        <w:rPr>
-          <w:rtl w:val="0"/>
-          <w:lang w:val="en-US"/>
-        </w:rPr>
-        <w:t>E6</w:t>
-      </w:r>
-    </w:p>
-    <w:p>
-      <w:pPr>
-        <w:pStyle w:val="List Paragraph"/>
-        <w:ind w:left="0" w:firstLine="0"/>
-      </w:pPr>
-      <w:r>
-        <w:rPr>
-          <w:rtl w:val="0"/>
-        </w:rPr>
+        <w:t>’t exist in players hand -&gt; place R6 at E6</w:t>
+      </w:r>
+    </w:p>
+    <w:p>
+      <w:pPr>
+        <w:pStyle w:val="ListParagraph"/>
+        <w:spacing w:after="0"/>
+        <w:ind w:left="0"/>
+      </w:pPr>
+      <w:r>
         <w:tab/>
-        <w:t>3. Improper placing of tile (on top of another tile)-&gt; place O1 at C10</w:t>
-      </w:r>
-    </w:p>
-    <w:p>
-      <w:pPr>
-        <w:pStyle w:val="List Paragraph"/>
+        <w:t>3. Improper placing of tile (on to</w:t>
+      </w:r>
+      <w:r>
+        <w:t>p of another tile)-&gt; place O1 at C10</w:t>
+      </w:r>
+    </w:p>
+    <w:p>
+      <w:pPr>
+        <w:pStyle w:val="ListParagraph"/>
         <w:numPr>
           <w:ilvl w:val="0"/>
           <w:numId w:val="4"/>
         </w:numPr>
-        <w:rPr>
-          <w:lang w:val="en-US"/>
-        </w:rPr>
-      </w:pPr>
-      <w:r>
-        <w:rPr>
-          <w:rtl w:val="0"/>
-          <w:lang w:val="en-US"/>
-        </w:rPr>
+        <w:spacing w:after="0"/>
+      </w:pPr>
+      <w:r>
         <w:t>Placing a tile next to one that shares no similarity fails -&gt; place R5 at L6</w:t>
       </w:r>
     </w:p>
     <w:p>
       <w:pPr>
-        <w:pStyle w:val="List Paragraph"/>
+        <w:pStyle w:val="ListParagraph"/>
         <w:numPr>
           <w:ilvl w:val="0"/>
           <w:numId w:val="4"/>
         </w:numPr>
-        <w:rPr>
-          <w:lang w:val="en-US"/>
-        </w:rPr>
-      </w:pPr>
-      <w:r>
-        <w:rPr>
-          <w:rtl w:val="0"/>
-          <w:lang w:val="en-US"/>
-        </w:rPr>
+        <w:spacing w:after="0"/>
+      </w:pPr>
+      <w:r>
         <w:t>Placing a tile next to an (adjacent) duplicate fails -&gt;place O1 at L6 (checking next to one tile)</w:t>
       </w:r>
     </w:p>
     <w:p>
       <w:pPr>
-        <w:pStyle w:val="List Paragraph"/>
+        <w:pStyle w:val="ListParagraph"/>
         <w:numPr>
           <w:ilvl w:val="0"/>
           <w:numId w:val="4"/>
         </w:numPr>
-        <w:rPr>
-          <w:lang w:val="en-US"/>
-        </w:rPr>
-      </w:pPr>
-      <w:r>
-        <w:rPr>
-          <w:rtl w:val="0"/>
-          <w:lang w:val="en-US"/>
-        </w:rPr>
-        <w:t>Placing a tile next to one that only shares one type of similarity succeeds (show both colour and shape successes)</w:t>
-      </w:r>
-    </w:p>
-    <w:p>
-      <w:pPr>
-        <w:pStyle w:val="List Paragraph"/>
-        <w:ind w:left="0" w:firstLine="0"/>
-      </w:pPr>
-      <w:r>
-        <w:rPr>
-          <w:rtl w:val="0"/>
-        </w:rPr>
+        <w:spacing w:after="0"/>
+      </w:pPr>
+      <w:r>
+        <w:t xml:space="preserve">Placing a tile next to one that only shares </w:t>
+      </w:r>
+      <w:r>
+        <w:t xml:space="preserve">one type of similarity succeeds (show both </w:t>
+      </w:r>
+      <w:proofErr w:type="spellStart"/>
+      <w:r>
+        <w:t>colour</w:t>
+      </w:r>
+      <w:proofErr w:type="spellEnd"/>
+      <w:r>
+        <w:t xml:space="preserve"> and shape successes)</w:t>
+      </w:r>
+    </w:p>
+    <w:p>
+      <w:pPr>
+        <w:pStyle w:val="ListParagraph"/>
+        <w:spacing w:after="0"/>
+        <w:ind w:left="0"/>
+      </w:pPr>
+      <w:r>
         <w:tab/>
-        <w:t>1. Similar colour -&gt; place R1 at G6 which is placed in a segment containing Red tiles</w:t>
-      </w:r>
-    </w:p>
-    <w:p>
-      <w:pPr>
-        <w:pStyle w:val="List Paragraph"/>
-        <w:ind w:left="0" w:firstLine="0"/>
-      </w:pPr>
-      <w:r>
-        <w:rPr>
-          <w:rtl w:val="0"/>
-        </w:rPr>
+        <w:t xml:space="preserve">1. Similar </w:t>
+      </w:r>
+      <w:proofErr w:type="spellStart"/>
+      <w:r>
+        <w:t>colour</w:t>
+      </w:r>
+      <w:proofErr w:type="spellEnd"/>
+      <w:r>
+        <w:t xml:space="preserve"> -&gt; place R1 at G6 which is placed in a segment containing Red tiles</w:t>
+      </w:r>
+    </w:p>
+    <w:p>
+      <w:pPr>
+        <w:pStyle w:val="ListParagraph"/>
+        <w:spacing w:after="0"/>
+        <w:ind w:left="0"/>
+      </w:pPr>
+      <w:r>
         <w:tab/>
         <w:t xml:space="preserve">2. Similar shape -&gt; place O1 at C11 which is placed next to R1 </w:t>
       </w:r>
     </w:p>
     <w:p>
       <w:pPr>
-        <w:pStyle w:val="List Paragraph"/>
+        <w:pStyle w:val="ListParagraph"/>
         <w:numPr>
           <w:ilvl w:val="0"/>
           <w:numId w:val="4"/>
         </w:numPr>
-        <w:rPr>
-          <w:lang w:val="en-US"/>
-        </w:rPr>
-      </w:pPr>
-      <w:r>
-        <w:rPr>
-          <w:rtl w:val="0"/>
-          <w:lang w:val="en-US"/>
-        </w:rPr>
-        <w:t xml:space="preserve">Placing a tile in a segment adds one to the score for every tile in the segment (including the tile itself) -&gt; place O6 at M10 depicts this behaviour </w:t>
-      </w:r>
-    </w:p>
-    <w:p>
-      <w:pPr>
-        <w:pStyle w:val="List Paragraph"/>
+        <w:spacing w:after="0"/>
+      </w:pPr>
+      <w:r>
+        <w:t xml:space="preserve">Placing a tile in a segment adds </w:t>
+      </w:r>
+      <w:r>
+        <w:t xml:space="preserve">one to the score for every tile in the segment (including the tile itself) -&gt; place O6 at M10 depicts this </w:t>
+      </w:r>
+      <w:proofErr w:type="spellStart"/>
+      <w:r>
+        <w:t>behaviour</w:t>
+      </w:r>
+      <w:proofErr w:type="spellEnd"/>
+      <w:r>
+        <w:t xml:space="preserve"> </w:t>
+      </w:r>
+    </w:p>
+    <w:p>
+      <w:pPr>
+        <w:pStyle w:val="ListParagraph"/>
         <w:numPr>
           <w:ilvl w:val="0"/>
           <w:numId w:val="4"/>
         </w:numPr>
-        <w:rPr>
-          <w:lang w:val="en-US"/>
-        </w:rPr>
-      </w:pPr>
-      <w:r>
-        <w:rPr>
-          <w:rtl w:val="0"/>
-          <w:lang w:val="en-US"/>
-        </w:rPr>
-        <w:t xml:space="preserve">Placing a tile as part of two segments adds to the score for every tile in each segment, plus an extra point for the tile itself (2 in total) -&gt; place R6 at F10 </w:t>
-      </w:r>
-    </w:p>
-    <w:p>
-      <w:pPr>
-        <w:pStyle w:val="List Paragraph"/>
+        <w:spacing w:after="0"/>
+      </w:pPr>
+      <w:r>
+        <w:t>Placing a tile as part of two segments adds to the score for every tile in each segment, plus an extra point for the tile itself (2 in tot</w:t>
+      </w:r>
+      <w:r>
+        <w:t xml:space="preserve">al) -&gt; place R6 at F10 </w:t>
+      </w:r>
+    </w:p>
+    <w:p>
+      <w:pPr>
+        <w:pStyle w:val="ListParagraph"/>
         <w:numPr>
           <w:ilvl w:val="0"/>
           <w:numId w:val="4"/>
         </w:numPr>
-        <w:rPr>
-          <w:lang w:val="en-US"/>
-        </w:rPr>
-      </w:pPr>
-      <w:r>
-        <w:rPr>
-          <w:rtl w:val="0"/>
-          <w:lang w:val="en-US"/>
-        </w:rPr>
+        <w:spacing w:after="0"/>
+      </w:pPr>
+      <w:r>
         <w:t>Creating a qwirkle results in 6 bonus points and "QWIRKLE!!!" being printed to the screen -&gt; place )3 at M11</w:t>
       </w:r>
     </w:p>
     <w:p>
       <w:pPr>
-        <w:pStyle w:val="Body A"/>
-      </w:pPr>
-      <w:r>
-        <w:rPr>
-          <w:rFonts w:ascii="Calibri" w:cs="Calibri" w:hAnsi="Calibri" w:eastAsia="Calibri"/>
-          <w:b w:val="1"/>
-          <w:bCs w:val="1"/>
-          <w:rtl w:val="0"/>
-          <w:lang w:val="en-US"/>
+        <w:pStyle w:val="BodyA"/>
+        <w:spacing w:after="0"/>
+      </w:pPr>
+      <w:r>
+        <w:rPr>
+          <w:b/>
+          <w:bCs/>
         </w:rPr>
         <w:t>placeTile2:</w:t>
       </w:r>
       <w:r>
-        <w:rPr>
-          <w:rtl w:val="0"/>
-        </w:rPr>
         <w:t xml:space="preserve"> </w:t>
       </w:r>
     </w:p>
     <w:p>
       <w:pPr>
-        <w:pStyle w:val="List Paragraph"/>
+        <w:pStyle w:val="ListParagraph"/>
         <w:numPr>
           <w:ilvl w:val="0"/>
           <w:numId w:val="4"/>
         </w:numPr>
-        <w:rPr>
-          <w:lang w:val="en-US"/>
-        </w:rPr>
-      </w:pPr>
-      <w:r>
-        <w:rPr>
-          <w:rtl w:val="0"/>
-          <w:lang w:val="en-US"/>
-        </w:rPr>
-        <w:t>Shows that placing a tile next to a segment in which the adjacent tile is valid, but already contains the specified tile, will fail (Y2 at G1). Also shows that placing a tile next to a segment in which the adjacent tile is valid, but the segment</w:t>
-      </w:r>
-      <w:r>
-        <w:rPr>
-          <w:rtl w:val="0"/>
-          <w:lang w:val="en-US"/>
-        </w:rPr>
-        <w:t>’</w:t>
-      </w:r>
-      <w:r>
-        <w:rPr>
-          <w:rtl w:val="0"/>
-          <w:lang w:val="en-US"/>
-        </w:rPr>
-        <w:t>s similarity type is different to the similarity between the specified tile and the adjacent tile, will fail (Y2 at H2).</w:t>
-      </w:r>
-    </w:p>
-    <w:p>
-      <w:pPr>
-        <w:pStyle w:val="List Paragraph"/>
+        <w:spacing w:after="0"/>
+      </w:pPr>
+      <w:r>
+        <w:t>Shows that placing a tile next to a segment in which the adjacent tile is valid, but already contains the spec</w:t>
+      </w:r>
+      <w:r>
+        <w:t>ified tile, will fail (Y2 at G1). Also shows that placing a tile next to a segment in which the adjacent tile is valid, but the segment’s similarity type is different to the similarity between the specified tile and the adjacent tile, will fail (Y2 at H2).</w:t>
+      </w:r>
+    </w:p>
+    <w:p>
+      <w:pPr>
+        <w:pStyle w:val="ListParagraph"/>
         <w:numPr>
           <w:ilvl w:val="0"/>
           <w:numId w:val="4"/>
         </w:numPr>
-        <w:rPr>
-          <w:lang w:val="en-US"/>
-        </w:rPr>
-      </w:pPr>
-      <w:r>
-        <w:rPr>
-          <w:rtl w:val="0"/>
-          <w:lang w:val="en-US"/>
-        </w:rPr>
-        <w:t>Shows that placing a tile between two segments that share a similar tile is invalid (R4 at B3) but placing a tile at the corner of two segments that share a similar tile is fine (R4 at B6). Also shows that placing a tile between two segments that don</w:t>
-      </w:r>
-      <w:r>
-        <w:rPr>
-          <w:rtl w:val="0"/>
-          <w:lang w:val="en-US"/>
-        </w:rPr>
-        <w:t>’</w:t>
-      </w:r>
-      <w:r>
-        <w:rPr>
-          <w:rtl w:val="0"/>
-          <w:lang w:val="en-US"/>
-        </w:rPr>
-        <w:t>t share a similar tile is also fine (Y5 at G4)</w:t>
-      </w:r>
-    </w:p>
-    <w:p>
-      <w:pPr>
-        <w:pStyle w:val="List Paragraph"/>
+        <w:spacing w:after="0"/>
+      </w:pPr>
+      <w:r>
+        <w:t>Shows that placing a tile between two segments that share a similar tile is invalid (R4 at B3) but placing a tile at the corner of two segments that share a similar tile is fine (R4 at B6). Also shows that placing a tile between two segments that don’t sh</w:t>
+      </w:r>
+      <w:r>
+        <w:t>are a similar tile is also fine (Y5 at G4)</w:t>
+      </w:r>
+    </w:p>
+    <w:p>
+      <w:pPr>
+        <w:pStyle w:val="ListParagraph"/>
         <w:numPr>
           <w:ilvl w:val="0"/>
           <w:numId w:val="4"/>
         </w:numPr>
-        <w:rPr>
-          <w:lang w:val="en-US"/>
-        </w:rPr>
-      </w:pPr>
-      <w:r>
-        <w:rPr>
-          <w:rtl w:val="0"/>
-          <w:lang w:val="en-US"/>
-        </w:rPr>
+        <w:spacing w:after="0"/>
+      </w:pPr>
+      <w:r>
         <w:t>Shows that placing a tile between two segments of different similarity types is invalid (R4 at H6), but placing a tile at the corner of two segments of a different similarity type in fine (R4 at H6)</w:t>
       </w:r>
     </w:p>
     <w:p>
       <w:pPr>
-        <w:pStyle w:val="Body A"/>
-      </w:pPr>
-    </w:p>
-    <w:p>
-      <w:pPr>
-        <w:pStyle w:val="Body A"/>
-        <w:rPr>
-          <w:rFonts w:ascii="Calibri" w:cs="Calibri" w:hAnsi="Calibri" w:eastAsia="Calibri"/>
-          <w:b w:val="1"/>
-          <w:bCs w:val="1"/>
-        </w:rPr>
-      </w:pPr>
-      <w:r>
-        <w:rPr>
-          <w:rFonts w:ascii="Calibri" w:cs="Calibri" w:hAnsi="Calibri" w:eastAsia="Calibri"/>
-          <w:b w:val="1"/>
-          <w:bCs w:val="1"/>
-          <w:rtl w:val="0"/>
-          <w:lang w:val="en-US"/>
-        </w:rPr>
-        <w:t>loadGame:</w:t>
-      </w:r>
-    </w:p>
-    <w:p>
-      <w:pPr>
-        <w:pStyle w:val="List Paragraph"/>
-        <w:numPr>
-          <w:ilvl w:val="0"/>
-          <w:numId w:val="6"/>
-        </w:numPr>
-        <w:rPr>
-          <w:lang w:val="en-US"/>
-        </w:rPr>
-      </w:pPr>
-      <w:r>
-        <w:rPr>
-          <w:rtl w:val="0"/>
-          <w:lang w:val="en-US"/>
-        </w:rPr>
-        <w:t>Player details included in the saved game file must follow the required format of a saved game. The name of both players must only be consisted of letters (no numbers or symbols). The score of both players can only contain a positive number or zero. Each player</w:t>
-      </w:r>
-      <w:r>
-        <w:rPr>
-          <w:rtl w:val="0"/>
-          <w:lang w:val="en-US"/>
-        </w:rPr>
-        <w:t>’</w:t>
-      </w:r>
-      <w:r>
-        <w:rPr>
-          <w:rtl w:val="0"/>
-          <w:lang w:val="en-US"/>
-        </w:rPr>
-        <w:t>s hand must not contain more than 6 tiles</w:t>
-      </w:r>
-    </w:p>
-    <w:p>
-      <w:pPr>
-        <w:pStyle w:val="List Paragraph"/>
-        <w:numPr>
-          <w:ilvl w:val="0"/>
-          <w:numId w:val="6"/>
-        </w:numPr>
-        <w:rPr>
-          <w:lang w:val="en-US"/>
-        </w:rPr>
-      </w:pPr>
-      <w:r>
-        <w:rPr>
-          <w:rtl w:val="0"/>
-          <w:lang w:val="en-US"/>
-        </w:rPr>
-        <w:t>All the tiles found in the hands of the players and in the tile bag container must only contain valid tiles and are properly separated using the correct format which is by separating each tile using a comma and ending each line not with a space or comma but a valid tile.</w:t>
-      </w:r>
-    </w:p>
-    <w:p>
-      <w:pPr>
-        <w:pStyle w:val="List Paragraph"/>
-        <w:numPr>
-          <w:ilvl w:val="0"/>
-          <w:numId w:val="6"/>
-        </w:numPr>
-        <w:rPr>
-          <w:lang w:val="en-US"/>
-        </w:rPr>
-      </w:pPr>
-      <w:r>
-        <w:rPr>
-          <w:rtl w:val="0"/>
-          <w:lang w:val="en-US"/>
-        </w:rPr>
-        <w:t>The board must follow the required format including the column and row co-ordinates. No tiles should be found out of bounds of the board and no invalid tiles should be accepted.</w:t>
-      </w:r>
-    </w:p>
-    <w:p>
-      <w:pPr>
-        <w:pStyle w:val="List Paragraph"/>
-        <w:numPr>
-          <w:ilvl w:val="0"/>
-          <w:numId w:val="6"/>
-        </w:numPr>
-        <w:rPr>
-          <w:lang w:val="en-US"/>
-        </w:rPr>
-      </w:pPr>
-      <w:r>
-        <w:rPr>
-          <w:rtl w:val="0"/>
-          <w:lang w:val="en-US"/>
-        </w:rPr>
-        <w:t>Current player must match the name of one of the players.</w:t>
-      </w:r>
-    </w:p>
-    <w:p>
-      <w:pPr>
-        <w:pStyle w:val="List Paragraph"/>
-        <w:numPr>
-          <w:ilvl w:val="0"/>
-          <w:numId w:val="6"/>
-        </w:numPr>
-        <w:rPr>
-          <w:lang w:val="en-US"/>
-        </w:rPr>
-      </w:pPr>
-      <w:r>
-        <w:rPr>
-          <w:rtl w:val="0"/>
-          <w:lang w:val="en-US"/>
-        </w:rPr>
-        <w:t>The tile bag contents should not be empty.</w:t>
-      </w:r>
-    </w:p>
-    <w:p>
-      <w:pPr>
-        <w:pStyle w:val="Body A"/>
-        <w:rPr>
-          <w:rFonts w:ascii="Calibri" w:cs="Calibri" w:hAnsi="Calibri" w:eastAsia="Calibri"/>
-          <w:b w:val="1"/>
-          <w:bCs w:val="1"/>
-        </w:rPr>
-      </w:pPr>
-      <w:r>
-        <w:rPr>
-          <w:rFonts w:ascii="Calibri" w:cs="Calibri" w:hAnsi="Calibri" w:eastAsia="Calibri"/>
-          <w:b w:val="1"/>
-          <w:bCs w:val="1"/>
-          <w:rtl w:val="0"/>
-          <w:lang w:val="en-US"/>
+        <w:pStyle w:val="BodyA"/>
+        <w:spacing w:after="0"/>
+      </w:pPr>
+    </w:p>
+    <w:p>
+      <w:pPr>
+        <w:pStyle w:val="BodyA"/>
+        <w:spacing w:after="0"/>
+        <w:rPr>
+          <w:b/>
+          <w:bCs/>
+        </w:rPr>
+      </w:pPr>
+      <w:proofErr w:type="spellStart"/>
+      <w:r>
+        <w:rPr>
+          <w:b/>
+          <w:bCs/>
+        </w:rPr>
+        <w:t>loadGame</w:t>
+      </w:r>
+      <w:proofErr w:type="spellEnd"/>
+      <w:r>
+        <w:rPr>
+          <w:b/>
+          <w:bCs/>
+        </w:rPr>
+        <w:t>:</w:t>
+      </w:r>
+    </w:p>
+    <w:p>
+      <w:pPr>
+        <w:pStyle w:val="BodyA"/>
+        <w:spacing w:after="0"/>
+        <w:rPr>
+          <w:bCs/>
+        </w:rPr>
+      </w:pPr>
+      <w:r>
+        <w:rPr>
+          <w:bCs/>
+        </w:rPr>
+        <w:t>loadGame0: file does not exist</w:t>
+      </w:r>
+    </w:p>
+    <w:p>
+      <w:pPr>
+        <w:pStyle w:val="BodyA"/>
+        <w:spacing w:after="0"/>
+        <w:rPr>
+          <w:bCs/>
+        </w:rPr>
+      </w:pPr>
+      <w:r>
+        <w:rPr>
+          <w:bCs/>
+        </w:rPr>
+        <w:t>loadGame1: invalid number of players</w:t>
+      </w:r>
+    </w:p>
+    <w:p>
+      <w:pPr>
+        <w:pStyle w:val="BodyA"/>
+        <w:spacing w:after="0"/>
+        <w:rPr>
+          <w:bCs/>
+        </w:rPr>
+      </w:pPr>
+      <w:r>
+        <w:rPr>
+          <w:bCs/>
+        </w:rPr>
+        <w:t>loadGame2: invalid player name</w:t>
+      </w:r>
+    </w:p>
+    <w:p>
+      <w:pPr>
+        <w:pStyle w:val="BodyA"/>
+        <w:spacing w:after="0"/>
+        <w:rPr>
+          <w:bCs/>
+        </w:rPr>
+      </w:pPr>
+      <w:r>
+        <w:rPr>
+          <w:bCs/>
+        </w:rPr>
+        <w:t>loadGame3: invalid player score</w:t>
+      </w:r>
+    </w:p>
+    <w:p>
+      <w:pPr>
+        <w:pStyle w:val="BodyA"/>
+        <w:spacing w:after="0"/>
+        <w:rPr>
+          <w:bCs/>
+        </w:rPr>
+      </w:pPr>
+      <w:r>
+        <w:rPr>
+          <w:bCs/>
+        </w:rPr>
+        <w:t>loadGame4: invalid player hand</w:t>
+      </w:r>
+    </w:p>
+    <w:p>
+      <w:pPr>
+        <w:pStyle w:val="BodyA"/>
+        <w:spacing w:after="0"/>
+        <w:rPr>
+          <w:bCs/>
+        </w:rPr>
+      </w:pPr>
+      <w:r>
+        <w:rPr>
+          <w:bCs/>
+        </w:rPr>
+        <w:t>loadGame5: invalid player difficulty</w:t>
+      </w:r>
+    </w:p>
+    <w:p>
+      <w:pPr>
+        <w:pStyle w:val="BodyA"/>
+        <w:spacing w:after="0"/>
+        <w:rPr>
+          <w:bCs/>
+        </w:rPr>
+      </w:pPr>
+      <w:r>
+        <w:rPr>
+          <w:bCs/>
+        </w:rPr>
+        <w:t>loadGame6: invalid board format</w:t>
+      </w:r>
+    </w:p>
+    <w:p>
+      <w:pPr>
+        <w:pStyle w:val="BodyA"/>
+        <w:spacing w:after="0"/>
+        <w:rPr>
+          <w:bCs/>
+        </w:rPr>
+      </w:pPr>
+      <w:r>
+        <w:rPr>
+          <w:bCs/>
+        </w:rPr>
+        <w:t>loadGame7: invalid tilebag</w:t>
+      </w:r>
+      <w:bookmarkStart w:id="0" w:name="_GoBack"/>
+      <w:bookmarkEnd w:id="0"/>
+    </w:p>
+    <w:p>
+      <w:pPr>
+        <w:pStyle w:val="BodyA"/>
+        <w:spacing w:after="0"/>
+        <w:rPr>
+          <w:bCs/>
+        </w:rPr>
+      </w:pPr>
+      <w:r>
+        <w:rPr>
+          <w:bCs/>
+        </w:rPr>
+        <w:t>loadGame8: invalid current player name</w:t>
+      </w:r>
+    </w:p>
+    <w:p>
+      <w:pPr>
+        <w:pStyle w:val="BodyA"/>
+        <w:spacing w:after="0"/>
+        <w:rPr>
+          <w:bCs/>
+        </w:rPr>
+      </w:pPr>
+      <w:r>
+        <w:rPr>
+          <w:bCs/>
+        </w:rPr>
+        <w:t>loadGame9: valid game</w:t>
+      </w:r>
+    </w:p>
+    <w:p>
+      <w:pPr>
+        <w:pStyle w:val="BodyA"/>
+        <w:spacing w:after="0"/>
+        <w:rPr>
+          <w:bCs/>
+        </w:rPr>
+      </w:pPr>
+    </w:p>
+    <w:p>
+      <w:pPr>
+        <w:pStyle w:val="BodyA"/>
+        <w:spacing w:after="0"/>
+        <w:rPr>
+          <w:b/>
+          <w:bCs/>
+        </w:rPr>
+      </w:pPr>
+      <w:r>
+        <w:rPr>
+          <w:b/>
+          <w:bCs/>
         </w:rPr>
         <w:t>Test cases yet to be created:</w:t>
       </w:r>
     </w:p>
     <w:p>
       <w:pPr>
-        <w:pStyle w:val="Body A"/>
-        <w:rPr>
-          <w:rFonts w:ascii="Calibri" w:cs="Calibri" w:hAnsi="Calibri" w:eastAsia="Calibri"/>
-          <w:b w:val="1"/>
-          <w:bCs w:val="1"/>
-        </w:rPr>
-      </w:pPr>
-      <w:r>
-        <w:rPr>
-          <w:rFonts w:ascii="Calibri" w:cs="Calibri" w:hAnsi="Calibri" w:eastAsia="Calibri"/>
-          <w:b w:val="1"/>
-          <w:bCs w:val="1"/>
-          <w:rtl w:val="0"/>
-          <w:lang w:val="en-US"/>
-        </w:rPr>
-        <w:t>runGame:</w:t>
-      </w:r>
-    </w:p>
-    <w:p>
-      <w:pPr>
-        <w:pStyle w:val="List Paragraph"/>
+        <w:pStyle w:val="BodyA"/>
+        <w:spacing w:after="0"/>
+        <w:rPr>
+          <w:b/>
+          <w:bCs/>
+        </w:rPr>
+      </w:pPr>
+      <w:proofErr w:type="spellStart"/>
+      <w:r>
+        <w:rPr>
+          <w:b/>
+          <w:bCs/>
+        </w:rPr>
+        <w:t>runGame</w:t>
+      </w:r>
+      <w:proofErr w:type="spellEnd"/>
+      <w:r>
+        <w:rPr>
+          <w:b/>
+          <w:bCs/>
+        </w:rPr>
+        <w:t>:</w:t>
+      </w:r>
+    </w:p>
+    <w:p>
+      <w:pPr>
+        <w:pStyle w:val="ListParagraph"/>
         <w:numPr>
           <w:ilvl w:val="0"/>
           <w:numId w:val="4"/>
         </w:numPr>
-        <w:rPr>
-          <w:lang w:val="en-US"/>
-        </w:rPr>
-      </w:pPr>
-      <w:r>
-        <w:rPr>
-          <w:rtl w:val="0"/>
-          <w:lang w:val="en-US"/>
-        </w:rPr>
+        <w:spacing w:after="0"/>
+      </w:pPr>
+      <w:r>
         <w:t>Game end condition</w:t>
       </w:r>
     </w:p>
     <w:p>
       <w:pPr>
-        <w:pStyle w:val="List Paragraph"/>
+        <w:pStyle w:val="ListParagraph"/>
         <w:numPr>
           <w:ilvl w:val="0"/>
           <w:numId w:val="4"/>
         </w:numPr>
-        <w:rPr>
-          <w:lang w:val="en-US"/>
-        </w:rPr>
-      </w:pPr>
-      <w:r>
-        <w:rPr>
-          <w:rtl w:val="0"/>
-          <w:lang w:val="en-US"/>
-        </w:rPr>
+        <w:spacing w:after="0"/>
+      </w:pPr>
+      <w:r>
         <w:t>Stalemate condition</w:t>
       </w:r>
     </w:p>
     <w:p>
       <w:pPr>
-        <w:pStyle w:val="Body A"/>
-      </w:pPr>
-      <w:r>
-        <w:rPr>
-          <w:rFonts w:ascii="Calibri" w:cs="Calibri" w:hAnsi="Calibri" w:eastAsia="Calibri"/>
-          <w:b w:val="1"/>
-          <w:bCs w:val="1"/>
-          <w:rtl w:val="0"/>
-          <w:lang w:val="en-US"/>
-        </w:rPr>
-        <w:t>replaceTile:</w:t>
-      </w:r>
-    </w:p>
-    <w:p>
-      <w:pPr>
-        <w:pStyle w:val="List Paragraph"/>
+        <w:pStyle w:val="BodyA"/>
+        <w:spacing w:after="0"/>
+      </w:pPr>
+      <w:proofErr w:type="spellStart"/>
+      <w:r>
+        <w:rPr>
+          <w:b/>
+          <w:bCs/>
+        </w:rPr>
+        <w:t>replaceTile</w:t>
+      </w:r>
+      <w:proofErr w:type="spellEnd"/>
+      <w:r>
+        <w:rPr>
+          <w:b/>
+          <w:bCs/>
+        </w:rPr>
+        <w:t>:</w:t>
+      </w:r>
+    </w:p>
+    <w:p>
+      <w:pPr>
+        <w:pStyle w:val="ListParagraph"/>
         <w:numPr>
           <w:ilvl w:val="0"/>
           <w:numId w:val="4"/>
         </w:numPr>
-        <w:rPr>
-          <w:lang w:val="en-US"/>
-        </w:rPr>
-      </w:pPr>
-      <w:r>
-        <w:rPr>
-          <w:rtl w:val="0"/>
-          <w:lang w:val="en-US"/>
-        </w:rPr>
-        <w:t>Attempting to replace a tile that doesn</w:t>
-      </w:r>
-      <w:r>
-        <w:rPr>
-          <w:rtl w:val="0"/>
-          <w:lang w:val="en-US"/>
-        </w:rPr>
-        <w:t>’</w:t>
-      </w:r>
-      <w:r>
-        <w:rPr>
-          <w:rtl w:val="0"/>
-          <w:lang w:val="en-US"/>
-        </w:rPr>
-        <w:t>t exist in the player</w:t>
-      </w:r>
-      <w:r>
-        <w:rPr>
-          <w:rtl w:val="0"/>
-          <w:lang w:val="en-US"/>
-        </w:rPr>
-        <w:t>’</w:t>
-      </w:r>
-      <w:r>
-        <w:rPr>
-          <w:rtl w:val="0"/>
-          <w:lang w:val="en-US"/>
-        </w:rPr>
-        <w:t>s hand will fail</w:t>
-      </w:r>
-    </w:p>
-    <w:p>
-      <w:pPr>
-        <w:pStyle w:val="List Paragraph"/>
+        <w:spacing w:after="0"/>
+      </w:pPr>
+      <w:r>
+        <w:lastRenderedPageBreak/>
+        <w:t xml:space="preserve">Attempting to replace a tile that doesn’t exist in the player’s hand will </w:t>
+      </w:r>
+      <w:r>
+        <w:t>fail</w:t>
+      </w:r>
+    </w:p>
+    <w:p>
+      <w:pPr>
+        <w:pStyle w:val="ListParagraph"/>
         <w:numPr>
           <w:ilvl w:val="0"/>
           <w:numId w:val="4"/>
         </w:numPr>
-        <w:rPr>
-          <w:lang w:val="en-US"/>
-        </w:rPr>
-      </w:pPr>
-      <w:r>
-        <w:rPr>
-          <w:rtl w:val="0"/>
-          <w:lang w:val="en-US"/>
-        </w:rPr>
-        <w:t>Attempting to replace a tile that does exist in the player</w:t>
-      </w:r>
-      <w:r>
-        <w:rPr>
-          <w:rtl w:val="0"/>
-          <w:lang w:val="en-US"/>
-        </w:rPr>
-        <w:t>’</w:t>
-      </w:r>
-      <w:r>
-        <w:rPr>
-          <w:rtl w:val="0"/>
-          <w:lang w:val="en-US"/>
-        </w:rPr>
-        <w:t>s hand will succeed</w:t>
-      </w:r>
-    </w:p>
-    <w:p>
-      <w:pPr>
-        <w:pStyle w:val="List Paragraph"/>
+        <w:spacing w:after="0"/>
+      </w:pPr>
+      <w:r>
+        <w:t>Attempting to replace a tile that does exist in the player’s hand will succeed</w:t>
+      </w:r>
+    </w:p>
+    <w:p>
+      <w:pPr>
+        <w:pStyle w:val="ListParagraph"/>
         <w:numPr>
           <w:ilvl w:val="0"/>
           <w:numId w:val="4"/>
         </w:numPr>
-        <w:rPr>
-          <w:lang w:val="en-US"/>
-        </w:rPr>
-      </w:pPr>
-      <w:r>
-        <w:rPr>
-          <w:rtl w:val="0"/>
-          <w:lang w:val="en-US"/>
-        </w:rPr>
+        <w:spacing w:after="0"/>
+      </w:pPr>
+      <w:r>
         <w:t>Attempting to replace a tile while the tile bag is empty will fail</w:t>
       </w:r>
     </w:p>
     <w:p>
       <w:pPr>
-        <w:pStyle w:val="Body A"/>
-      </w:pPr>
-      <w:r>
-        <w:rPr>
-          <w:rFonts w:ascii="Calibri" w:cs="Calibri" w:hAnsi="Calibri" w:eastAsia="Calibri"/>
-          <w:b w:val="1"/>
-          <w:bCs w:val="1"/>
-          <w:rtl w:val="0"/>
-          <w:lang w:val="en-US"/>
+        <w:pStyle w:val="BodyA"/>
+        <w:spacing w:after="0"/>
+      </w:pPr>
+      <w:r>
+        <w:rPr>
+          <w:b/>
+          <w:bCs/>
         </w:rPr>
         <w:t>Everything else:</w:t>
       </w:r>
     </w:p>
     <w:p>
       <w:pPr>
-        <w:pStyle w:val="List Paragraph"/>
+        <w:pStyle w:val="ListParagraph"/>
         <w:numPr>
           <w:ilvl w:val="0"/>
           <w:numId w:val="4"/>
         </w:numPr>
-        <w:rPr>
-          <w:lang w:val="en-US"/>
-        </w:rPr>
-      </w:pPr>
-      <w:r>
-        <w:rPr>
-          <w:rtl w:val="0"/>
-          <w:lang w:val="en-US"/>
-        </w:rPr>
-        <w:t>getInput, boardToString and displayGameState are all tested implicitly in other test cases, we will display the fact that newGame and saveGame work on the day.</w:t>
+        <w:spacing w:after="0"/>
+      </w:pPr>
+      <w:proofErr w:type="spellStart"/>
+      <w:r>
+        <w:t>getInput</w:t>
+      </w:r>
+      <w:proofErr w:type="spellEnd"/>
+      <w:r>
+        <w:t xml:space="preserve">, </w:t>
+      </w:r>
+      <w:proofErr w:type="spellStart"/>
+      <w:r>
+        <w:t>boardToString</w:t>
+      </w:r>
+      <w:proofErr w:type="spellEnd"/>
+      <w:r>
+        <w:t xml:space="preserve"> and </w:t>
+      </w:r>
+      <w:proofErr w:type="spellStart"/>
+      <w:r>
+        <w:t>displayGameState</w:t>
+      </w:r>
+      <w:proofErr w:type="spellEnd"/>
+      <w:r>
+        <w:t xml:space="preserve"> are all tested implicitly in other test cas</w:t>
+      </w:r>
+      <w:r>
+        <w:t xml:space="preserve">es, we will display the fact that </w:t>
+      </w:r>
+      <w:proofErr w:type="spellStart"/>
+      <w:r>
+        <w:t>newGame</w:t>
+      </w:r>
+      <w:proofErr w:type="spellEnd"/>
+      <w:r>
+        <w:t xml:space="preserve"> and </w:t>
+      </w:r>
+      <w:proofErr w:type="spellStart"/>
+      <w:r>
+        <w:t>saveGame</w:t>
+      </w:r>
+      <w:proofErr w:type="spellEnd"/>
+      <w:r>
+        <w:t xml:space="preserve"> work on the day.</w:t>
       </w:r>
     </w:p>
     <w:sectPr>
-      <w:headerReference w:type="default" r:id="rId4"/>
-      <w:footerReference w:type="default" r:id="rId5"/>
-      <w:pgSz w:w="11900" w:h="16840" w:orient="portrait"/>
-      <w:pgMar w:top="720" w:right="720" w:bottom="720" w:left="720" w:header="720" w:footer="720"/>
-      <w:bidi w:val="0"/>
+      <w:headerReference w:type="default" r:id="rId7"/>
+      <w:footerReference w:type="default" r:id="rId8"/>
+      <w:pgSz w:w="11900" w:h="16840"/>
+      <w:pgMar w:top="720" w:right="720" w:bottom="720" w:left="720" w:header="720" w:footer="720" w:gutter="0"/>
+      <w:cols w:space="720"/>
     </w:sectPr>
   </w:body>
 </w:document>
 </file>
 
+<file path=word/endnotes.xml><?xml version="1.0" encoding="utf-8"?>
+<w:endnotes xmlns:wpc="http://schemas.microsoft.com/office/word/2010/wordprocessingCanvas" xmlns:cx="http://schemas.microsoft.com/office/drawing/2014/chartex" xmlns:cx1="http://schemas.microsoft.com/office/drawing/2015/9/8/chartex" xmlns:cx2="http://schemas.microsoft.com/office/drawing/2015/10/21/chartex" xmlns:cx3="http://schemas.microsoft.com/office/drawing/2016/5/9/chartex" xmlns:cx4="http://schemas.microsoft.com/office/drawing/2016/5/10/chartex" xmlns:cx5="http://schemas.microsoft.com/office/drawing/2016/5/11/chartex" xmlns:cx6="http://schemas.microsoft.com/office/drawing/2016/5/12/chartex" xmlns:cx7="http://schemas.microsoft.com/office/drawing/2016/5/13/chartex" xmlns:cx8="http://schemas.microsoft.com/office/drawing/2016/5/14/chartex" xmlns:mc="http://schemas.openxmlformats.org/markup-compatibility/2006" xmlns:aink="http://schemas.microsoft.com/office/drawing/2016/ink" xmlns:am3d="http://schemas.microsoft.com/office/drawing/2017/model3d" xmlns:o="urn:schemas-microsoft-com:office:office" xmlns:r="http://schemas.openxmlformats.org/officeDocument/2006/relationships" xmlns:m="http://schemas.openxmlformats.org/officeDocument/2006/math" xmlns:v="urn:schemas-microsoft-com:vml" xmlns:wp14="http://schemas.microsoft.com/office/word/2010/wordprocessingDrawing" xmlns:wp="http://schemas.openxmlformats.org/drawingml/2006/wordprocessingDrawing" xmlns:w10="urn:schemas-microsoft-com:office:word" xmlns:w="http://schemas.openxmlformats.org/wordprocessingml/2006/main" xmlns:w14="http://schemas.microsoft.com/office/word/2010/wordml" xmlns:w15="http://schemas.microsoft.com/office/word/2012/wordml" xmlns:w16cid="http://schemas.microsoft.com/office/word/2016/wordml/cid" xmlns:w16se="http://schemas.microsoft.com/office/word/2015/wordml/symex" xmlns:wpg="http://schemas.microsoft.com/office/word/2010/wordprocessingGroup" xmlns:wpi="http://schemas.microsoft.com/office/word/2010/wordprocessingInk" xmlns:wne="http://schemas.microsoft.com/office/word/2006/wordml" xmlns:wps="http://schemas.microsoft.com/office/word/2010/wordprocessingShape" mc:Ignorable="w14 w15 w16se w16cid wp14">
+  <w:endnote w:type="separator" w:id="-1">
+    <w:p>
+      <w:r>
+        <w:separator/>
+      </w:r>
+    </w:p>
+  </w:endnote>
+  <w:endnote w:type="continuationSeparator" w:id="0">
+    <w:p>
+      <w:r>
+        <w:continuationSeparator/>
+      </w:r>
+    </w:p>
+  </w:endnote>
+</w:endnotes>
+</file>
+
 <file path=word/footer1.xml><?xml version="1.0" encoding="utf-8"?>
-<w:ftr xmlns:r="http://schemas.openxmlformats.org/officeDocument/2006/relationships" xmlns:wp="http://schemas.openxmlformats.org/drawingml/2006/wordprocessingDrawing" xmlns:w="http://schemas.openxmlformats.org/wordprocessingml/2006/main" xmlns:w10="urn:schemas-microsoft-com:office:word" xmlns:w14="http://schemas.microsoft.com/office/word/2010/wordml" xmlns:wps="http://schemas.microsoft.com/office/word/2010/wordprocessingShape" xmlns:wpg="http://schemas.microsoft.com/office/word/2010/wordprocessingGroup" xmlns:mc="http://schemas.openxmlformats.org/markup-compatibility/2006" xmlns:v="urn:schemas-microsoft-com:vml" xmlns:o="urn:schemas-microsoft-com:office:office" xmlns:m="http://schemas.openxmlformats.org/officeDocument/2006/math" mc:Ignorable="w14">
+<w:ftr xmlns:wpc="http://schemas.microsoft.com/office/word/2010/wordprocessingCanvas" xmlns:cx="http://schemas.microsoft.com/office/drawing/2014/chartex" xmlns:cx1="http://schemas.microsoft.com/office/drawing/2015/9/8/chartex" xmlns:cx2="http://schemas.microsoft.com/office/drawing/2015/10/21/chartex" xmlns:cx3="http://schemas.microsoft.com/office/drawing/2016/5/9/chartex" xmlns:cx4="http://schemas.microsoft.com/office/drawing/2016/5/10/chartex" xmlns:cx5="http://schemas.microsoft.com/office/drawing/2016/5/11/chartex" xmlns:cx6="http://schemas.microsoft.com/office/drawing/2016/5/12/chartex" xmlns:cx7="http://schemas.microsoft.com/office/drawing/2016/5/13/chartex" xmlns:cx8="http://schemas.microsoft.com/office/drawing/2016/5/14/chartex" xmlns:mc="http://schemas.openxmlformats.org/markup-compatibility/2006" xmlns:aink="http://schemas.microsoft.com/office/drawing/2016/ink" xmlns:am3d="http://schemas.microsoft.com/office/drawing/2017/model3d" xmlns:o="urn:schemas-microsoft-com:office:office" xmlns:r="http://schemas.openxmlformats.org/officeDocument/2006/relationships" xmlns:m="http://schemas.openxmlformats.org/officeDocument/2006/math" xmlns:v="urn:schemas-microsoft-com:vml" xmlns:wp14="http://schemas.microsoft.com/office/word/2010/wordprocessingDrawing" xmlns:wp="http://schemas.openxmlformats.org/drawingml/2006/wordprocessingDrawing" xmlns:w10="urn:schemas-microsoft-com:office:word" xmlns:w="http://schemas.openxmlformats.org/wordprocessingml/2006/main" xmlns:w14="http://schemas.microsoft.com/office/word/2010/wordml" xmlns:w15="http://schemas.microsoft.com/office/word/2012/wordml" xmlns:w16cid="http://schemas.microsoft.com/office/word/2016/wordml/cid" xmlns:w16se="http://schemas.microsoft.com/office/word/2015/wordml/symex" xmlns:wpg="http://schemas.microsoft.com/office/word/2010/wordprocessingGroup" xmlns:wpi="http://schemas.microsoft.com/office/word/2010/wordprocessingInk" xmlns:wne="http://schemas.microsoft.com/office/word/2006/wordml" xmlns:wps="http://schemas.microsoft.com/office/word/2010/wordprocessingShape" mc:Ignorable="w14 w15 w16se w16cid wp14">
   <w:p>
     <w:pPr>
-      <w:pStyle w:val="Header &amp; Footer"/>
-      <w:bidi w:val="0"/>
+      <w:pStyle w:val="HeaderFooter"/>
     </w:pPr>
-    <w:r/>
   </w:p>
 </w:ftr>
 </file>
 
+<file path=word/footnotes.xml><?xml version="1.0" encoding="utf-8"?>
+<w:footnotes xmlns:wpc="http://schemas.microsoft.com/office/word/2010/wordprocessingCanvas" xmlns:cx="http://schemas.microsoft.com/office/drawing/2014/chartex" xmlns:cx1="http://schemas.microsoft.com/office/drawing/2015/9/8/chartex" xmlns:cx2="http://schemas.microsoft.com/office/drawing/2015/10/21/chartex" xmlns:cx3="http://schemas.microsoft.com/office/drawing/2016/5/9/chartex" xmlns:cx4="http://schemas.microsoft.com/office/drawing/2016/5/10/chartex" xmlns:cx5="http://schemas.microsoft.com/office/drawing/2016/5/11/chartex" xmlns:cx6="http://schemas.microsoft.com/office/drawing/2016/5/12/chartex" xmlns:cx7="http://schemas.microsoft.com/office/drawing/2016/5/13/chartex" xmlns:cx8="http://schemas.microsoft.com/office/drawing/2016/5/14/chartex" xmlns:mc="http://schemas.openxmlformats.org/markup-compatibility/2006" xmlns:aink="http://schemas.microsoft.com/office/drawing/2016/ink" xmlns:am3d="http://schemas.microsoft.com/office/drawing/2017/model3d" xmlns:o="urn:schemas-microsoft-com:office:office" xmlns:r="http://schemas.openxmlformats.org/officeDocument/2006/relationships" xmlns:m="http://schemas.openxmlformats.org/officeDocument/2006/math" xmlns:v="urn:schemas-microsoft-com:vml" xmlns:wp14="http://schemas.microsoft.com/office/word/2010/wordprocessingDrawing" xmlns:wp="http://schemas.openxmlformats.org/drawingml/2006/wordprocessingDrawing" xmlns:w10="urn:schemas-microsoft-com:office:word" xmlns:w="http://schemas.openxmlformats.org/wordprocessingml/2006/main" xmlns:w14="http://schemas.microsoft.com/office/word/2010/wordml" xmlns:w15="http://schemas.microsoft.com/office/word/2012/wordml" xmlns:w16cid="http://schemas.microsoft.com/office/word/2016/wordml/cid" xmlns:w16se="http://schemas.microsoft.com/office/word/2015/wordml/symex" xmlns:wpg="http://schemas.microsoft.com/office/word/2010/wordprocessingGroup" xmlns:wpi="http://schemas.microsoft.com/office/word/2010/wordprocessingInk" xmlns:wne="http://schemas.microsoft.com/office/word/2006/wordml" xmlns:wps="http://schemas.microsoft.com/office/word/2010/wordprocessingShape" mc:Ignorable="w14 w15 w16se w16cid wp14">
+  <w:footnote w:type="separator" w:id="-1">
+    <w:p>
+      <w:r>
+        <w:separator/>
+      </w:r>
+    </w:p>
+  </w:footnote>
+  <w:footnote w:type="continuationSeparator" w:id="0">
+    <w:p>
+      <w:r>
+        <w:continuationSeparator/>
+      </w:r>
+    </w:p>
+  </w:footnote>
+</w:footnotes>
+</file>
+
 <file path=word/header1.xml><?xml version="1.0" encoding="utf-8"?>
-<w:hdr xmlns:r="http://schemas.openxmlformats.org/officeDocument/2006/relationships" xmlns:wp="http://schemas.openxmlformats.org/drawingml/2006/wordprocessingDrawing" xmlns:w="http://schemas.openxmlformats.org/wordprocessingml/2006/main" xmlns:w10="urn:schemas-microsoft-com:office:word" xmlns:w14="http://schemas.microsoft.com/office/word/2010/wordml" xmlns:wps="http://schemas.microsoft.com/office/word/2010/wordprocessingShape" xmlns:wpg="http://schemas.microsoft.com/office/word/2010/wordprocessingGroup" xmlns:mc="http://schemas.openxmlformats.org/markup-compatibility/2006" xmlns:v="urn:schemas-microsoft-com:vml" xmlns:o="urn:schemas-microsoft-com:office:office" xmlns:m="http://schemas.openxmlformats.org/officeDocument/2006/math" mc:Ignorable="w14">
+<w:hdr xmlns:wpc="http://schemas.microsoft.com/office/word/2010/wordprocessingCanvas" xmlns:cx="http://schemas.microsoft.com/office/drawing/2014/chartex" xmlns:cx1="http://schemas.microsoft.com/office/drawing/2015/9/8/chartex" xmlns:cx2="http://schemas.microsoft.com/office/drawing/2015/10/21/chartex" xmlns:cx3="http://schemas.microsoft.com/office/drawing/2016/5/9/chartex" xmlns:cx4="http://schemas.microsoft.com/office/drawing/2016/5/10/chartex" xmlns:cx5="http://schemas.microsoft.com/office/drawing/2016/5/11/chartex" xmlns:cx6="http://schemas.microsoft.com/office/drawing/2016/5/12/chartex" xmlns:cx7="http://schemas.microsoft.com/office/drawing/2016/5/13/chartex" xmlns:cx8="http://schemas.microsoft.com/office/drawing/2016/5/14/chartex" xmlns:mc="http://schemas.openxmlformats.org/markup-compatibility/2006" xmlns:aink="http://schemas.microsoft.com/office/drawing/2016/ink" xmlns:am3d="http://schemas.microsoft.com/office/drawing/2017/model3d" xmlns:o="urn:schemas-microsoft-com:office:office" xmlns:r="http://schemas.openxmlformats.org/officeDocument/2006/relationships" xmlns:m="http://schemas.openxmlformats.org/officeDocument/2006/math" xmlns:v="urn:schemas-microsoft-com:vml" xmlns:wp14="http://schemas.microsoft.com/office/word/2010/wordprocessingDrawing" xmlns:wp="http://schemas.openxmlformats.org/drawingml/2006/wordprocessingDrawing" xmlns:w10="urn:schemas-microsoft-com:office:word" xmlns:w="http://schemas.openxmlformats.org/wordprocessingml/2006/main" xmlns:w14="http://schemas.microsoft.com/office/word/2010/wordml" xmlns:w15="http://schemas.microsoft.com/office/word/2012/wordml" xmlns:w16cid="http://schemas.microsoft.com/office/word/2016/wordml/cid" xmlns:w16se="http://schemas.microsoft.com/office/word/2015/wordml/symex" xmlns:wpg="http://schemas.microsoft.com/office/word/2010/wordprocessingGroup" xmlns:wpi="http://schemas.microsoft.com/office/word/2010/wordprocessingInk" xmlns:wne="http://schemas.microsoft.com/office/word/2006/wordml" xmlns:wps="http://schemas.microsoft.com/office/word/2010/wordprocessingShape" mc:Ignorable="w14 w15 w16se w16cid wp14">
   <w:p>
     <w:pPr>
-      <w:pStyle w:val="Header &amp; Footer"/>
-      <w:bidi w:val="0"/>
+      <w:pStyle w:val="HeaderFooter"/>
     </w:pPr>
-    <w:r/>
   </w:p>
 </w:hdr>
 </file>
 
 <file path=word/numbering.xml><?xml version="1.0" encoding="utf-8"?>
-<w:numbering xmlns:w="http://schemas.openxmlformats.org/wordprocessingml/2006/main" xmlns:wp="http://schemas.openxmlformats.org/drawingml/2006/wordprocessingDrawing" xmlns:w14="http://schemas.microsoft.com/office/word/2010/wordml" xmlns:r="http://schemas.openxmlformats.org/officeDocument/2006/relationships" xmlns:v="urn:schemas-microsoft-com:vml" xmlns:o="urn:schemas-microsoft-com:office:office">
-  <w:abstractNum w:abstractNumId="0">
+<w:numbering xmlns:wpc="http://schemas.microsoft.com/office/word/2010/wordprocessingCanvas" xmlns:cx="http://schemas.microsoft.com/office/drawing/2014/chartex" xmlns:cx1="http://schemas.microsoft.com/office/drawing/2015/9/8/chartex" xmlns:cx2="http://schemas.microsoft.com/office/drawing/2015/10/21/chartex" xmlns:cx3="http://schemas.microsoft.com/office/drawing/2016/5/9/chartex" xmlns:cx4="http://schemas.microsoft.com/office/drawing/2016/5/10/chartex" xmlns:cx5="http://schemas.microsoft.com/office/drawing/2016/5/11/chartex" xmlns:cx6="http://schemas.microsoft.com/office/drawing/2016/5/12/chartex" xmlns:cx7="http://schemas.microsoft.com/office/drawing/2016/5/13/chartex" xmlns:cx8="http://schemas.microsoft.com/office/drawing/2016/5/14/chartex" xmlns:mc="http://schemas.openxmlformats.org/markup-compatibility/2006" xmlns:aink="http://schemas.microsoft.com/office/drawing/2016/ink" xmlns:am3d="http://schemas.microsoft.com/office/drawing/2017/model3d" xmlns:o="urn:schemas-microsoft-com:office:office" xmlns:r="http://schemas.openxmlformats.org/officeDocument/2006/relationships" xmlns:m="http://schemas.openxmlformats.org/officeDocument/2006/math" xmlns:v="urn:schemas-microsoft-com:vml" xmlns:wp14="http://schemas.microsoft.com/office/word/2010/wordprocessingDrawing" xmlns:wp="http://schemas.openxmlformats.org/drawingml/2006/wordprocessingDrawing" xmlns:w10="urn:schemas-microsoft-com:office:word" xmlns:w="http://schemas.openxmlformats.org/wordprocessingml/2006/main" xmlns:w14="http://schemas.microsoft.com/office/word/2010/wordml" xmlns:w15="http://schemas.microsoft.com/office/word/2012/wordml" xmlns:w16cid="http://schemas.microsoft.com/office/word/2016/wordml/cid" xmlns:w16se="http://schemas.microsoft.com/office/word/2015/wordml/symex" xmlns:wpg="http://schemas.microsoft.com/office/word/2010/wordprocessingGroup" xmlns:wpi="http://schemas.microsoft.com/office/word/2010/wordprocessingInk" xmlns:wne="http://schemas.microsoft.com/office/word/2006/wordml" xmlns:wps="http://schemas.microsoft.com/office/word/2010/wordprocessingShape" mc:Ignorable="w14 w15 w16se w16cid wp14">
+  <w:abstractNum w:abstractNumId="0" w15:restartNumberingAfterBreak="0">
+    <w:nsid w:val="065F09E8"/>
     <w:multiLevelType w:val="hybridMultilevel"/>
-    <w:numStyleLink w:val="Imported Style 1"/>
-  </w:abstractNum>
-  <w:abstractNum w:abstractNumId="1">
-    <w:multiLevelType w:val="hybridMultilevel"/>
-    <w:styleLink w:val="Imported Style 1"/>
-    <w:lvl w:ilvl="0">
+    <w:tmpl w:val="65A04362"/>
+    <w:styleLink w:val="ImportedStyle2"/>
+    <w:lvl w:ilvl="0" w:tplc="80FCC9F0">
       <w:start w:val="1"/>
       <w:numFmt w:val="bullet"/>
-      <w:suff w:val="tab"/>
       <w:lvlText w:val="·"/>
       <w:lvlJc w:val="left"/>
       <w:pPr>
-        <w:ind w:left="720" w:hanging="360"/>
+        <w:ind w:left="227" w:hanging="227"/>
       </w:pPr>
       <w:rPr>
-        <w:rFonts w:ascii="Symbol" w:cs="Symbol" w:hAnsi="Symbol" w:eastAsia="Symbol"/>
+        <w:rFonts w:ascii="Symbol" w:eastAsia="Symbol" w:hAnsi="Symbol" w:cs="Symbol"/>
         <w:b w:val="0"/>
         <w:bCs w:val="0"/>
         <w:i w:val="0"/>
@@ -868,17 +819,16 @@
         <w:vertAlign w:val="baseline"/>
       </w:rPr>
     </w:lvl>
-    <w:lvl w:ilvl="1">
+    <w:lvl w:ilvl="1" w:tplc="87426058">
       <w:start w:val="1"/>
       <w:numFmt w:val="bullet"/>
-      <w:suff w:val="tab"/>
       <w:lvlText w:val="o"/>
       <w:lvlJc w:val="left"/>
       <w:pPr>
         <w:ind w:left="1440" w:hanging="360"/>
       </w:pPr>
       <w:rPr>
-        <w:rFonts w:ascii="Arial Unicode MS" w:cs="Arial Unicode MS" w:hAnsi="Arial Unicode MS" w:eastAsia="Arial Unicode MS"/>
+        <w:rFonts w:ascii="Arial Unicode MS" w:eastAsia="Arial Unicode MS" w:hAnsi="Arial Unicode MS" w:cs="Arial Unicode MS"/>
         <w:b w:val="0"/>
         <w:bCs w:val="0"/>
         <w:i w:val="0"/>
@@ -898,17 +848,16 @@
         <w:vertAlign w:val="baseline"/>
       </w:rPr>
     </w:lvl>
-    <w:lvl w:ilvl="2">
+    <w:lvl w:ilvl="2" w:tplc="7472BF9C">
       <w:start w:val="1"/>
       <w:numFmt w:val="bullet"/>
-      <w:suff w:val="tab"/>
       <w:lvlText w:val="▪"/>
       <w:lvlJc w:val="left"/>
       <w:pPr>
         <w:ind w:left="2160" w:hanging="360"/>
       </w:pPr>
       <w:rPr>
-        <w:rFonts w:ascii="Arial Unicode MS" w:cs="Arial Unicode MS" w:hAnsi="Arial Unicode MS" w:eastAsia="Arial Unicode MS"/>
+        <w:rFonts w:ascii="Arial Unicode MS" w:eastAsia="Arial Unicode MS" w:hAnsi="Arial Unicode MS" w:cs="Arial Unicode MS"/>
         <w:b w:val="0"/>
         <w:bCs w:val="0"/>
         <w:i w:val="0"/>
@@ -928,17 +877,16 @@
         <w:vertAlign w:val="baseline"/>
       </w:rPr>
     </w:lvl>
-    <w:lvl w:ilvl="3">
+    <w:lvl w:ilvl="3" w:tplc="5DB8E536">
       <w:start w:val="1"/>
       <w:numFmt w:val="bullet"/>
-      <w:suff w:val="tab"/>
       <w:lvlText w:val="·"/>
       <w:lvlJc w:val="left"/>
       <w:pPr>
         <w:ind w:left="2880" w:hanging="360"/>
       </w:pPr>
       <w:rPr>
-        <w:rFonts w:ascii="Symbol" w:cs="Symbol" w:hAnsi="Symbol" w:eastAsia="Symbol"/>
+        <w:rFonts w:ascii="Symbol" w:eastAsia="Symbol" w:hAnsi="Symbol" w:cs="Symbol"/>
         <w:b w:val="0"/>
         <w:bCs w:val="0"/>
         <w:i w:val="0"/>
@@ -958,17 +906,16 @@
         <w:vertAlign w:val="baseline"/>
       </w:rPr>
     </w:lvl>
-    <w:lvl w:ilvl="4">
+    <w:lvl w:ilvl="4" w:tplc="0B3C3FD8">
       <w:start w:val="1"/>
       <w:numFmt w:val="bullet"/>
-      <w:suff w:val="tab"/>
       <w:lvlText w:val="o"/>
       <w:lvlJc w:val="left"/>
       <w:pPr>
         <w:ind w:left="3600" w:hanging="360"/>
       </w:pPr>
       <w:rPr>
-        <w:rFonts w:ascii="Arial Unicode MS" w:cs="Arial Unicode MS" w:hAnsi="Arial Unicode MS" w:eastAsia="Arial Unicode MS"/>
+        <w:rFonts w:ascii="Arial Unicode MS" w:eastAsia="Arial Unicode MS" w:hAnsi="Arial Unicode MS" w:cs="Arial Unicode MS"/>
         <w:b w:val="0"/>
         <w:bCs w:val="0"/>
         <w:i w:val="0"/>
@@ -988,17 +935,16 @@
         <w:vertAlign w:val="baseline"/>
       </w:rPr>
     </w:lvl>
-    <w:lvl w:ilvl="5">
+    <w:lvl w:ilvl="5" w:tplc="C9AAF19A">
       <w:start w:val="1"/>
       <w:numFmt w:val="bullet"/>
-      <w:suff w:val="tab"/>
       <w:lvlText w:val="▪"/>
       <w:lvlJc w:val="left"/>
       <w:pPr>
         <w:ind w:left="4320" w:hanging="360"/>
       </w:pPr>
       <w:rPr>
-        <w:rFonts w:ascii="Arial Unicode MS" w:cs="Arial Unicode MS" w:hAnsi="Arial Unicode MS" w:eastAsia="Arial Unicode MS"/>
+        <w:rFonts w:ascii="Arial Unicode MS" w:eastAsia="Arial Unicode MS" w:hAnsi="Arial Unicode MS" w:cs="Arial Unicode MS"/>
         <w:b w:val="0"/>
         <w:bCs w:val="0"/>
         <w:i w:val="0"/>
@@ -1018,17 +964,16 @@
         <w:vertAlign w:val="baseline"/>
       </w:rPr>
     </w:lvl>
-    <w:lvl w:ilvl="6">
+    <w:lvl w:ilvl="6" w:tplc="2C66BAC4">
       <w:start w:val="1"/>
       <w:numFmt w:val="bullet"/>
-      <w:suff w:val="tab"/>
       <w:lvlText w:val="·"/>
       <w:lvlJc w:val="left"/>
       <w:pPr>
         <w:ind w:left="5040" w:hanging="360"/>
       </w:pPr>
       <w:rPr>
-        <w:rFonts w:ascii="Symbol" w:cs="Symbol" w:hAnsi="Symbol" w:eastAsia="Symbol"/>
+        <w:rFonts w:ascii="Symbol" w:eastAsia="Symbol" w:hAnsi="Symbol" w:cs="Symbol"/>
         <w:b w:val="0"/>
         <w:bCs w:val="0"/>
         <w:i w:val="0"/>
@@ -1048,17 +993,16 @@
         <w:vertAlign w:val="baseline"/>
       </w:rPr>
     </w:lvl>
-    <w:lvl w:ilvl="7">
+    <w:lvl w:ilvl="7" w:tplc="7878284C">
       <w:start w:val="1"/>
       <w:numFmt w:val="bullet"/>
-      <w:suff w:val="tab"/>
       <w:lvlText w:val="o"/>
       <w:lvlJc w:val="left"/>
       <w:pPr>
         <w:ind w:left="5760" w:hanging="360"/>
       </w:pPr>
       <w:rPr>
-        <w:rFonts w:ascii="Arial Unicode MS" w:cs="Arial Unicode MS" w:hAnsi="Arial Unicode MS" w:eastAsia="Arial Unicode MS"/>
+        <w:rFonts w:ascii="Arial Unicode MS" w:eastAsia="Arial Unicode MS" w:hAnsi="Arial Unicode MS" w:cs="Arial Unicode MS"/>
         <w:b w:val="0"/>
         <w:bCs w:val="0"/>
         <w:i w:val="0"/>
@@ -1078,17 +1022,16 @@
         <w:vertAlign w:val="baseline"/>
       </w:rPr>
     </w:lvl>
-    <w:lvl w:ilvl="8">
+    <w:lvl w:ilvl="8" w:tplc="3476E4DE">
       <w:start w:val="1"/>
       <w:numFmt w:val="bullet"/>
-      <w:suff w:val="tab"/>
       <w:lvlText w:val="▪"/>
       <w:lvlJc w:val="left"/>
       <w:pPr>
         <w:ind w:left="6480" w:hanging="360"/>
       </w:pPr>
       <w:rPr>
-        <w:rFonts w:ascii="Arial Unicode MS" w:cs="Arial Unicode MS" w:hAnsi="Arial Unicode MS" w:eastAsia="Arial Unicode MS"/>
+        <w:rFonts w:ascii="Arial Unicode MS" w:eastAsia="Arial Unicode MS" w:hAnsi="Arial Unicode MS" w:cs="Arial Unicode MS"/>
         <w:b w:val="0"/>
         <w:bCs w:val="0"/>
         <w:i w:val="0"/>
@@ -1109,24 +1052,21 @@
       </w:rPr>
     </w:lvl>
   </w:abstractNum>
-  <w:abstractNum w:abstractNumId="2">
+  <w:abstractNum w:abstractNumId="1" w15:restartNumberingAfterBreak="0">
+    <w:nsid w:val="0B14254F"/>
     <w:multiLevelType w:val="hybridMultilevel"/>
-    <w:numStyleLink w:val="Imported Style 2"/>
-  </w:abstractNum>
-  <w:abstractNum w:abstractNumId="3">
-    <w:multiLevelType w:val="hybridMultilevel"/>
-    <w:styleLink w:val="Imported Style 2"/>
-    <w:lvl w:ilvl="0">
+    <w:tmpl w:val="207C7F20"/>
+    <w:styleLink w:val="ImportedStyle1"/>
+    <w:lvl w:ilvl="0" w:tplc="8C0E84D0">
       <w:start w:val="1"/>
       <w:numFmt w:val="bullet"/>
-      <w:suff w:val="tab"/>
       <w:lvlText w:val="·"/>
       <w:lvlJc w:val="left"/>
       <w:pPr>
-        <w:ind w:left="227" w:hanging="227"/>
+        <w:ind w:left="720" w:hanging="360"/>
       </w:pPr>
       <w:rPr>
-        <w:rFonts w:ascii="Symbol" w:cs="Symbol" w:hAnsi="Symbol" w:eastAsia="Symbol"/>
+        <w:rFonts w:ascii="Symbol" w:eastAsia="Symbol" w:hAnsi="Symbol" w:cs="Symbol"/>
         <w:b w:val="0"/>
         <w:bCs w:val="0"/>
         <w:i w:val="0"/>
@@ -1146,17 +1086,16 @@
         <w:vertAlign w:val="baseline"/>
       </w:rPr>
     </w:lvl>
-    <w:lvl w:ilvl="1">
+    <w:lvl w:ilvl="1" w:tplc="C57A80E6">
       <w:start w:val="1"/>
       <w:numFmt w:val="bullet"/>
-      <w:suff w:val="tab"/>
       <w:lvlText w:val="o"/>
       <w:lvlJc w:val="left"/>
       <w:pPr>
         <w:ind w:left="1440" w:hanging="360"/>
       </w:pPr>
       <w:rPr>
-        <w:rFonts w:ascii="Arial Unicode MS" w:cs="Arial Unicode MS" w:hAnsi="Arial Unicode MS" w:eastAsia="Arial Unicode MS"/>
+        <w:rFonts w:ascii="Arial Unicode MS" w:eastAsia="Arial Unicode MS" w:hAnsi="Arial Unicode MS" w:cs="Arial Unicode MS"/>
         <w:b w:val="0"/>
         <w:bCs w:val="0"/>
         <w:i w:val="0"/>
@@ -1176,17 +1115,16 @@
         <w:vertAlign w:val="baseline"/>
       </w:rPr>
     </w:lvl>
-    <w:lvl w:ilvl="2">
+    <w:lvl w:ilvl="2" w:tplc="8CCAAEFE">
       <w:start w:val="1"/>
       <w:numFmt w:val="bullet"/>
-      <w:suff w:val="tab"/>
       <w:lvlText w:val="▪"/>
       <w:lvlJc w:val="left"/>
       <w:pPr>
         <w:ind w:left="2160" w:hanging="360"/>
       </w:pPr>
       <w:rPr>
-        <w:rFonts w:ascii="Arial Unicode MS" w:cs="Arial Unicode MS" w:hAnsi="Arial Unicode MS" w:eastAsia="Arial Unicode MS"/>
+        <w:rFonts w:ascii="Arial Unicode MS" w:eastAsia="Arial Unicode MS" w:hAnsi="Arial Unicode MS" w:cs="Arial Unicode MS"/>
         <w:b w:val="0"/>
         <w:bCs w:val="0"/>
         <w:i w:val="0"/>
@@ -1206,17 +1144,16 @@
         <w:vertAlign w:val="baseline"/>
       </w:rPr>
     </w:lvl>
-    <w:lvl w:ilvl="3">
+    <w:lvl w:ilvl="3" w:tplc="F52410FC">
       <w:start w:val="1"/>
       <w:numFmt w:val="bullet"/>
-      <w:suff w:val="tab"/>
       <w:lvlText w:val="·"/>
       <w:lvlJc w:val="left"/>
       <w:pPr>
         <w:ind w:left="2880" w:hanging="360"/>
       </w:pPr>
       <w:rPr>
-        <w:rFonts w:ascii="Symbol" w:cs="Symbol" w:hAnsi="Symbol" w:eastAsia="Symbol"/>
+        <w:rFonts w:ascii="Symbol" w:eastAsia="Symbol" w:hAnsi="Symbol" w:cs="Symbol"/>
         <w:b w:val="0"/>
         <w:bCs w:val="0"/>
         <w:i w:val="0"/>
@@ -1236,17 +1173,16 @@
         <w:vertAlign w:val="baseline"/>
       </w:rPr>
     </w:lvl>
-    <w:lvl w:ilvl="4">
+    <w:lvl w:ilvl="4" w:tplc="FD66CF2E">
       <w:start w:val="1"/>
       <w:numFmt w:val="bullet"/>
-      <w:suff w:val="tab"/>
       <w:lvlText w:val="o"/>
       <w:lvlJc w:val="left"/>
       <w:pPr>
         <w:ind w:left="3600" w:hanging="360"/>
       </w:pPr>
       <w:rPr>
-        <w:rFonts w:ascii="Arial Unicode MS" w:cs="Arial Unicode MS" w:hAnsi="Arial Unicode MS" w:eastAsia="Arial Unicode MS"/>
+        <w:rFonts w:ascii="Arial Unicode MS" w:eastAsia="Arial Unicode MS" w:hAnsi="Arial Unicode MS" w:cs="Arial Unicode MS"/>
         <w:b w:val="0"/>
         <w:bCs w:val="0"/>
         <w:i w:val="0"/>
@@ -1266,17 +1202,16 @@
         <w:vertAlign w:val="baseline"/>
       </w:rPr>
     </w:lvl>
-    <w:lvl w:ilvl="5">
+    <w:lvl w:ilvl="5" w:tplc="9E886E6A">
       <w:start w:val="1"/>
       <w:numFmt w:val="bullet"/>
-      <w:suff w:val="tab"/>
       <w:lvlText w:val="▪"/>
       <w:lvlJc w:val="left"/>
       <w:pPr>
         <w:ind w:left="4320" w:hanging="360"/>
       </w:pPr>
       <w:rPr>
-        <w:rFonts w:ascii="Arial Unicode MS" w:cs="Arial Unicode MS" w:hAnsi="Arial Unicode MS" w:eastAsia="Arial Unicode MS"/>
+        <w:rFonts w:ascii="Arial Unicode MS" w:eastAsia="Arial Unicode MS" w:hAnsi="Arial Unicode MS" w:cs="Arial Unicode MS"/>
         <w:b w:val="0"/>
         <w:bCs w:val="0"/>
         <w:i w:val="0"/>
@@ -1296,17 +1231,16 @@
         <w:vertAlign w:val="baseline"/>
       </w:rPr>
     </w:lvl>
-    <w:lvl w:ilvl="6">
+    <w:lvl w:ilvl="6" w:tplc="3BD24E38">
       <w:start w:val="1"/>
       <w:numFmt w:val="bullet"/>
-      <w:suff w:val="tab"/>
       <w:lvlText w:val="·"/>
       <w:lvlJc w:val="left"/>
       <w:pPr>
         <w:ind w:left="5040" w:hanging="360"/>
       </w:pPr>
       <w:rPr>
-        <w:rFonts w:ascii="Symbol" w:cs="Symbol" w:hAnsi="Symbol" w:eastAsia="Symbol"/>
+        <w:rFonts w:ascii="Symbol" w:eastAsia="Symbol" w:hAnsi="Symbol" w:cs="Symbol"/>
         <w:b w:val="0"/>
         <w:bCs w:val="0"/>
         <w:i w:val="0"/>
@@ -1326,17 +1260,16 @@
         <w:vertAlign w:val="baseline"/>
       </w:rPr>
     </w:lvl>
-    <w:lvl w:ilvl="7">
+    <w:lvl w:ilvl="7" w:tplc="1166C150">
       <w:start w:val="1"/>
       <w:numFmt w:val="bullet"/>
-      <w:suff w:val="tab"/>
       <w:lvlText w:val="o"/>
       <w:lvlJc w:val="left"/>
       <w:pPr>
         <w:ind w:left="5760" w:hanging="360"/>
       </w:pPr>
       <w:rPr>
-        <w:rFonts w:ascii="Arial Unicode MS" w:cs="Arial Unicode MS" w:hAnsi="Arial Unicode MS" w:eastAsia="Arial Unicode MS"/>
+        <w:rFonts w:ascii="Arial Unicode MS" w:eastAsia="Arial Unicode MS" w:hAnsi="Arial Unicode MS" w:cs="Arial Unicode MS"/>
         <w:b w:val="0"/>
         <w:bCs w:val="0"/>
         <w:i w:val="0"/>
@@ -1356,17 +1289,16 @@
         <w:vertAlign w:val="baseline"/>
       </w:rPr>
     </w:lvl>
-    <w:lvl w:ilvl="8">
+    <w:lvl w:ilvl="8" w:tplc="945613BC">
       <w:start w:val="1"/>
       <w:numFmt w:val="bullet"/>
-      <w:suff w:val="tab"/>
       <w:lvlText w:val="▪"/>
       <w:lvlJc w:val="left"/>
       <w:pPr>
         <w:ind w:left="6480" w:hanging="360"/>
       </w:pPr>
       <w:rPr>
-        <w:rFonts w:ascii="Arial Unicode MS" w:cs="Arial Unicode MS" w:hAnsi="Arial Unicode MS" w:eastAsia="Arial Unicode MS"/>
+        <w:rFonts w:ascii="Arial Unicode MS" w:eastAsia="Arial Unicode MS" w:hAnsi="Arial Unicode MS" w:cs="Arial Unicode MS"/>
         <w:b w:val="0"/>
         <w:bCs w:val="0"/>
         <w:i w:val="0"/>
@@ -1387,24 +1319,21 @@
       </w:rPr>
     </w:lvl>
   </w:abstractNum>
-  <w:abstractNum w:abstractNumId="4">
+  <w:abstractNum w:abstractNumId="2" w15:restartNumberingAfterBreak="0">
+    <w:nsid w:val="1B344FAD"/>
     <w:multiLevelType w:val="hybridMultilevel"/>
-    <w:numStyleLink w:val="Imported Style 3"/>
-  </w:abstractNum>
-  <w:abstractNum w:abstractNumId="5">
-    <w:multiLevelType w:val="hybridMultilevel"/>
-    <w:styleLink w:val="Imported Style 3"/>
-    <w:lvl w:ilvl="0">
+    <w:tmpl w:val="BF8E4988"/>
+    <w:styleLink w:val="ImportedStyle3"/>
+    <w:lvl w:ilvl="0" w:tplc="39DAE0C0">
       <w:start w:val="1"/>
       <w:numFmt w:val="bullet"/>
-      <w:suff w:val="tab"/>
       <w:lvlText w:val="·"/>
       <w:lvlJc w:val="left"/>
       <w:pPr>
         <w:ind w:left="720" w:hanging="360"/>
       </w:pPr>
       <w:rPr>
-        <w:rFonts w:ascii="Symbol" w:cs="Symbol" w:hAnsi="Symbol" w:eastAsia="Symbol"/>
+        <w:rFonts w:ascii="Symbol" w:eastAsia="Symbol" w:hAnsi="Symbol" w:cs="Symbol"/>
         <w:b w:val="0"/>
         <w:bCs w:val="0"/>
         <w:i w:val="0"/>
@@ -1424,17 +1353,16 @@
         <w:vertAlign w:val="baseline"/>
       </w:rPr>
     </w:lvl>
-    <w:lvl w:ilvl="1">
+    <w:lvl w:ilvl="1" w:tplc="B0321F66">
       <w:start w:val="1"/>
       <w:numFmt w:val="bullet"/>
-      <w:suff w:val="tab"/>
       <w:lvlText w:val="o"/>
       <w:lvlJc w:val="left"/>
       <w:pPr>
         <w:ind w:left="1440" w:hanging="360"/>
       </w:pPr>
       <w:rPr>
-        <w:rFonts w:ascii="Arial Unicode MS" w:cs="Arial Unicode MS" w:hAnsi="Arial Unicode MS" w:eastAsia="Arial Unicode MS"/>
+        <w:rFonts w:ascii="Arial Unicode MS" w:eastAsia="Arial Unicode MS" w:hAnsi="Arial Unicode MS" w:cs="Arial Unicode MS"/>
         <w:b w:val="0"/>
         <w:bCs w:val="0"/>
         <w:i w:val="0"/>
@@ -1454,17 +1382,16 @@
         <w:vertAlign w:val="baseline"/>
       </w:rPr>
     </w:lvl>
-    <w:lvl w:ilvl="2">
+    <w:lvl w:ilvl="2" w:tplc="FB848610">
       <w:start w:val="1"/>
       <w:numFmt w:val="bullet"/>
-      <w:suff w:val="tab"/>
       <w:lvlText w:val="▪"/>
       <w:lvlJc w:val="left"/>
       <w:pPr>
         <w:ind w:left="2160" w:hanging="360"/>
       </w:pPr>
       <w:rPr>
-        <w:rFonts w:ascii="Arial Unicode MS" w:cs="Arial Unicode MS" w:hAnsi="Arial Unicode MS" w:eastAsia="Arial Unicode MS"/>
+        <w:rFonts w:ascii="Arial Unicode MS" w:eastAsia="Arial Unicode MS" w:hAnsi="Arial Unicode MS" w:cs="Arial Unicode MS"/>
         <w:b w:val="0"/>
         <w:bCs w:val="0"/>
         <w:i w:val="0"/>
@@ -1484,17 +1411,16 @@
         <w:vertAlign w:val="baseline"/>
       </w:rPr>
     </w:lvl>
-    <w:lvl w:ilvl="3">
+    <w:lvl w:ilvl="3" w:tplc="A81CCE96">
       <w:start w:val="1"/>
       <w:numFmt w:val="bullet"/>
-      <w:suff w:val="tab"/>
       <w:lvlText w:val="·"/>
       <w:lvlJc w:val="left"/>
       <w:pPr>
         <w:ind w:left="2880" w:hanging="360"/>
       </w:pPr>
       <w:rPr>
-        <w:rFonts w:ascii="Symbol" w:cs="Symbol" w:hAnsi="Symbol" w:eastAsia="Symbol"/>
+        <w:rFonts w:ascii="Symbol" w:eastAsia="Symbol" w:hAnsi="Symbol" w:cs="Symbol"/>
         <w:b w:val="0"/>
         <w:bCs w:val="0"/>
         <w:i w:val="0"/>
@@ -1514,17 +1440,16 @@
         <w:vertAlign w:val="baseline"/>
       </w:rPr>
     </w:lvl>
-    <w:lvl w:ilvl="4">
+    <w:lvl w:ilvl="4" w:tplc="0660F8AC">
       <w:start w:val="1"/>
       <w:numFmt w:val="bullet"/>
-      <w:suff w:val="tab"/>
       <w:lvlText w:val="o"/>
       <w:lvlJc w:val="left"/>
       <w:pPr>
         <w:ind w:left="3600" w:hanging="360"/>
       </w:pPr>
       <w:rPr>
-        <w:rFonts w:ascii="Arial Unicode MS" w:cs="Arial Unicode MS" w:hAnsi="Arial Unicode MS" w:eastAsia="Arial Unicode MS"/>
+        <w:rFonts w:ascii="Arial Unicode MS" w:eastAsia="Arial Unicode MS" w:hAnsi="Arial Unicode MS" w:cs="Arial Unicode MS"/>
         <w:b w:val="0"/>
         <w:bCs w:val="0"/>
         <w:i w:val="0"/>
@@ -1544,17 +1469,16 @@
         <w:vertAlign w:val="baseline"/>
       </w:rPr>
     </w:lvl>
-    <w:lvl w:ilvl="5">
+    <w:lvl w:ilvl="5" w:tplc="7D56D4D2">
       <w:start w:val="1"/>
       <w:numFmt w:val="bullet"/>
-      <w:suff w:val="tab"/>
       <w:lvlText w:val="▪"/>
       <w:lvlJc w:val="left"/>
       <w:pPr>
         <w:ind w:left="4320" w:hanging="360"/>
       </w:pPr>
       <w:rPr>
-        <w:rFonts w:ascii="Arial Unicode MS" w:cs="Arial Unicode MS" w:hAnsi="Arial Unicode MS" w:eastAsia="Arial Unicode MS"/>
+        <w:rFonts w:ascii="Arial Unicode MS" w:eastAsia="Arial Unicode MS" w:hAnsi="Arial Unicode MS" w:cs="Arial Unicode MS"/>
         <w:b w:val="0"/>
         <w:bCs w:val="0"/>
         <w:i w:val="0"/>
@@ -1574,17 +1498,16 @@
         <w:vertAlign w:val="baseline"/>
       </w:rPr>
     </w:lvl>
-    <w:lvl w:ilvl="6">
+    <w:lvl w:ilvl="6" w:tplc="34F871AC">
       <w:start w:val="1"/>
       <w:numFmt w:val="bullet"/>
-      <w:suff w:val="tab"/>
       <w:lvlText w:val="·"/>
       <w:lvlJc w:val="left"/>
       <w:pPr>
         <w:ind w:left="5040" w:hanging="360"/>
       </w:pPr>
       <w:rPr>
-        <w:rFonts w:ascii="Symbol" w:cs="Symbol" w:hAnsi="Symbol" w:eastAsia="Symbol"/>
+        <w:rFonts w:ascii="Symbol" w:eastAsia="Symbol" w:hAnsi="Symbol" w:cs="Symbol"/>
         <w:b w:val="0"/>
         <w:bCs w:val="0"/>
         <w:i w:val="0"/>
@@ -1604,17 +1527,16 @@
         <w:vertAlign w:val="baseline"/>
       </w:rPr>
     </w:lvl>
-    <w:lvl w:ilvl="7">
+    <w:lvl w:ilvl="7" w:tplc="640A34A4">
       <w:start w:val="1"/>
       <w:numFmt w:val="bullet"/>
-      <w:suff w:val="tab"/>
       <w:lvlText w:val="o"/>
       <w:lvlJc w:val="left"/>
       <w:pPr>
         <w:ind w:left="5760" w:hanging="360"/>
       </w:pPr>
       <w:rPr>
-        <w:rFonts w:ascii="Arial Unicode MS" w:cs="Arial Unicode MS" w:hAnsi="Arial Unicode MS" w:eastAsia="Arial Unicode MS"/>
+        <w:rFonts w:ascii="Arial Unicode MS" w:eastAsia="Arial Unicode MS" w:hAnsi="Arial Unicode MS" w:cs="Arial Unicode MS"/>
         <w:b w:val="0"/>
         <w:bCs w:val="0"/>
         <w:i w:val="0"/>
@@ -1634,17 +1556,16 @@
         <w:vertAlign w:val="baseline"/>
       </w:rPr>
     </w:lvl>
-    <w:lvl w:ilvl="8">
+    <w:lvl w:ilvl="8" w:tplc="E34A0FFA">
       <w:start w:val="1"/>
       <w:numFmt w:val="bullet"/>
-      <w:suff w:val="tab"/>
       <w:lvlText w:val="▪"/>
       <w:lvlJc w:val="left"/>
       <w:pPr>
         <w:ind w:left="6480" w:hanging="360"/>
       </w:pPr>
       <w:rPr>
-        <w:rFonts w:ascii="Arial Unicode MS" w:cs="Arial Unicode MS" w:hAnsi="Arial Unicode MS" w:eastAsia="Arial Unicode MS"/>
+        <w:rFonts w:ascii="Arial Unicode MS" w:eastAsia="Arial Unicode MS" w:hAnsi="Arial Unicode MS" w:cs="Arial Unicode MS"/>
         <w:b w:val="0"/>
         <w:bCs w:val="0"/>
         <w:i w:val="0"/>
@@ -1665,70 +1586,57 @@
       </w:rPr>
     </w:lvl>
   </w:abstractNum>
+  <w:abstractNum w:abstractNumId="3" w15:restartNumberingAfterBreak="0">
+    <w:nsid w:val="28B26027"/>
+    <w:multiLevelType w:val="hybridMultilevel"/>
+    <w:tmpl w:val="65A04362"/>
+    <w:numStyleLink w:val="ImportedStyle2"/>
+  </w:abstractNum>
+  <w:abstractNum w:abstractNumId="4" w15:restartNumberingAfterBreak="0">
+    <w:nsid w:val="46D10FC9"/>
+    <w:multiLevelType w:val="hybridMultilevel"/>
+    <w:tmpl w:val="207C7F20"/>
+    <w:numStyleLink w:val="ImportedStyle1"/>
+  </w:abstractNum>
+  <w:abstractNum w:abstractNumId="5" w15:restartNumberingAfterBreak="0">
+    <w:nsid w:val="5FD004DA"/>
+    <w:multiLevelType w:val="hybridMultilevel"/>
+    <w:tmpl w:val="BF8E4988"/>
+    <w:numStyleLink w:val="ImportedStyle3"/>
+  </w:abstractNum>
   <w:num w:numId="1">
     <w:abstractNumId w:val="1"/>
   </w:num>
   <w:num w:numId="2">
+    <w:abstractNumId w:val="4"/>
+  </w:num>
+  <w:num w:numId="3">
     <w:abstractNumId w:val="0"/>
   </w:num>
-  <w:num w:numId="3">
+  <w:num w:numId="4">
     <w:abstractNumId w:val="3"/>
   </w:num>
-  <w:num w:numId="4">
+  <w:num w:numId="5">
     <w:abstractNumId w:val="2"/>
   </w:num>
-  <w:num w:numId="5">
+  <w:num w:numId="6">
     <w:abstractNumId w:val="5"/>
-  </w:num>
-  <w:num w:numId="6">
-    <w:abstractNumId w:val="4"/>
   </w:num>
 </w:numbering>
 </file>
 
 <file path=word/styles.xml><?xml version="1.0" encoding="utf-8"?>
-<w:styles xmlns:w="http://schemas.openxmlformats.org/wordprocessingml/2006/main" xmlns:mc="http://schemas.openxmlformats.org/markup-compatibility/2006" xmlns:w14="http://schemas.microsoft.com/office/word/2010/wordml" mc:Ignorable="w14">
+<w:styles xmlns:mc="http://schemas.openxmlformats.org/markup-compatibility/2006" xmlns:r="http://schemas.openxmlformats.org/officeDocument/2006/relationships" xmlns:w="http://schemas.openxmlformats.org/wordprocessingml/2006/main" xmlns:w14="http://schemas.microsoft.com/office/word/2010/wordml" xmlns:w15="http://schemas.microsoft.com/office/word/2012/wordml" xmlns:w16cid="http://schemas.microsoft.com/office/word/2016/wordml/cid" xmlns:w16se="http://schemas.microsoft.com/office/word/2015/wordml/symex" mc:Ignorable="w14 w15 w16se w16cid">
   <w:docDefaults>
     <w:rPrDefault>
       <w:rPr>
-        <w:rFonts w:ascii="Times New Roman" w:cs="Times New Roman" w:hAnsi="Times New Roman" w:eastAsia="Arial Unicode MS"/>
-        <w:b w:val="0"/>
-        <w:bCs w:val="0"/>
-        <w:i w:val="0"/>
-        <w:iCs w:val="0"/>
-        <w:caps w:val="0"/>
-        <w:smallCaps w:val="0"/>
-        <w:strike w:val="0"/>
-        <w:dstrike w:val="0"/>
-        <w:outline w:val="0"/>
-        <w:emboss w:val="0"/>
-        <w:imprint w:val="0"/>
-        <w:vanish w:val="0"/>
-        <w:color w:val="auto"/>
-        <w:spacing w:val="0"/>
-        <w:w w:val="100"/>
-        <w:kern w:val="0"/>
-        <w:position w:val="0"/>
-        <w:sz w:val="20"/>
-        <w:szCs w:val="20"/>
-        <w:u w:val="none" w:color="auto"/>
+        <w:rFonts w:ascii="Times New Roman" w:eastAsia="Arial Unicode MS" w:hAnsi="Times New Roman" w:cs="Times New Roman"/>
         <w:bdr w:val="nil"/>
-        <w:vertAlign w:val="baseline"/>
-        <w:lang/>
+        <w:lang w:val="en-AU" w:eastAsia="en-AU" w:bidi="ar-SA"/>
       </w:rPr>
     </w:rPrDefault>
     <w:pPrDefault>
       <w:pPr>
-        <w:keepNext w:val="0"/>
-        <w:keepLines w:val="0"/>
-        <w:pageBreakBefore w:val="0"/>
-        <w:framePr w:anchorLock="0" w:w="0" w:h="0" w:vSpace="0" w:hSpace="0" w:xAlign="left" w:y="0" w:hRule="exact" w:vAnchor="margin"/>
-        <w:widowControl w:val="1"/>
-        <w:numPr>
-          <w:ilvl w:val="0"/>
-          <w:numId w:val="0"/>
-        </w:numPr>
-        <w:suppressLineNumbers w:val="0"/>
         <w:pBdr>
           <w:top w:val="nil"/>
           <w:left w:val="nil"/>
@@ -1737,28 +1645,422 @@
           <w:between w:val="nil"/>
           <w:bar w:val="nil"/>
         </w:pBdr>
-        <w:shd w:val="clear" w:color="auto" w:fill="auto"/>
-        <w:suppressAutoHyphens w:val="0"/>
-        <w:spacing w:before="0" w:beforeAutospacing="0" w:after="0" w:afterAutospacing="0" w:line="240" w:lineRule="auto"/>
-        <w:ind w:left="0" w:right="0" w:firstLine="0"/>
-        <w:jc w:val="left"/>
-        <w:outlineLvl w:val="9"/>
       </w:pPr>
     </w:pPrDefault>
   </w:docDefaults>
+  <w:latentStyles w:defLockedState="0" w:defUIPriority="99" w:defSemiHidden="0" w:defUnhideWhenUsed="0" w:defQFormat="0" w:count="376">
+    <w:lsdException w:name="Normal" w:uiPriority="0" w:qFormat="1"/>
+    <w:lsdException w:name="heading 1" w:uiPriority="9" w:qFormat="1"/>
+    <w:lsdException w:name="heading 2" w:semiHidden="1" w:uiPriority="9" w:unhideWhenUsed="1" w:qFormat="1"/>
+    <w:lsdException w:name="heading 3" w:semiHidden="1" w:uiPriority="9" w:unhideWhenUsed="1" w:qFormat="1"/>
+    <w:lsdException w:name="heading 4" w:semiHidden="1" w:uiPriority="9" w:unhideWhenUsed="1" w:qFormat="1"/>
+    <w:lsdException w:name="heading 5" w:semiHidden="1" w:uiPriority="9" w:unhideWhenUsed="1" w:qFormat="1"/>
+    <w:lsdException w:name="heading 6" w:semiHidden="1" w:uiPriority="9" w:unhideWhenUsed="1" w:qFormat="1"/>
+    <w:lsdException w:name="heading 7" w:semiHidden="1" w:uiPriority="9" w:unhideWhenUsed="1" w:qFormat="1"/>
+    <w:lsdException w:name="heading 8" w:semiHidden="1" w:uiPriority="9" w:unhideWhenUsed="1" w:qFormat="1"/>
+    <w:lsdException w:name="heading 9" w:semiHidden="1" w:uiPriority="9" w:unhideWhenUsed="1" w:qFormat="1"/>
+    <w:lsdException w:name="index 1" w:semiHidden="1" w:unhideWhenUsed="1"/>
+    <w:lsdException w:name="index 2" w:semiHidden="1" w:unhideWhenUsed="1"/>
+    <w:lsdException w:name="index 3" w:semiHidden="1" w:unhideWhenUsed="1"/>
+    <w:lsdException w:name="index 4" w:semiHidden="1" w:unhideWhenUsed="1"/>
+    <w:lsdException w:name="index 5" w:semiHidden="1" w:unhideWhenUsed="1"/>
+    <w:lsdException w:name="index 6" w:semiHidden="1" w:unhideWhenUsed="1"/>
+    <w:lsdException w:name="index 7" w:semiHidden="1" w:unhideWhenUsed="1"/>
+    <w:lsdException w:name="index 8" w:semiHidden="1" w:unhideWhenUsed="1"/>
+    <w:lsdException w:name="index 9" w:semiHidden="1" w:unhideWhenUsed="1"/>
+    <w:lsdException w:name="toc 1" w:semiHidden="1" w:uiPriority="39" w:unhideWhenUsed="1"/>
+    <w:lsdException w:name="toc 2" w:semiHidden="1" w:uiPriority="39" w:unhideWhenUsed="1"/>
+    <w:lsdException w:name="toc 3" w:semiHidden="1" w:uiPriority="39" w:unhideWhenUsed="1"/>
+    <w:lsdException w:name="toc 4" w:semiHidden="1" w:uiPriority="39" w:unhideWhenUsed="1"/>
+    <w:lsdException w:name="toc 5" w:semiHidden="1" w:uiPriority="39" w:unhideWhenUsed="1"/>
+    <w:lsdException w:name="toc 6" w:semiHidden="1" w:uiPriority="39" w:unhideWhenUsed="1"/>
+    <w:lsdException w:name="toc 7" w:semiHidden="1" w:uiPriority="39" w:unhideWhenUsed="1"/>
+    <w:lsdException w:name="toc 8" w:semiHidden="1" w:uiPriority="39" w:unhideWhenUsed="1"/>
+    <w:lsdException w:name="toc 9" w:semiHidden="1" w:uiPriority="39" w:unhideWhenUsed="1"/>
+    <w:lsdException w:name="Normal Indent" w:semiHidden="1" w:unhideWhenUsed="1"/>
+    <w:lsdException w:name="footnote text" w:semiHidden="1" w:unhideWhenUsed="1"/>
+    <w:lsdException w:name="annotation text" w:semiHidden="1" w:unhideWhenUsed="1"/>
+    <w:lsdException w:name="header" w:semiHidden="1" w:unhideWhenUsed="1"/>
+    <w:lsdException w:name="footer" w:semiHidden="1" w:unhideWhenUsed="1"/>
+    <w:lsdException w:name="index heading" w:semiHidden="1" w:unhideWhenUsed="1"/>
+    <w:lsdException w:name="caption" w:semiHidden="1" w:uiPriority="35" w:unhideWhenUsed="1" w:qFormat="1"/>
+    <w:lsdException w:name="table of figures" w:semiHidden="1" w:unhideWhenUsed="1"/>
+    <w:lsdException w:name="envelope address" w:semiHidden="1" w:unhideWhenUsed="1"/>
+    <w:lsdException w:name="envelope return" w:semiHidden="1" w:unhideWhenUsed="1"/>
+    <w:lsdException w:name="footnote reference" w:semiHidden="1" w:unhideWhenUsed="1"/>
+    <w:lsdException w:name="annotation reference" w:semiHidden="1" w:unhideWhenUsed="1"/>
+    <w:lsdException w:name="line number" w:semiHidden="1" w:unhideWhenUsed="1"/>
+    <w:lsdException w:name="page number" w:semiHidden="1" w:unhideWhenUsed="1"/>
+    <w:lsdException w:name="endnote reference" w:semiHidden="1" w:unhideWhenUsed="1"/>
+    <w:lsdException w:name="endnote text" w:semiHidden="1" w:unhideWhenUsed="1"/>
+    <w:lsdException w:name="table of authorities" w:semiHidden="1" w:unhideWhenUsed="1"/>
+    <w:lsdException w:name="macro" w:semiHidden="1" w:unhideWhenUsed="1"/>
+    <w:lsdException w:name="toa heading" w:semiHidden="1" w:unhideWhenUsed="1"/>
+    <w:lsdException w:name="List" w:semiHidden="1" w:unhideWhenUsed="1"/>
+    <w:lsdException w:name="List Bullet" w:semiHidden="1" w:unhideWhenUsed="1"/>
+    <w:lsdException w:name="List Number" w:semiHidden="1" w:unhideWhenUsed="1"/>
+    <w:lsdException w:name="List 2" w:semiHidden="1" w:unhideWhenUsed="1"/>
+    <w:lsdException w:name="List 3" w:semiHidden="1" w:unhideWhenUsed="1"/>
+    <w:lsdException w:name="List 4" w:semiHidden="1" w:unhideWhenUsed="1"/>
+    <w:lsdException w:name="List 5" w:semiHidden="1" w:unhideWhenUsed="1"/>
+    <w:lsdException w:name="List Bullet 2" w:semiHidden="1" w:unhideWhenUsed="1"/>
+    <w:lsdException w:name="List Bullet 3" w:semiHidden="1" w:unhideWhenUsed="1"/>
+    <w:lsdException w:name="List Bullet 4" w:semiHidden="1" w:unhideWhenUsed="1"/>
+    <w:lsdException w:name="List Bullet 5" w:semiHidden="1" w:unhideWhenUsed="1"/>
+    <w:lsdException w:name="List Number 2" w:semiHidden="1" w:unhideWhenUsed="1"/>
+    <w:lsdException w:name="List Number 3" w:semiHidden="1" w:unhideWhenUsed="1"/>
+    <w:lsdException w:name="List Number 4" w:semiHidden="1" w:unhideWhenUsed="1"/>
+    <w:lsdException w:name="List Number 5" w:semiHidden="1" w:unhideWhenUsed="1"/>
+    <w:lsdException w:name="Title" w:uiPriority="10" w:qFormat="1"/>
+    <w:lsdException w:name="Closing" w:semiHidden="1" w:unhideWhenUsed="1"/>
+    <w:lsdException w:name="Signature" w:semiHidden="1" w:unhideWhenUsed="1"/>
+    <w:lsdException w:name="Default Paragraph Font" w:semiHidden="1" w:uiPriority="1" w:unhideWhenUsed="1"/>
+    <w:lsdException w:name="Body Text" w:semiHidden="1" w:unhideWhenUsed="1"/>
+    <w:lsdException w:name="Body Text Indent" w:semiHidden="1" w:unhideWhenUsed="1"/>
+    <w:lsdException w:name="List Continue" w:semiHidden="1" w:unhideWhenUsed="1"/>
+    <w:lsdException w:name="List Continue 2" w:semiHidden="1" w:unhideWhenUsed="1"/>
+    <w:lsdException w:name="List Continue 3" w:semiHidden="1" w:unhideWhenUsed="1"/>
+    <w:lsdException w:name="List Continue 4" w:semiHidden="1" w:unhideWhenUsed="1"/>
+    <w:lsdException w:name="List Continue 5" w:semiHidden="1" w:unhideWhenUsed="1"/>
+    <w:lsdException w:name="Message Header" w:semiHidden="1" w:unhideWhenUsed="1"/>
+    <w:lsdException w:name="Subtitle" w:uiPriority="11" w:qFormat="1"/>
+    <w:lsdException w:name="Salutation" w:semiHidden="1" w:unhideWhenUsed="1"/>
+    <w:lsdException w:name="Date" w:semiHidden="1" w:unhideWhenUsed="1"/>
+    <w:lsdException w:name="Body Text First Indent" w:semiHidden="1" w:unhideWhenUsed="1"/>
+    <w:lsdException w:name="Body Text First Indent 2" w:semiHidden="1" w:unhideWhenUsed="1"/>
+    <w:lsdException w:name="Note Heading" w:semiHidden="1" w:unhideWhenUsed="1"/>
+    <w:lsdException w:name="Body Text 2" w:semiHidden="1" w:unhideWhenUsed="1"/>
+    <w:lsdException w:name="Body Text 3" w:semiHidden="1" w:unhideWhenUsed="1"/>
+    <w:lsdException w:name="Body Text Indent 2" w:semiHidden="1" w:unhideWhenUsed="1"/>
+    <w:lsdException w:name="Body Text Indent 3" w:semiHidden="1" w:unhideWhenUsed="1"/>
+    <w:lsdException w:name="Block Text" w:semiHidden="1" w:unhideWhenUsed="1"/>
+    <w:lsdException w:name="Hyperlink" w:semiHidden="1" w:unhideWhenUsed="1"/>
+    <w:lsdException w:name="FollowedHyperlink" w:semiHidden="1" w:unhideWhenUsed="1"/>
+    <w:lsdException w:name="Strong" w:uiPriority="22" w:qFormat="1"/>
+    <w:lsdException w:name="Emphasis" w:uiPriority="20" w:qFormat="1"/>
+    <w:lsdException w:name="Document Map" w:semiHidden="1" w:unhideWhenUsed="1"/>
+    <w:lsdException w:name="Plain Text" w:semiHidden="1" w:unhideWhenUsed="1"/>
+    <w:lsdException w:name="E-mail Signature" w:semiHidden="1" w:unhideWhenUsed="1"/>
+    <w:lsdException w:name="HTML Top of Form" w:semiHidden="1" w:unhideWhenUsed="1"/>
+    <w:lsdException w:name="HTML Bottom of Form" w:semiHidden="1" w:unhideWhenUsed="1"/>
+    <w:lsdException w:name="Normal (Web)" w:semiHidden="1" w:unhideWhenUsed="1"/>
+    <w:lsdException w:name="HTML Acronym" w:semiHidden="1" w:unhideWhenUsed="1"/>
+    <w:lsdException w:name="HTML Address" w:semiHidden="1" w:unhideWhenUsed="1"/>
+    <w:lsdException w:name="HTML Cite" w:semiHidden="1" w:unhideWhenUsed="1"/>
+    <w:lsdException w:name="HTML Code" w:semiHidden="1" w:unhideWhenUsed="1"/>
+    <w:lsdException w:name="HTML Definition" w:semiHidden="1" w:unhideWhenUsed="1"/>
+    <w:lsdException w:name="HTML Keyboard" w:semiHidden="1" w:unhideWhenUsed="1"/>
+    <w:lsdException w:name="HTML Preformatted" w:semiHidden="1" w:unhideWhenUsed="1"/>
+    <w:lsdException w:name="HTML Sample" w:semiHidden="1" w:unhideWhenUsed="1"/>
+    <w:lsdException w:name="HTML Typewriter" w:semiHidden="1" w:unhideWhenUsed="1"/>
+    <w:lsdException w:name="HTML Variable" w:semiHidden="1" w:unhideWhenUsed="1"/>
+    <w:lsdException w:name="Normal Table" w:semiHidden="1" w:unhideWhenUsed="1"/>
+    <w:lsdException w:name="annotation subject" w:semiHidden="1" w:unhideWhenUsed="1"/>
+    <w:lsdException w:name="No List" w:semiHidden="1" w:unhideWhenUsed="1"/>
+    <w:lsdException w:name="Outline List 1" w:semiHidden="1" w:unhideWhenUsed="1"/>
+    <w:lsdException w:name="Outline List 2" w:semiHidden="1" w:unhideWhenUsed="1"/>
+    <w:lsdException w:name="Outline List 3" w:semiHidden="1" w:unhideWhenUsed="1"/>
+    <w:lsdException w:name="Table Simple 1" w:semiHidden="1" w:unhideWhenUsed="1"/>
+    <w:lsdException w:name="Table Simple 2" w:semiHidden="1" w:unhideWhenUsed="1"/>
+    <w:lsdException w:name="Table Simple 3" w:semiHidden="1" w:unhideWhenUsed="1"/>
+    <w:lsdException w:name="Table Classic 1" w:semiHidden="1" w:unhideWhenUsed="1"/>
+    <w:lsdException w:name="Table Classic 2" w:semiHidden="1" w:unhideWhenUsed="1"/>
+    <w:lsdException w:name="Table Classic 3" w:semiHidden="1" w:unhideWhenUsed="1"/>
+    <w:lsdException w:name="Table Classic 4" w:semiHidden="1" w:unhideWhenUsed="1"/>
+    <w:lsdException w:name="Table Colorful 1" w:semiHidden="1" w:unhideWhenUsed="1"/>
+    <w:lsdException w:name="Table Colorful 2" w:semiHidden="1" w:unhideWhenUsed="1"/>
+    <w:lsdException w:name="Table Colorful 3" w:semiHidden="1" w:unhideWhenUsed="1"/>
+    <w:lsdException w:name="Table Columns 1" w:semiHidden="1" w:unhideWhenUsed="1"/>
+    <w:lsdException w:name="Table Columns 2" w:semiHidden="1" w:unhideWhenUsed="1"/>
+    <w:lsdException w:name="Table Columns 3" w:semiHidden="1" w:unhideWhenUsed="1"/>
+    <w:lsdException w:name="Table Columns 4" w:semiHidden="1" w:unhideWhenUsed="1"/>
+    <w:lsdException w:name="Table Columns 5" w:semiHidden="1" w:unhideWhenUsed="1"/>
+    <w:lsdException w:name="Table Grid 1" w:semiHidden="1" w:unhideWhenUsed="1"/>
+    <w:lsdException w:name="Table Grid 2" w:semiHidden="1" w:unhideWhenUsed="1"/>
+    <w:lsdException w:name="Table Grid 3" w:semiHidden="1" w:unhideWhenUsed="1"/>
+    <w:lsdException w:name="Table Grid 4" w:semiHidden="1" w:unhideWhenUsed="1"/>
+    <w:lsdException w:name="Table Grid 5" w:semiHidden="1" w:unhideWhenUsed="1"/>
+    <w:lsdException w:name="Table Grid 6" w:semiHidden="1" w:unhideWhenUsed="1"/>
+    <w:lsdException w:name="Table Grid 7" w:semiHidden="1" w:unhideWhenUsed="1"/>
+    <w:lsdException w:name="Table Grid 8" w:semiHidden="1" w:unhideWhenUsed="1"/>
+    <w:lsdException w:name="Table List 1" w:semiHidden="1" w:unhideWhenUsed="1"/>
+    <w:lsdException w:name="Table List 2" w:semiHidden="1" w:unhideWhenUsed="1"/>
+    <w:lsdException w:name="Table List 3" w:semiHidden="1" w:unhideWhenUsed="1"/>
+    <w:lsdException w:name="Table List 4" w:semiHidden="1" w:unhideWhenUsed="1"/>
+    <w:lsdException w:name="Table List 5" w:semiHidden="1" w:unhideWhenUsed="1"/>
+    <w:lsdException w:name="Table List 6" w:semiHidden="1" w:unhideWhenUsed="1"/>
+    <w:lsdException w:name="Table List 7" w:semiHidden="1" w:unhideWhenUsed="1"/>
+    <w:lsdException w:name="Table List 8" w:semiHidden="1" w:unhideWhenUsed="1"/>
+    <w:lsdException w:name="Table 3D effects 1" w:semiHidden="1" w:unhideWhenUsed="1"/>
+    <w:lsdException w:name="Table 3D effects 2" w:semiHidden="1" w:unhideWhenUsed="1"/>
+    <w:lsdException w:name="Table 3D effects 3" w:semiHidden="1" w:unhideWhenUsed="1"/>
+    <w:lsdException w:name="Table Contemporary" w:semiHidden="1" w:unhideWhenUsed="1"/>
+    <w:lsdException w:name="Table Elegant" w:semiHidden="1" w:unhideWhenUsed="1"/>
+    <w:lsdException w:name="Table Professional" w:semiHidden="1" w:unhideWhenUsed="1"/>
+    <w:lsdException w:name="Table Subtle 1" w:semiHidden="1" w:unhideWhenUsed="1"/>
+    <w:lsdException w:name="Table Subtle 2" w:semiHidden="1" w:unhideWhenUsed="1"/>
+    <w:lsdException w:name="Table Web 1" w:semiHidden="1" w:unhideWhenUsed="1"/>
+    <w:lsdException w:name="Table Web 2" w:semiHidden="1" w:unhideWhenUsed="1"/>
+    <w:lsdException w:name="Table Web 3" w:semiHidden="1" w:unhideWhenUsed="1"/>
+    <w:lsdException w:name="Balloon Text" w:semiHidden="1" w:unhideWhenUsed="1"/>
+    <w:lsdException w:name="Table Grid" w:uiPriority="39"/>
+    <w:lsdException w:name="Table Theme" w:semiHidden="1" w:unhideWhenUsed="1"/>
+    <w:lsdException w:name="Placeholder Text" w:semiHidden="1"/>
+    <w:lsdException w:name="No Spacing" w:uiPriority="1" w:qFormat="1"/>
+    <w:lsdException w:name="Light Shading" w:uiPriority="60"/>
+    <w:lsdException w:name="Light List" w:uiPriority="61"/>
+    <w:lsdException w:name="Light Grid" w:uiPriority="62"/>
+    <w:lsdException w:name="Medium Shading 1" w:uiPriority="63"/>
+    <w:lsdException w:name="Medium Shading 2" w:uiPriority="64"/>
+    <w:lsdException w:name="Medium List 1" w:uiPriority="65"/>
+    <w:lsdException w:name="Medium List 2" w:uiPriority="66"/>
+    <w:lsdException w:name="Medium Grid 1" w:uiPriority="67"/>
+    <w:lsdException w:name="Medium Grid 2" w:uiPriority="68"/>
+    <w:lsdException w:name="Medium Grid 3" w:uiPriority="69"/>
+    <w:lsdException w:name="Dark List" w:uiPriority="70"/>
+    <w:lsdException w:name="Colorful Shading" w:uiPriority="71"/>
+    <w:lsdException w:name="Colorful List" w:uiPriority="72"/>
+    <w:lsdException w:name="Colorful Grid" w:uiPriority="73"/>
+    <w:lsdException w:name="Light Shading Accent 1" w:uiPriority="60"/>
+    <w:lsdException w:name="Light List Accent 1" w:uiPriority="61"/>
+    <w:lsdException w:name="Light Grid Accent 1" w:uiPriority="62"/>
+    <w:lsdException w:name="Medium Shading 1 Accent 1" w:uiPriority="63"/>
+    <w:lsdException w:name="Medium Shading 2 Accent 1" w:uiPriority="64"/>
+    <w:lsdException w:name="Medium List 1 Accent 1" w:uiPriority="65"/>
+    <w:lsdException w:name="Revision" w:semiHidden="1"/>
+    <w:lsdException w:name="List Paragraph" w:uiPriority="34" w:qFormat="1"/>
+    <w:lsdException w:name="Quote" w:uiPriority="29" w:qFormat="1"/>
+    <w:lsdException w:name="Intense Quote" w:uiPriority="30" w:qFormat="1"/>
+    <w:lsdException w:name="Medium List 2 Accent 1" w:uiPriority="66"/>
+    <w:lsdException w:name="Medium Grid 1 Accent 1" w:uiPriority="67"/>
+    <w:lsdException w:name="Medium Grid 2 Accent 1" w:uiPriority="68"/>
+    <w:lsdException w:name="Medium Grid 3 Accent 1" w:uiPriority="69"/>
+    <w:lsdException w:name="Dark List Accent 1" w:uiPriority="70"/>
+    <w:lsdException w:name="Colorful Shading Accent 1" w:uiPriority="71"/>
+    <w:lsdException w:name="Colorful List Accent 1" w:uiPriority="72"/>
+    <w:lsdException w:name="Colorful Grid Accent 1" w:uiPriority="73"/>
+    <w:lsdException w:name="Light Shading Accent 2" w:uiPriority="60"/>
+    <w:lsdException w:name="Light List Accent 2" w:uiPriority="61"/>
+    <w:lsdException w:name="Light Grid Accent 2" w:uiPriority="62"/>
+    <w:lsdException w:name="Medium Shading 1 Accent 2" w:uiPriority="63"/>
+    <w:lsdException w:name="Medium Shading 2 Accent 2" w:uiPriority="64"/>
+    <w:lsdException w:name="Medium List 1 Accent 2" w:uiPriority="65"/>
+    <w:lsdException w:name="Medium List 2 Accent 2" w:uiPriority="66"/>
+    <w:lsdException w:name="Medium Grid 1 Accent 2" w:uiPriority="67"/>
+    <w:lsdException w:name="Medium Grid 2 Accent 2" w:uiPriority="68"/>
+    <w:lsdException w:name="Medium Grid 3 Accent 2" w:uiPriority="69"/>
+    <w:lsdException w:name="Dark List Accent 2" w:uiPriority="70"/>
+    <w:lsdException w:name="Colorful Shading Accent 2" w:uiPriority="71"/>
+    <w:lsdException w:name="Colorful List Accent 2" w:uiPriority="72"/>
+    <w:lsdException w:name="Colorful Grid Accent 2" w:uiPriority="73"/>
+    <w:lsdException w:name="Light Shading Accent 3" w:uiPriority="60"/>
+    <w:lsdException w:name="Light List Accent 3" w:uiPriority="61"/>
+    <w:lsdException w:name="Light Grid Accent 3" w:uiPriority="62"/>
+    <w:lsdException w:name="Medium Shading 1 Accent 3" w:uiPriority="63"/>
+    <w:lsdException w:name="Medium Shading 2 Accent 3" w:uiPriority="64"/>
+    <w:lsdException w:name="Medium List 1 Accent 3" w:uiPriority="65"/>
+    <w:lsdException w:name="Medium List 2 Accent 3" w:uiPriority="66"/>
+    <w:lsdException w:name="Medium Grid 1 Accent 3" w:uiPriority="67"/>
+    <w:lsdException w:name="Medium Grid 2 Accent 3" w:uiPriority="68"/>
+    <w:lsdException w:name="Medium Grid 3 Accent 3" w:uiPriority="69"/>
+    <w:lsdException w:name="Dark List Accent 3" w:uiPriority="70"/>
+    <w:lsdException w:name="Colorful Shading Accent 3" w:uiPriority="71"/>
+    <w:lsdException w:name="Colorful List Accent 3" w:uiPriority="72"/>
+    <w:lsdException w:name="Colorful Grid Accent 3" w:uiPriority="73"/>
+    <w:lsdException w:name="Light Shading Accent 4" w:uiPriority="60"/>
+    <w:lsdException w:name="Light List Accent 4" w:uiPriority="61"/>
+    <w:lsdException w:name="Light Grid Accent 4" w:uiPriority="62"/>
+    <w:lsdException w:name="Medium Shading 1 Accent 4" w:uiPriority="63"/>
+    <w:lsdException w:name="Medium Shading 2 Accent 4" w:uiPriority="64"/>
+    <w:lsdException w:name="Medium List 1 Accent 4" w:uiPriority="65"/>
+    <w:lsdException w:name="Medium List 2 Accent 4" w:uiPriority="66"/>
+    <w:lsdException w:name="Medium Grid 1 Accent 4" w:uiPriority="67"/>
+    <w:lsdException w:name="Medium Grid 2 Accent 4" w:uiPriority="68"/>
+    <w:lsdException w:name="Medium Grid 3 Accent 4" w:uiPriority="69"/>
+    <w:lsdException w:name="Dark List Accent 4" w:uiPriority="70"/>
+    <w:lsdException w:name="Colorful Shading Accent 4" w:uiPriority="71"/>
+    <w:lsdException w:name="Colorful List Accent 4" w:uiPriority="72"/>
+    <w:lsdException w:name="Colorful Grid Accent 4" w:uiPriority="73"/>
+    <w:lsdException w:name="Light Shading Accent 5" w:uiPriority="60"/>
+    <w:lsdException w:name="Light List Accent 5" w:uiPriority="61"/>
+    <w:lsdException w:name="Light Grid Accent 5" w:uiPriority="62"/>
+    <w:lsdException w:name="Medium Shading 1 Accent 5" w:uiPriority="63"/>
+    <w:lsdException w:name="Medium Shading 2 Accent 5" w:uiPriority="64"/>
+    <w:lsdException w:name="Medium List 1 Accent 5" w:uiPriority="65"/>
+    <w:lsdException w:name="Medium List 2 Accent 5" w:uiPriority="66"/>
+    <w:lsdException w:name="Medium Grid 1 Accent 5" w:uiPriority="67"/>
+    <w:lsdException w:name="Medium Grid 2 Accent 5" w:uiPriority="68"/>
+    <w:lsdException w:name="Medium Grid 3 Accent 5" w:uiPriority="69"/>
+    <w:lsdException w:name="Dark List Accent 5" w:uiPriority="70"/>
+    <w:lsdException w:name="Colorful Shading Accent 5" w:uiPriority="71"/>
+    <w:lsdException w:name="Colorful List Accent 5" w:uiPriority="72"/>
+    <w:lsdException w:name="Colorful Grid Accent 5" w:uiPriority="73"/>
+    <w:lsdException w:name="Light Shading Accent 6" w:uiPriority="60"/>
+    <w:lsdException w:name="Light List Accent 6" w:uiPriority="61"/>
+    <w:lsdException w:name="Light Grid Accent 6" w:uiPriority="62"/>
+    <w:lsdException w:name="Medium Shading 1 Accent 6" w:uiPriority="63"/>
+    <w:lsdException w:name="Medium Shading 2 Accent 6" w:uiPriority="64"/>
+    <w:lsdException w:name="Medium List 1 Accent 6" w:uiPriority="65"/>
+    <w:lsdException w:name="Medium List 2 Accent 6" w:uiPriority="66"/>
+    <w:lsdException w:name="Medium Grid 1 Accent 6" w:uiPriority="67"/>
+    <w:lsdException w:name="Medium Grid 2 Accent 6" w:uiPriority="68"/>
+    <w:lsdException w:name="Medium Grid 3 Accent 6" w:uiPriority="69"/>
+    <w:lsdException w:name="Dark List Accent 6" w:uiPriority="70"/>
+    <w:lsdException w:name="Colorful Shading Accent 6" w:uiPriority="71"/>
+    <w:lsdException w:name="Colorful List Accent 6" w:uiPriority="72"/>
+    <w:lsdException w:name="Colorful Grid Accent 6" w:uiPriority="73"/>
+    <w:lsdException w:name="Subtle Emphasis" w:uiPriority="19" w:qFormat="1"/>
+    <w:lsdException w:name="Intense Emphasis" w:uiPriority="21" w:qFormat="1"/>
+    <w:lsdException w:name="Subtle Reference" w:uiPriority="31" w:qFormat="1"/>
+    <w:lsdException w:name="Intense Reference" w:uiPriority="32" w:qFormat="1"/>
+    <w:lsdException w:name="Book Title" w:uiPriority="33" w:qFormat="1"/>
+    <w:lsdException w:name="Bibliography" w:semiHidden="1" w:uiPriority="37" w:unhideWhenUsed="1"/>
+    <w:lsdException w:name="TOC Heading" w:semiHidden="1" w:uiPriority="39" w:unhideWhenUsed="1" w:qFormat="1"/>
+    <w:lsdException w:name="Plain Table 1" w:uiPriority="41"/>
+    <w:lsdException w:name="Plain Table 2" w:uiPriority="42"/>
+    <w:lsdException w:name="Plain Table 3" w:uiPriority="43"/>
+    <w:lsdException w:name="Plain Table 4" w:uiPriority="44"/>
+    <w:lsdException w:name="Plain Table 5" w:uiPriority="45"/>
+    <w:lsdException w:name="Grid Table Light" w:uiPriority="40"/>
+    <w:lsdException w:name="Grid Table 1 Light" w:uiPriority="46"/>
+    <w:lsdException w:name="Grid Table 2" w:uiPriority="47"/>
+    <w:lsdException w:name="Grid Table 3" w:uiPriority="48"/>
+    <w:lsdException w:name="Grid Table 4" w:uiPriority="49"/>
+    <w:lsdException w:name="Grid Table 5 Dark" w:uiPriority="50"/>
+    <w:lsdException w:name="Grid Table 6 Colorful" w:uiPriority="51"/>
+    <w:lsdException w:name="Grid Table 7 Colorful" w:uiPriority="52"/>
+    <w:lsdException w:name="Grid Table 1 Light Accent 1" w:uiPriority="46"/>
+    <w:lsdException w:name="Grid Table 2 Accent 1" w:uiPriority="47"/>
+    <w:lsdException w:name="Grid Table 3 Accent 1" w:uiPriority="48"/>
+    <w:lsdException w:name="Grid Table 4 Accent 1" w:uiPriority="49"/>
+    <w:lsdException w:name="Grid Table 5 Dark Accent 1" w:uiPriority="50"/>
+    <w:lsdException w:name="Grid Table 6 Colorful Accent 1" w:uiPriority="51"/>
+    <w:lsdException w:name="Grid Table 7 Colorful Accent 1" w:uiPriority="52"/>
+    <w:lsdException w:name="Grid Table 1 Light Accent 2" w:uiPriority="46"/>
+    <w:lsdException w:name="Grid Table 2 Accent 2" w:uiPriority="47"/>
+    <w:lsdException w:name="Grid Table 3 Accent 2" w:uiPriority="48"/>
+    <w:lsdException w:name="Grid Table 4 Accent 2" w:uiPriority="49"/>
+    <w:lsdException w:name="Grid Table 5 Dark Accent 2" w:uiPriority="50"/>
+    <w:lsdException w:name="Grid Table 6 Colorful Accent 2" w:uiPriority="51"/>
+    <w:lsdException w:name="Grid Table 7 Colorful Accent 2" w:uiPriority="52"/>
+    <w:lsdException w:name="Grid Table 1 Light Accent 3" w:uiPriority="46"/>
+    <w:lsdException w:name="Grid Table 2 Accent 3" w:uiPriority="47"/>
+    <w:lsdException w:name="Grid Table 3 Accent 3" w:uiPriority="48"/>
+    <w:lsdException w:name="Grid Table 4 Accent 3" w:uiPriority="49"/>
+    <w:lsdException w:name="Grid Table 5 Dark Accent 3" w:uiPriority="50"/>
+    <w:lsdException w:name="Grid Table 6 Colorful Accent 3" w:uiPriority="51"/>
+    <w:lsdException w:name="Grid Table 7 Colorful Accent 3" w:uiPriority="52"/>
+    <w:lsdException w:name="Grid Table 1 Light Accent 4" w:uiPriority="46"/>
+    <w:lsdException w:name="Grid Table 2 Accent 4" w:uiPriority="47"/>
+    <w:lsdException w:name="Grid Table 3 Accent 4" w:uiPriority="48"/>
+    <w:lsdException w:name="Grid Table 4 Accent 4" w:uiPriority="49"/>
+    <w:lsdException w:name="Grid Table 5 Dark Accent 4" w:uiPriority="50"/>
+    <w:lsdException w:name="Grid Table 6 Colorful Accent 4" w:uiPriority="51"/>
+    <w:lsdException w:name="Grid Table 7 Colorful Accent 4" w:uiPriority="52"/>
+    <w:lsdException w:name="Grid Table 1 Light Accent 5" w:uiPriority="46"/>
+    <w:lsdException w:name="Grid Table 2 Accent 5" w:uiPriority="47"/>
+    <w:lsdException w:name="Grid Table 3 Accent 5" w:uiPriority="48"/>
+    <w:lsdException w:name="Grid Table 4 Accent 5" w:uiPriority="49"/>
+    <w:lsdException w:name="Grid Table 5 Dark Accent 5" w:uiPriority="50"/>
+    <w:lsdException w:name="Grid Table 6 Colorful Accent 5" w:uiPriority="51"/>
+    <w:lsdException w:name="Grid Table 7 Colorful Accent 5" w:uiPriority="52"/>
+    <w:lsdException w:name="Grid Table 1 Light Accent 6" w:uiPriority="46"/>
+    <w:lsdException w:name="Grid Table 2 Accent 6" w:uiPriority="47"/>
+    <w:lsdException w:name="Grid Table 3 Accent 6" w:uiPriority="48"/>
+    <w:lsdException w:name="Grid Table 4 Accent 6" w:uiPriority="49"/>
+    <w:lsdException w:name="Grid Table 5 Dark Accent 6" w:uiPriority="50"/>
+    <w:lsdException w:name="Grid Table 6 Colorful Accent 6" w:uiPriority="51"/>
+    <w:lsdException w:name="Grid Table 7 Colorful Accent 6" w:uiPriority="52"/>
+    <w:lsdException w:name="List Table 1 Light" w:uiPriority="46"/>
+    <w:lsdException w:name="List Table 2" w:uiPriority="47"/>
+    <w:lsdException w:name="List Table 3" w:uiPriority="48"/>
+    <w:lsdException w:name="List Table 4" w:uiPriority="49"/>
+    <w:lsdException w:name="List Table 5 Dark" w:uiPriority="50"/>
+    <w:lsdException w:name="List Table 6 Colorful" w:uiPriority="51"/>
+    <w:lsdException w:name="List Table 7 Colorful" w:uiPriority="52"/>
+    <w:lsdException w:name="List Table 1 Light Accent 1" w:uiPriority="46"/>
+    <w:lsdException w:name="List Table 2 Accent 1" w:uiPriority="47"/>
+    <w:lsdException w:name="List Table 3 Accent 1" w:uiPriority="48"/>
+    <w:lsdException w:name="List Table 4 Accent 1" w:uiPriority="49"/>
+    <w:lsdException w:name="List Table 5 Dark Accent 1" w:uiPriority="50"/>
+    <w:lsdException w:name="List Table 6 Colorful Accent 1" w:uiPriority="51"/>
+    <w:lsdException w:name="List Table 7 Colorful Accent 1" w:uiPriority="52"/>
+    <w:lsdException w:name="List Table 1 Light Accent 2" w:uiPriority="46"/>
+    <w:lsdException w:name="List Table 2 Accent 2" w:uiPriority="47"/>
+    <w:lsdException w:name="List Table 3 Accent 2" w:uiPriority="48"/>
+    <w:lsdException w:name="List Table 4 Accent 2" w:uiPriority="49"/>
+    <w:lsdException w:name="List Table 5 Dark Accent 2" w:uiPriority="50"/>
+    <w:lsdException w:name="List Table 6 Colorful Accent 2" w:uiPriority="51"/>
+    <w:lsdException w:name="List Table 7 Colorful Accent 2" w:uiPriority="52"/>
+    <w:lsdException w:name="List Table 1 Light Accent 3" w:uiPriority="46"/>
+    <w:lsdException w:name="List Table 2 Accent 3" w:uiPriority="47"/>
+    <w:lsdException w:name="List Table 3 Accent 3" w:uiPriority="48"/>
+    <w:lsdException w:name="List Table 4 Accent 3" w:uiPriority="49"/>
+    <w:lsdException w:name="List Table 5 Dark Accent 3" w:uiPriority="50"/>
+    <w:lsdException w:name="List Table 6 Colorful Accent 3" w:uiPriority="51"/>
+    <w:lsdException w:name="List Table 7 Colorful Accent 3" w:uiPriority="52"/>
+    <w:lsdException w:name="List Table 1 Light Accent 4" w:uiPriority="46"/>
+    <w:lsdException w:name="List Table 2 Accent 4" w:uiPriority="47"/>
+    <w:lsdException w:name="List Table 3 Accent 4" w:uiPriority="48"/>
+    <w:lsdException w:name="List Table 4 Accent 4" w:uiPriority="49"/>
+    <w:lsdException w:name="List Table 5 Dark Accent 4" w:uiPriority="50"/>
+    <w:lsdException w:name="List Table 6 Colorful Accent 4" w:uiPriority="51"/>
+    <w:lsdException w:name="List Table 7 Colorful Accent 4" w:uiPriority="52"/>
+    <w:lsdException w:name="List Table 1 Light Accent 5" w:uiPriority="46"/>
+    <w:lsdException w:name="List Table 2 Accent 5" w:uiPriority="47"/>
+    <w:lsdException w:name="List Table 3 Accent 5" w:uiPriority="48"/>
+    <w:lsdException w:name="List Table 4 Accent 5" w:uiPriority="49"/>
+    <w:lsdException w:name="List Table 5 Dark Accent 5" w:uiPriority="50"/>
+    <w:lsdException w:name="List Table 6 Colorful Accent 5" w:uiPriority="51"/>
+    <w:lsdException w:name="List Table 7 Colorful Accent 5" w:uiPriority="52"/>
+    <w:lsdException w:name="List Table 1 Light Accent 6" w:uiPriority="46"/>
+    <w:lsdException w:name="List Table 2 Accent 6" w:uiPriority="47"/>
+    <w:lsdException w:name="List Table 3 Accent 6" w:uiPriority="48"/>
+    <w:lsdException w:name="List Table 4 Accent 6" w:uiPriority="49"/>
+    <w:lsdException w:name="List Table 5 Dark Accent 6" w:uiPriority="50"/>
+    <w:lsdException w:name="List Table 6 Colorful Accent 6" w:uiPriority="51"/>
+    <w:lsdException w:name="List Table 7 Colorful Accent 6" w:uiPriority="52"/>
+    <w:lsdException w:name="Mention" w:semiHidden="1" w:unhideWhenUsed="1"/>
+    <w:lsdException w:name="Smart Hyperlink" w:semiHidden="1" w:unhideWhenUsed="1"/>
+    <w:lsdException w:name="Hashtag" w:semiHidden="1" w:unhideWhenUsed="1"/>
+    <w:lsdException w:name="Unresolved Mention" w:semiHidden="1" w:unhideWhenUsed="1"/>
+    <w:lsdException w:name="Smart Link" w:semiHidden="1" w:unhideWhenUsed="1"/>
+  </w:latentStyles>
   <w:style w:type="paragraph" w:default="1" w:styleId="Normal">
     <w:name w:val="Normal"/>
-    <w:next w:val="Normal"/>
-    <w:pPr/>
+    <w:qFormat/>
     <w:rPr>
       <w:sz w:val="24"/>
       <w:szCs w:val="24"/>
-      <w:lang w:val="en-US" w:eastAsia="en-US" w:bidi="ar-SA"/>
+      <w:lang w:val="en-US" w:eastAsia="en-US"/>
     </w:rPr>
   </w:style>
-  <w:style w:type="character" w:default="1" w:styleId="Default Paragraph Font">
+  <w:style w:type="character" w:default="1" w:styleId="DefaultParagraphFont">
     <w:name w:val="Default Paragraph Font"/>
-    <w:next w:val="Default Paragraph Font"/>
+    <w:uiPriority w:val="1"/>
+    <w:semiHidden/>
+    <w:unhideWhenUsed/>
+  </w:style>
+  <w:style w:type="table" w:default="1" w:styleId="TableNormal">
+    <w:name w:val="Normal Table"/>
+    <w:uiPriority w:val="99"/>
+    <w:semiHidden/>
+    <w:unhideWhenUsed/>
+    <w:tblPr>
+      <w:tblInd w:w="0" w:type="dxa"/>
+      <w:tblCellMar>
+        <w:top w:w="0" w:type="dxa"/>
+        <w:left w:w="108" w:type="dxa"/>
+        <w:bottom w:w="0" w:type="dxa"/>
+        <w:right w:w="108" w:type="dxa"/>
+      </w:tblCellMar>
+    </w:tblPr>
+  </w:style>
+  <w:style w:type="numbering" w:default="1" w:styleId="NoList">
+    <w:name w:val="No List"/>
+    <w:uiPriority w:val="99"/>
+    <w:semiHidden/>
+    <w:unhideWhenUsed/>
   </w:style>
   <w:style w:type="character" w:styleId="Hyperlink">
     <w:name w:val="Hyperlink"/>
@@ -1766,150 +2068,50 @@
       <w:u w:val="single"/>
     </w:rPr>
   </w:style>
-  <w:style w:type="table" w:default="1" w:styleId="Table Normal">
-    <w:name w:val="Table Normal"/>
-    <w:next w:val="Table Normal"/>
-    <w:pPr/>
-    <w:tblPr>
-      <w:tblInd w:w="0" w:type="dxa"/>
-    </w:tblPr>
-    <w:trPr/>
-    <w:tcPr/>
-    <w:tblStylePr w:type="firstRow"/>
-    <w:tblStylePr w:type="lastRow"/>
-    <w:tblStylePr w:type="firstCol"/>
-    <w:tblStylePr w:type="lastCol"/>
-    <w:tblStylePr w:type="band1Vert"/>
-    <w:tblStylePr w:type="band2Vert"/>
-    <w:tblStylePr w:type="band1Horz"/>
-    <w:tblStylePr w:type="band2Horz"/>
-    <w:tblStylePr w:type="neCell"/>
-    <w:tblStylePr w:type="nwCell"/>
-    <w:tblStylePr w:type="seCell"/>
-    <w:tblStylePr w:type="swCell"/>
-  </w:style>
-  <w:style w:type="numbering" w:default="1" w:styleId="No List">
-    <w:name w:val="No List"/>
-    <w:next w:val="No List"/>
-    <w:pPr/>
-  </w:style>
-  <w:style w:type="paragraph" w:styleId="Header &amp; Footer">
+  <w:style w:type="paragraph" w:customStyle="1" w:styleId="HeaderFooter">
     <w:name w:val="Header &amp; Footer"/>
-    <w:next w:val="Header &amp; Footer"/>
     <w:pPr>
-      <w:keepNext w:val="0"/>
-      <w:keepLines w:val="0"/>
-      <w:pageBreakBefore w:val="0"/>
-      <w:widowControl w:val="1"/>
-      <w:shd w:val="clear" w:color="auto" w:fill="auto"/>
       <w:tabs>
         <w:tab w:val="right" w:pos="9020"/>
       </w:tabs>
-      <w:suppressAutoHyphens w:val="0"/>
-      <w:bidi w:val="0"/>
-      <w:spacing w:before="0" w:after="0" w:line="240" w:lineRule="auto"/>
-      <w:ind w:left="0" w:right="0" w:firstLine="0"/>
-      <w:jc w:val="left"/>
-      <w:outlineLvl w:val="9"/>
     </w:pPr>
     <w:rPr>
-      <w:rFonts w:ascii="Helvetica Neue" w:cs="Arial Unicode MS" w:hAnsi="Helvetica Neue" w:eastAsia="Arial Unicode MS"/>
-      <w:b w:val="0"/>
-      <w:bCs w:val="0"/>
-      <w:i w:val="0"/>
-      <w:iCs w:val="0"/>
-      <w:caps w:val="0"/>
-      <w:smallCaps w:val="0"/>
-      <w:strike w:val="0"/>
-      <w:dstrike w:val="0"/>
-      <w:outline w:val="0"/>
+      <w:rFonts w:ascii="Helvetica Neue" w:hAnsi="Helvetica Neue" w:cs="Arial Unicode MS"/>
       <w:color w:val="000000"/>
-      <w:spacing w:val="0"/>
-      <w:kern w:val="0"/>
-      <w:position w:val="0"/>
       <w:sz w:val="24"/>
       <w:szCs w:val="24"/>
-      <w:u w:val="none"/>
-      <w:vertAlign w:val="baseline"/>
     </w:rPr>
   </w:style>
-  <w:style w:type="paragraph" w:styleId="Body A">
+  <w:style w:type="paragraph" w:customStyle="1" w:styleId="BodyA">
     <w:name w:val="Body A"/>
-    <w:next w:val="Body A"/>
     <w:pPr>
-      <w:keepNext w:val="0"/>
-      <w:keepLines w:val="0"/>
-      <w:pageBreakBefore w:val="0"/>
-      <w:widowControl w:val="1"/>
-      <w:shd w:val="clear" w:color="auto" w:fill="auto"/>
-      <w:suppressAutoHyphens w:val="0"/>
-      <w:bidi w:val="0"/>
-      <w:spacing w:before="0" w:after="200" w:line="276" w:lineRule="auto"/>
-      <w:ind w:left="0" w:right="0" w:firstLine="0"/>
-      <w:jc w:val="left"/>
-      <w:outlineLvl w:val="9"/>
+      <w:spacing w:after="200" w:line="276" w:lineRule="auto"/>
     </w:pPr>
     <w:rPr>
-      <w:rFonts w:ascii="Calibri" w:cs="Calibri" w:hAnsi="Calibri" w:eastAsia="Calibri"/>
-      <w:b w:val="0"/>
-      <w:bCs w:val="0"/>
-      <w:i w:val="0"/>
-      <w:iCs w:val="0"/>
-      <w:caps w:val="0"/>
-      <w:smallCaps w:val="0"/>
-      <w:strike w:val="0"/>
-      <w:dstrike w:val="0"/>
-      <w:outline w:val="0"/>
+      <w:rFonts w:ascii="Calibri" w:eastAsia="Calibri" w:hAnsi="Calibri" w:cs="Calibri"/>
       <w:color w:val="000000"/>
-      <w:spacing w:val="0"/>
-      <w:kern w:val="0"/>
-      <w:position w:val="0"/>
       <w:sz w:val="22"/>
       <w:szCs w:val="22"/>
-      <w:u w:val="none" w:color="000000"/>
-      <w:vertAlign w:val="baseline"/>
+      <w:u w:color="000000"/>
       <w:lang w:val="en-US"/>
     </w:rPr>
   </w:style>
-  <w:style w:type="paragraph" w:styleId="List Paragraph">
+  <w:style w:type="paragraph" w:styleId="ListParagraph">
     <w:name w:val="List Paragraph"/>
-    <w:next w:val="List Paragraph"/>
     <w:pPr>
-      <w:keepNext w:val="0"/>
-      <w:keepLines w:val="0"/>
-      <w:pageBreakBefore w:val="0"/>
-      <w:widowControl w:val="1"/>
-      <w:shd w:val="clear" w:color="auto" w:fill="auto"/>
-      <w:suppressAutoHyphens w:val="0"/>
-      <w:bidi w:val="0"/>
-      <w:spacing w:before="0" w:after="200" w:line="276" w:lineRule="auto"/>
-      <w:ind w:left="720" w:right="0" w:firstLine="0"/>
-      <w:jc w:val="left"/>
-      <w:outlineLvl w:val="9"/>
+      <w:spacing w:after="200" w:line="276" w:lineRule="auto"/>
+      <w:ind w:left="720"/>
     </w:pPr>
     <w:rPr>
-      <w:rFonts w:ascii="Calibri" w:cs="Calibri" w:hAnsi="Calibri" w:eastAsia="Calibri"/>
-      <w:b w:val="0"/>
-      <w:bCs w:val="0"/>
-      <w:i w:val="0"/>
-      <w:iCs w:val="0"/>
-      <w:caps w:val="0"/>
-      <w:smallCaps w:val="0"/>
-      <w:strike w:val="0"/>
-      <w:dstrike w:val="0"/>
-      <w:outline w:val="0"/>
+      <w:rFonts w:ascii="Calibri" w:eastAsia="Calibri" w:hAnsi="Calibri" w:cs="Calibri"/>
       <w:color w:val="000000"/>
-      <w:spacing w:val="0"/>
-      <w:kern w:val="0"/>
-      <w:position w:val="0"/>
       <w:sz w:val="22"/>
       <w:szCs w:val="22"/>
-      <w:u w:val="none" w:color="000000"/>
-      <w:vertAlign w:val="baseline"/>
+      <w:u w:color="000000"/>
       <w:lang w:val="en-US"/>
     </w:rPr>
   </w:style>
-  <w:style w:type="numbering" w:styleId="Imported Style 1">
+  <w:style w:type="numbering" w:customStyle="1" w:styleId="ImportedStyle1">
     <w:name w:val="Imported Style 1"/>
     <w:pPr>
       <w:numPr>
@@ -1917,7 +2119,7 @@
       </w:numPr>
     </w:pPr>
   </w:style>
-  <w:style w:type="numbering" w:styleId="Imported Style 2">
+  <w:style w:type="numbering" w:customStyle="1" w:styleId="ImportedStyle2">
     <w:name w:val="Imported Style 2"/>
     <w:pPr>
       <w:numPr>
@@ -1925,7 +2127,7 @@
       </w:numPr>
     </w:pPr>
   </w:style>
-  <w:style w:type="numbering" w:styleId="Imported Style 3">
+  <w:style w:type="numbering" w:customStyle="1" w:styleId="ImportedStyle3">
     <w:name w:val="Imported Style 3"/>
     <w:pPr>
       <w:numPr>
@@ -1937,7 +2139,7 @@
 </file>
 
 <file path=word/theme/theme1.xml><?xml version="1.0" encoding="utf-8"?>
-<a:theme xmlns:a="http://schemas.openxmlformats.org/drawingml/2006/main" xmlns:r="http://schemas.openxmlformats.org/officeDocument/2006/relationships" name="Office Theme">
+<a:theme xmlns:a="http://schemas.openxmlformats.org/drawingml/2006/main" name="Office Theme">
   <a:themeElements>
     <a:clrScheme name="Office Theme">
       <a:dk1>
@@ -2063,7 +2265,7 @@
       <a:effectStyleLst>
         <a:effectStyle>
           <a:effectLst>
-            <a:outerShdw sx="100000" sy="100000" kx="0" ky="0" algn="b" rotWithShape="0" blurRad="38100" dist="23000" dir="5400000">
+            <a:outerShdw blurRad="38100" dist="23000" dir="5400000" rotWithShape="0">
               <a:srgbClr val="000000">
                 <a:alpha val="35000"/>
               </a:srgbClr>
@@ -2072,7 +2274,7 @@
         </a:effectStyle>
         <a:effectStyle>
           <a:effectLst>
-            <a:outerShdw sx="100000" sy="100000" kx="0" ky="0" algn="b" rotWithShape="0" blurRad="38100" dist="23000" dir="5400000">
+            <a:outerShdw blurRad="38100" dist="23000" dir="5400000" rotWithShape="0">
               <a:srgbClr val="000000">
                 <a:alpha val="35000"/>
               </a:srgbClr>
@@ -2081,7 +2283,7 @@
         </a:effectStyle>
         <a:effectStyle>
           <a:effectLst>
-            <a:outerShdw sx="100000" sy="100000" kx="0" ky="0" algn="b" rotWithShape="0" blurRad="38100" dist="23000" dir="5400000">
+            <a:outerShdw blurRad="38100" dist="23000" dir="5400000" rotWithShape="0">
               <a:srgbClr val="000000">
                 <a:alpha val="35000"/>
               </a:srgbClr>
@@ -2155,7 +2357,7 @@
           <a:round/>
         </a:ln>
         <a:effectLst>
-          <a:outerShdw sx="100000" sy="100000" kx="0" ky="0" algn="b" rotWithShape="0" blurRad="38100" dist="23000" dir="5400000">
+          <a:outerShdw blurRad="38100" dist="23000" dir="5400000" rotWithShape="0">
             <a:srgbClr val="000000">
               <a:alpha val="35000"/>
             </a:srgbClr>
@@ -2163,7 +2365,7 @@
         </a:effectLst>
         <a:sp3d/>
       </a:spPr>
-      <a:bodyPr rot="0" spcFirstLastPara="1" vertOverflow="overflow" horzOverflow="overflow" vert="horz" wrap="square" lIns="45718" tIns="45718" rIns="45718" bIns="45718" numCol="1" spcCol="38100" rtlCol="0" anchor="ctr" upright="0">
+      <a:bodyPr rot="0" spcFirstLastPara="1" vertOverflow="overflow" horzOverflow="overflow" vert="horz" wrap="square" lIns="45718" tIns="45718" rIns="45718" bIns="45718" numCol="1" spcCol="38100" rtlCol="0" anchor="ctr">
         <a:spAutoFit/>
       </a:bodyPr>
       <a:lstStyle>
@@ -2182,7 +2384,7 @@
           <a:buFontTx/>
           <a:buNone/>
           <a:tabLst/>
-          <a:defRPr b="0" baseline="0" cap="none" i="0" spc="0" strike="noStrike" sz="1800" u="none" kumimoji="0" normalizeH="0">
+          <a:defRPr kumimoji="0" sz="1800" b="0" i="0" u="none" strike="noStrike" cap="none" spc="0" normalizeH="0" baseline="0">
             <a:ln>
               <a:noFill/>
             </a:ln>
@@ -2212,7 +2414,7 @@
           <a:buFontTx/>
           <a:buNone/>
           <a:tabLst/>
-          <a:defRPr b="0" baseline="0" cap="none" i="0" spc="0" strike="noStrike" sz="1800" u="none" kumimoji="0" normalizeH="0">
+          <a:defRPr kumimoji="0" sz="1800" b="0" i="0" u="none" strike="noStrike" cap="none" spc="0" normalizeH="0" baseline="0">
             <a:ln>
               <a:noFill/>
             </a:ln>
@@ -2238,7 +2440,7 @@
           <a:buFontTx/>
           <a:buNone/>
           <a:tabLst/>
-          <a:defRPr b="0" baseline="0" cap="none" i="0" spc="0" strike="noStrike" sz="1800" u="none" kumimoji="0" normalizeH="0">
+          <a:defRPr kumimoji="0" sz="1800" b="0" i="0" u="none" strike="noStrike" cap="none" spc="0" normalizeH="0" baseline="0">
             <a:ln>
               <a:noFill/>
             </a:ln>
@@ -2264,7 +2466,7 @@
           <a:buFontTx/>
           <a:buNone/>
           <a:tabLst/>
-          <a:defRPr b="0" baseline="0" cap="none" i="0" spc="0" strike="noStrike" sz="1800" u="none" kumimoji="0" normalizeH="0">
+          <a:defRPr kumimoji="0" sz="1800" b="0" i="0" u="none" strike="noStrike" cap="none" spc="0" normalizeH="0" baseline="0">
             <a:ln>
               <a:noFill/>
             </a:ln>
@@ -2290,7 +2492,7 @@
           <a:buFontTx/>
           <a:buNone/>
           <a:tabLst/>
-          <a:defRPr b="0" baseline="0" cap="none" i="0" spc="0" strike="noStrike" sz="1800" u="none" kumimoji="0" normalizeH="0">
+          <a:defRPr kumimoji="0" sz="1800" b="0" i="0" u="none" strike="noStrike" cap="none" spc="0" normalizeH="0" baseline="0">
             <a:ln>
               <a:noFill/>
             </a:ln>
@@ -2316,7 +2518,7 @@
           <a:buFontTx/>
           <a:buNone/>
           <a:tabLst/>
-          <a:defRPr b="0" baseline="0" cap="none" i="0" spc="0" strike="noStrike" sz="1800" u="none" kumimoji="0" normalizeH="0">
+          <a:defRPr kumimoji="0" sz="1800" b="0" i="0" u="none" strike="noStrike" cap="none" spc="0" normalizeH="0" baseline="0">
             <a:ln>
               <a:noFill/>
             </a:ln>
@@ -2342,7 +2544,7 @@
           <a:buFontTx/>
           <a:buNone/>
           <a:tabLst/>
-          <a:defRPr b="0" baseline="0" cap="none" i="0" spc="0" strike="noStrike" sz="1800" u="none" kumimoji="0" normalizeH="0">
+          <a:defRPr kumimoji="0" sz="1800" b="0" i="0" u="none" strike="noStrike" cap="none" spc="0" normalizeH="0" baseline="0">
             <a:ln>
               <a:noFill/>
             </a:ln>
@@ -2368,7 +2570,7 @@
           <a:buFontTx/>
           <a:buNone/>
           <a:tabLst/>
-          <a:defRPr b="0" baseline="0" cap="none" i="0" spc="0" strike="noStrike" sz="1800" u="none" kumimoji="0" normalizeH="0">
+          <a:defRPr kumimoji="0" sz="1800" b="0" i="0" u="none" strike="noStrike" cap="none" spc="0" normalizeH="0" baseline="0">
             <a:ln>
               <a:noFill/>
             </a:ln>
@@ -2394,7 +2596,7 @@
           <a:buFontTx/>
           <a:buNone/>
           <a:tabLst/>
-          <a:defRPr b="0" baseline="0" cap="none" i="0" spc="0" strike="noStrike" sz="1800" u="none" kumimoji="0" normalizeH="0">
+          <a:defRPr kumimoji="0" sz="1800" b="0" i="0" u="none" strike="noStrike" cap="none" spc="0" normalizeH="0" baseline="0">
             <a:ln>
               <a:noFill/>
             </a:ln>
@@ -2420,7 +2622,7 @@
           <a:buFontTx/>
           <a:buNone/>
           <a:tabLst/>
-          <a:defRPr b="0" baseline="0" cap="none" i="0" spc="0" strike="noStrike" sz="1800" u="none" kumimoji="0" normalizeH="0">
+          <a:defRPr kumimoji="0" sz="1800" b="0" i="0" u="none" strike="noStrike" cap="none" spc="0" normalizeH="0" baseline="0">
             <a:ln>
               <a:noFill/>
             </a:ln>
@@ -2433,9 +2635,15 @@
         </a:lvl9pPr>
       </a:lstStyle>
       <a:style>
-        <a:lnRef idx="0"/>
-        <a:fillRef idx="0"/>
-        <a:effectRef idx="0"/>
+        <a:lnRef idx="0">
+          <a:scrgbClr r="0" g="0" b="0"/>
+        </a:lnRef>
+        <a:fillRef idx="0">
+          <a:scrgbClr r="0" g="0" b="0"/>
+        </a:fillRef>
+        <a:effectRef idx="0">
+          <a:scrgbClr r="0" g="0" b="0"/>
+        </a:effectRef>
         <a:fontRef idx="none"/>
       </a:style>
     </a:spDef>
@@ -2450,7 +2658,7 @@
           <a:round/>
         </a:ln>
         <a:effectLst>
-          <a:outerShdw sx="100000" sy="100000" kx="0" ky="0" algn="b" rotWithShape="0" blurRad="38100" dist="23000" dir="5400000">
+          <a:outerShdw blurRad="38100" dist="23000" dir="5400000" rotWithShape="0">
             <a:srgbClr val="000000">
               <a:alpha val="35000"/>
             </a:srgbClr>
@@ -2458,7 +2666,7 @@
         </a:effectLst>
         <a:sp3d/>
       </a:spPr>
-      <a:bodyPr rot="0" spcFirstLastPara="1" vertOverflow="overflow" horzOverflow="overflow" vert="horz" wrap="square" lIns="91439" tIns="45719" rIns="91439" bIns="45719" numCol="1" spcCol="38100" rtlCol="0" anchor="t" upright="0">
+      <a:bodyPr rot="0" spcFirstLastPara="1" vertOverflow="overflow" horzOverflow="overflow" vert="horz" wrap="square" lIns="91439" tIns="45719" rIns="91439" bIns="45719" numCol="1" spcCol="38100" rtlCol="0" anchor="t">
         <a:noAutofit/>
       </a:bodyPr>
       <a:lstStyle>
@@ -2477,7 +2685,7 @@
           <a:buFontTx/>
           <a:buNone/>
           <a:tabLst/>
-          <a:defRPr b="0" baseline="0" cap="none" i="0" spc="0" strike="noStrike" sz="1800" u="none" kumimoji="0" normalizeH="0">
+          <a:defRPr kumimoji="0" sz="1800" b="0" i="0" u="none" strike="noStrike" cap="none" spc="0" normalizeH="0" baseline="0">
             <a:ln>
               <a:noFill/>
             </a:ln>
@@ -2503,7 +2711,7 @@
           <a:buFontTx/>
           <a:buNone/>
           <a:tabLst/>
-          <a:defRPr b="0" baseline="0" cap="none" i="0" spc="0" strike="noStrike" sz="1800" u="none" kumimoji="0" normalizeH="0">
+          <a:defRPr kumimoji="0" sz="1800" b="0" i="0" u="none" strike="noStrike" cap="none" spc="0" normalizeH="0" baseline="0">
             <a:ln>
               <a:noFill/>
             </a:ln>
@@ -2529,7 +2737,7 @@
           <a:buFontTx/>
           <a:buNone/>
           <a:tabLst/>
-          <a:defRPr b="0" baseline="0" cap="none" i="0" spc="0" strike="noStrike" sz="1800" u="none" kumimoji="0" normalizeH="0">
+          <a:defRPr kumimoji="0" sz="1800" b="0" i="0" u="none" strike="noStrike" cap="none" spc="0" normalizeH="0" baseline="0">
             <a:ln>
               <a:noFill/>
             </a:ln>
@@ -2555,7 +2763,7 @@
           <a:buFontTx/>
           <a:buNone/>
           <a:tabLst/>
-          <a:defRPr b="0" baseline="0" cap="none" i="0" spc="0" strike="noStrike" sz="1800" u="none" kumimoji="0" normalizeH="0">
+          <a:defRPr kumimoji="0" sz="1800" b="0" i="0" u="none" strike="noStrike" cap="none" spc="0" normalizeH="0" baseline="0">
             <a:ln>
               <a:noFill/>
             </a:ln>
@@ -2581,7 +2789,7 @@
           <a:buFontTx/>
           <a:buNone/>
           <a:tabLst/>
-          <a:defRPr b="0" baseline="0" cap="none" i="0" spc="0" strike="noStrike" sz="1800" u="none" kumimoji="0" normalizeH="0">
+          <a:defRPr kumimoji="0" sz="1800" b="0" i="0" u="none" strike="noStrike" cap="none" spc="0" normalizeH="0" baseline="0">
             <a:ln>
               <a:noFill/>
             </a:ln>
@@ -2607,7 +2815,7 @@
           <a:buFontTx/>
           <a:buNone/>
           <a:tabLst/>
-          <a:defRPr b="0" baseline="0" cap="none" i="0" spc="0" strike="noStrike" sz="1800" u="none" kumimoji="0" normalizeH="0">
+          <a:defRPr kumimoji="0" sz="1800" b="0" i="0" u="none" strike="noStrike" cap="none" spc="0" normalizeH="0" baseline="0">
             <a:ln>
               <a:noFill/>
             </a:ln>
@@ -2633,7 +2841,7 @@
           <a:buFontTx/>
           <a:buNone/>
           <a:tabLst/>
-          <a:defRPr b="0" baseline="0" cap="none" i="0" spc="0" strike="noStrike" sz="1800" u="none" kumimoji="0" normalizeH="0">
+          <a:defRPr kumimoji="0" sz="1800" b="0" i="0" u="none" strike="noStrike" cap="none" spc="0" normalizeH="0" baseline="0">
             <a:ln>
               <a:noFill/>
             </a:ln>
@@ -2659,7 +2867,7 @@
           <a:buFontTx/>
           <a:buNone/>
           <a:tabLst/>
-          <a:defRPr b="0" baseline="0" cap="none" i="0" spc="0" strike="noStrike" sz="1800" u="none" kumimoji="0" normalizeH="0">
+          <a:defRPr kumimoji="0" sz="1800" b="0" i="0" u="none" strike="noStrike" cap="none" spc="0" normalizeH="0" baseline="0">
             <a:ln>
               <a:noFill/>
             </a:ln>
@@ -2685,7 +2893,7 @@
           <a:buFontTx/>
           <a:buNone/>
           <a:tabLst/>
-          <a:defRPr b="0" baseline="0" cap="none" i="0" spc="0" strike="noStrike" sz="1800" u="none" kumimoji="0" normalizeH="0">
+          <a:defRPr kumimoji="0" sz="1800" b="0" i="0" u="none" strike="noStrike" cap="none" spc="0" normalizeH="0" baseline="0">
             <a:ln>
               <a:noFill/>
             </a:ln>
@@ -2711,7 +2919,7 @@
           <a:buFontTx/>
           <a:buNone/>
           <a:tabLst/>
-          <a:defRPr b="0" baseline="0" cap="none" i="0" spc="0" strike="noStrike" sz="1800" u="none" kumimoji="0" normalizeH="0">
+          <a:defRPr kumimoji="0" sz="1800" b="0" i="0" u="none" strike="noStrike" cap="none" spc="0" normalizeH="0" baseline="0">
             <a:ln>
               <a:noFill/>
             </a:ln>
@@ -2724,9 +2932,15 @@
         </a:lvl9pPr>
       </a:lstStyle>
       <a:style>
-        <a:lnRef idx="0"/>
-        <a:fillRef idx="0"/>
-        <a:effectRef idx="0"/>
+        <a:lnRef idx="0">
+          <a:scrgbClr r="0" g="0" b="0"/>
+        </a:lnRef>
+        <a:fillRef idx="0">
+          <a:scrgbClr r="0" g="0" b="0"/>
+        </a:fillRef>
+        <a:effectRef idx="0">
+          <a:scrgbClr r="0" g="0" b="0"/>
+        </a:effectRef>
         <a:fontRef idx="none"/>
       </a:style>
     </a:lnDef>
@@ -2740,7 +2954,7 @@
         <a:effectLst/>
         <a:sp3d/>
       </a:spPr>
-      <a:bodyPr rot="0" spcFirstLastPara="1" vertOverflow="overflow" horzOverflow="overflow" vert="horz" wrap="square" lIns="45718" tIns="45718" rIns="45718" bIns="45718" numCol="1" spcCol="38100" rtlCol="0" anchor="t" upright="0">
+      <a:bodyPr rot="0" spcFirstLastPara="1" vertOverflow="overflow" horzOverflow="overflow" vert="horz" wrap="square" lIns="45718" tIns="45718" rIns="45718" bIns="45718" numCol="1" spcCol="38100" rtlCol="0" anchor="t">
         <a:spAutoFit/>
       </a:bodyPr>
       <a:lstStyle>
@@ -2759,7 +2973,7 @@
           <a:buFontTx/>
           <a:buNone/>
           <a:tabLst/>
-          <a:defRPr b="0" baseline="0" cap="none" i="0" spc="0" strike="noStrike" sz="1800" u="none" kumimoji="0" normalizeH="0">
+          <a:defRPr kumimoji="0" sz="1800" b="0" i="0" u="none" strike="noStrike" cap="none" spc="0" normalizeH="0" baseline="0">
             <a:ln>
               <a:noFill/>
             </a:ln>
@@ -2789,7 +3003,7 @@
           <a:buFontTx/>
           <a:buNone/>
           <a:tabLst/>
-          <a:defRPr b="0" baseline="0" cap="none" i="0" spc="0" strike="noStrike" sz="1800" u="none" kumimoji="0" normalizeH="0">
+          <a:defRPr kumimoji="0" sz="1800" b="0" i="0" u="none" strike="noStrike" cap="none" spc="0" normalizeH="0" baseline="0">
             <a:ln>
               <a:noFill/>
             </a:ln>
@@ -2815,7 +3029,7 @@
           <a:buFontTx/>
           <a:buNone/>
           <a:tabLst/>
-          <a:defRPr b="0" baseline="0" cap="none" i="0" spc="0" strike="noStrike" sz="1800" u="none" kumimoji="0" normalizeH="0">
+          <a:defRPr kumimoji="0" sz="1800" b="0" i="0" u="none" strike="noStrike" cap="none" spc="0" normalizeH="0" baseline="0">
             <a:ln>
               <a:noFill/>
             </a:ln>
@@ -2841,7 +3055,7 @@
           <a:buFontTx/>
           <a:buNone/>
           <a:tabLst/>
-          <a:defRPr b="0" baseline="0" cap="none" i="0" spc="0" strike="noStrike" sz="1800" u="none" kumimoji="0" normalizeH="0">
+          <a:defRPr kumimoji="0" sz="1800" b="0" i="0" u="none" strike="noStrike" cap="none" spc="0" normalizeH="0" baseline="0">
             <a:ln>
               <a:noFill/>
             </a:ln>
@@ -2867,7 +3081,7 @@
           <a:buFontTx/>
           <a:buNone/>
           <a:tabLst/>
-          <a:defRPr b="0" baseline="0" cap="none" i="0" spc="0" strike="noStrike" sz="1800" u="none" kumimoji="0" normalizeH="0">
+          <a:defRPr kumimoji="0" sz="1800" b="0" i="0" u="none" strike="noStrike" cap="none" spc="0" normalizeH="0" baseline="0">
             <a:ln>
               <a:noFill/>
             </a:ln>
@@ -2893,7 +3107,7 @@
           <a:buFontTx/>
           <a:buNone/>
           <a:tabLst/>
-          <a:defRPr b="0" baseline="0" cap="none" i="0" spc="0" strike="noStrike" sz="1800" u="none" kumimoji="0" normalizeH="0">
+          <a:defRPr kumimoji="0" sz="1800" b="0" i="0" u="none" strike="noStrike" cap="none" spc="0" normalizeH="0" baseline="0">
             <a:ln>
               <a:noFill/>
             </a:ln>
@@ -2919,7 +3133,7 @@
           <a:buFontTx/>
           <a:buNone/>
           <a:tabLst/>
-          <a:defRPr b="0" baseline="0" cap="none" i="0" spc="0" strike="noStrike" sz="1800" u="none" kumimoji="0" normalizeH="0">
+          <a:defRPr kumimoji="0" sz="1800" b="0" i="0" u="none" strike="noStrike" cap="none" spc="0" normalizeH="0" baseline="0">
             <a:ln>
               <a:noFill/>
             </a:ln>
@@ -2945,7 +3159,7 @@
           <a:buFontTx/>
           <a:buNone/>
           <a:tabLst/>
-          <a:defRPr b="0" baseline="0" cap="none" i="0" spc="0" strike="noStrike" sz="1800" u="none" kumimoji="0" normalizeH="0">
+          <a:defRPr kumimoji="0" sz="1800" b="0" i="0" u="none" strike="noStrike" cap="none" spc="0" normalizeH="0" baseline="0">
             <a:ln>
               <a:noFill/>
             </a:ln>
@@ -2971,7 +3185,7 @@
           <a:buFontTx/>
           <a:buNone/>
           <a:tabLst/>
-          <a:defRPr b="0" baseline="0" cap="none" i="0" spc="0" strike="noStrike" sz="1800" u="none" kumimoji="0" normalizeH="0">
+          <a:defRPr kumimoji="0" sz="1800" b="0" i="0" u="none" strike="noStrike" cap="none" spc="0" normalizeH="0" baseline="0">
             <a:ln>
               <a:noFill/>
             </a:ln>
@@ -2997,7 +3211,7 @@
           <a:buFontTx/>
           <a:buNone/>
           <a:tabLst/>
-          <a:defRPr b="0" baseline="0" cap="none" i="0" spc="0" strike="noStrike" sz="1800" u="none" kumimoji="0" normalizeH="0">
+          <a:defRPr kumimoji="0" sz="1800" b="0" i="0" u="none" strike="noStrike" cap="none" spc="0" normalizeH="0" baseline="0">
             <a:ln>
               <a:noFill/>
             </a:ln>
@@ -3010,12 +3224,19 @@
         </a:lvl9pPr>
       </a:lstStyle>
       <a:style>
-        <a:lnRef idx="0"/>
-        <a:fillRef idx="0"/>
-        <a:effectRef idx="0"/>
+        <a:lnRef idx="0">
+          <a:scrgbClr r="0" g="0" b="0"/>
+        </a:lnRef>
+        <a:fillRef idx="0">
+          <a:scrgbClr r="0" g="0" b="0"/>
+        </a:fillRef>
+        <a:effectRef idx="0">
+          <a:scrgbClr r="0" g="0" b="0"/>
+        </a:effectRef>
         <a:fontRef idx="none"/>
       </a:style>
     </a:txDef>
   </a:objectDefaults>
+  <a:extraClrSchemeLst/>
 </a:theme>
 </file>
</xml_diff>